<commit_message>
Updated the AdministrationCondition acceptable values
Updated the AdministrationCondition acceptable values to IN, NS and SD.
</commit_message>
<xml_diff>
--- a/_original_documents/TestResults-DataModel.docx
+++ b/_original_documents/TestResults-DataModel.docx
@@ -509,7 +509,7 @@
                                     </pic:cNvPicPr>
                                   </pic:nvPicPr>
                                   <pic:blipFill rotWithShape="1">
-                                    <a:blip r:embed="rId15">
+                                    <a:blip r:embed="rId16">
                                       <a:extLst>
                                         <a:ext uri="{28A0092B-C50C-407E-A947-70E740481C1C}">
                                           <a14:useLocalDpi xmlns:a14="http://schemas.microsoft.com/office/drawing/2010/main" val="0"/>
@@ -757,7 +757,7 @@
       <w:r>
         <w:t xml:space="preserve"> The </w:t>
       </w:r>
-      <w:hyperlink r:id="rId16" w:history="1">
+      <w:hyperlink r:id="rId17" w:history="1">
         <w:proofErr w:type="spellStart"/>
         <w:r>
           <w:rPr>
@@ -794,7 +794,7 @@
       <w:r>
         <w:t xml:space="preserve"> The </w:t>
       </w:r>
-      <w:hyperlink r:id="rId17" w:history="1">
+      <w:hyperlink r:id="rId18" w:history="1">
         <w:proofErr w:type="spellStart"/>
         <w:r>
           <w:rPr>
@@ -825,7 +825,7 @@
         </w:rPr>
         <w:t xml:space="preserve">DWIL: </w:t>
       </w:r>
-      <w:hyperlink r:id="rId18" w:history="1">
+      <w:hyperlink r:id="rId19" w:history="1">
         <w:r>
           <w:rPr>
             <w:rStyle w:val="Hyperlink"/>
@@ -1512,7 +1512,7 @@
             <w:pPr>
               <w:pStyle w:val="SBACTableText"/>
             </w:pPr>
-            <w:hyperlink r:id="rId19" w:history="1">
+            <w:hyperlink r:id="rId20" w:history="1">
               <w:r>
                 <w:rPr>
                   <w:rStyle w:val="Hyperlink"/>
@@ -1694,7 +1694,7 @@
             <w:pPr>
               <w:pStyle w:val="SBACTableText"/>
             </w:pPr>
-            <w:hyperlink r:id="rId20" w:history="1">
+            <w:hyperlink r:id="rId21" w:history="1">
               <w:r>
                 <w:rPr>
                   <w:rStyle w:val="Hyperlink"/>
@@ -1871,7 +1871,7 @@
             <w:r>
               <w:t xml:space="preserve"> </w:t>
             </w:r>
-            <w:hyperlink r:id="rId21" w:history="1">
+            <w:hyperlink r:id="rId22" w:history="1">
               <w:r>
                 <w:rPr>
                   <w:rStyle w:val="Hyperlink"/>
@@ -2241,7 +2241,7 @@
             <w:pPr>
               <w:pStyle w:val="SBACTableText"/>
             </w:pPr>
-            <w:hyperlink r:id="rId22" w:history="1">
+            <w:hyperlink r:id="rId23" w:history="1">
               <w:r>
                 <w:rPr>
                   <w:rStyle w:val="Hyperlink"/>
@@ -2430,7 +2430,7 @@
             <w:pPr>
               <w:pStyle w:val="SBACTableText"/>
             </w:pPr>
-            <w:hyperlink r:id="rId23" w:history="1">
+            <w:hyperlink r:id="rId24" w:history="1">
               <w:r>
                 <w:rPr>
                   <w:rStyle w:val="Hyperlink"/>
@@ -2605,7 +2605,7 @@
             <w:pPr>
               <w:pStyle w:val="SBACTableText"/>
             </w:pPr>
-            <w:hyperlink r:id="rId24" w:history="1">
+            <w:hyperlink r:id="rId25" w:history="1">
               <w:r>
                 <w:rPr>
                   <w:rStyle w:val="Hyperlink"/>
@@ -2790,7 +2790,7 @@
             <w:pPr>
               <w:pStyle w:val="SBACTableText"/>
             </w:pPr>
-            <w:hyperlink r:id="rId25" w:history="1">
+            <w:hyperlink r:id="rId26" w:history="1">
               <w:r>
                 <w:rPr>
                   <w:rStyle w:val="Hyperlink"/>
@@ -3081,7 +3081,7 @@
             <w:pPr>
               <w:pStyle w:val="SBACTableText"/>
             </w:pPr>
-            <w:hyperlink r:id="rId26" w:history="1">
+            <w:hyperlink r:id="rId27" w:history="1">
               <w:r>
                 <w:rPr>
                   <w:rStyle w:val="Hyperlink"/>
@@ -3333,7 +3333,7 @@
             <w:pPr>
               <w:pStyle w:val="SBACTableText"/>
             </w:pPr>
-            <w:hyperlink r:id="rId27" w:history="1">
+            <w:hyperlink r:id="rId28" w:history="1">
               <w:r>
                 <w:rPr>
                   <w:rStyle w:val="Hyperlink"/>
@@ -3519,7 +3519,7 @@
             <w:pPr>
               <w:pStyle w:val="SBACTableText"/>
             </w:pPr>
-            <w:hyperlink r:id="rId28" w:history="1">
+            <w:hyperlink r:id="rId29" w:history="1">
               <w:r>
                 <w:rPr>
                   <w:rStyle w:val="Hyperlink"/>
@@ -3705,7 +3705,7 @@
             <w:pPr>
               <w:pStyle w:val="SBACTableText"/>
             </w:pPr>
-            <w:hyperlink r:id="rId29" w:history="1">
+            <w:hyperlink r:id="rId30" w:history="1">
               <w:r>
                 <w:rPr>
                   <w:rStyle w:val="Hyperlink"/>
@@ -3897,7 +3897,7 @@
             <w:pPr>
               <w:pStyle w:val="SBACTableText"/>
             </w:pPr>
-            <w:hyperlink r:id="rId30" w:history="1">
+            <w:hyperlink r:id="rId31" w:history="1">
               <w:r>
                 <w:rPr>
                   <w:rStyle w:val="Hyperlink"/>
@@ -4078,7 +4078,7 @@
             <w:pPr>
               <w:pStyle w:val="SBACTableText"/>
             </w:pPr>
-            <w:hyperlink r:id="rId31" w:history="1">
+            <w:hyperlink r:id="rId32" w:history="1">
               <w:r>
                 <w:rPr>
                   <w:rStyle w:val="Hyperlink"/>
@@ -4249,7 +4249,7 @@
             <w:pPr>
               <w:pStyle w:val="SBACTableText"/>
             </w:pPr>
-            <w:hyperlink r:id="rId32" w:history="1">
+            <w:hyperlink r:id="rId33" w:history="1">
               <w:r>
                 <w:rPr>
                   <w:rStyle w:val="Hyperlink"/>
@@ -4431,7 +4431,7 @@
             <w:pPr>
               <w:pStyle w:val="SBACTableText"/>
             </w:pPr>
-            <w:hyperlink r:id="rId33" w:history="1">
+            <w:hyperlink r:id="rId34" w:history="1">
               <w:r>
                 <w:rPr>
                   <w:rStyle w:val="Hyperlink"/>
@@ -4616,7 +4616,7 @@
             <w:pPr>
               <w:pStyle w:val="SBACTableText"/>
             </w:pPr>
-            <w:hyperlink r:id="rId34" w:history="1">
+            <w:hyperlink r:id="rId35" w:history="1">
               <w:r>
                 <w:rPr>
                   <w:rStyle w:val="Hyperlink"/>
@@ -4803,7 +4803,7 @@
             <w:pPr>
               <w:pStyle w:val="SBACTableText"/>
             </w:pPr>
-            <w:hyperlink r:id="rId35" w:history="1">
+            <w:hyperlink r:id="rId36" w:history="1">
               <w:r>
                 <w:rPr>
                   <w:rStyle w:val="Hyperlink"/>
@@ -4985,7 +4985,7 @@
             <w:pPr>
               <w:pStyle w:val="SBACTableText"/>
             </w:pPr>
-            <w:hyperlink r:id="rId36" w:history="1">
+            <w:hyperlink r:id="rId37" w:history="1">
               <w:r>
                 <w:rPr>
                   <w:rStyle w:val="Hyperlink"/>
@@ -5169,7 +5169,7 @@
             <w:pPr>
               <w:pStyle w:val="SBACTableText"/>
             </w:pPr>
-            <w:hyperlink r:id="rId37" w:history="1">
+            <w:hyperlink r:id="rId38" w:history="1">
               <w:r>
                 <w:rPr>
                   <w:rStyle w:val="Hyperlink"/>
@@ -5351,7 +5351,7 @@
             <w:pPr>
               <w:pStyle w:val="SBACTableText"/>
             </w:pPr>
-            <w:hyperlink r:id="rId38" w:history="1">
+            <w:hyperlink r:id="rId39" w:history="1">
               <w:r>
                 <w:rPr>
                   <w:rStyle w:val="Hyperlink"/>
@@ -5533,7 +5533,7 @@
             <w:pPr>
               <w:pStyle w:val="SBACTableText"/>
             </w:pPr>
-            <w:hyperlink r:id="rId39" w:history="1">
+            <w:hyperlink r:id="rId40" w:history="1">
               <w:r>
                 <w:rPr>
                   <w:rStyle w:val="Hyperlink"/>
@@ -5737,7 +5737,7 @@
             <w:pPr>
               <w:pStyle w:val="SBACTableText"/>
             </w:pPr>
-            <w:hyperlink r:id="rId40" w:history="1">
+            <w:hyperlink r:id="rId41" w:history="1">
               <w:r>
                 <w:rPr>
                   <w:rStyle w:val="Hyperlink"/>
@@ -5925,7 +5925,7 @@
             <w:pPr>
               <w:pStyle w:val="SBACTableText"/>
             </w:pPr>
-            <w:hyperlink r:id="rId41" w:history="1">
+            <w:hyperlink r:id="rId42" w:history="1">
               <w:r>
                 <w:rPr>
                   <w:rStyle w:val="Hyperlink"/>
@@ -6110,7 +6110,7 @@
             <w:pPr>
               <w:pStyle w:val="SBACTableText"/>
             </w:pPr>
-            <w:hyperlink r:id="rId42" w:history="1">
+            <w:hyperlink r:id="rId43" w:history="1">
               <w:r>
                 <w:rPr>
                   <w:rStyle w:val="Hyperlink"/>
@@ -6290,7 +6290,7 @@
             <w:pPr>
               <w:pStyle w:val="SBACTableText"/>
             </w:pPr>
-            <w:hyperlink r:id="rId43" w:history="1">
+            <w:hyperlink r:id="rId44" w:history="1">
               <w:r>
                 <w:rPr>
                   <w:rStyle w:val="Hyperlink"/>
@@ -6468,7 +6468,7 @@
             <w:pPr>
               <w:pStyle w:val="SBACTableText"/>
             </w:pPr>
-            <w:hyperlink r:id="rId44" w:history="1">
+            <w:hyperlink r:id="rId45" w:history="1">
               <w:r>
                 <w:rPr>
                   <w:rStyle w:val="Hyperlink"/>
@@ -6624,7 +6624,7 @@
             <w:r>
               <w:t xml:space="preserve">See </w:t>
             </w:r>
-            <w:hyperlink r:id="rId45" w:history="1">
+            <w:hyperlink r:id="rId46" w:history="1">
               <w:r>
                 <w:rPr>
                   <w:rStyle w:val="Hyperlink"/>
@@ -6662,7 +6662,7 @@
             <w:pPr>
               <w:pStyle w:val="SBACTableText"/>
             </w:pPr>
-            <w:hyperlink r:id="rId46" w:history="1">
+            <w:hyperlink r:id="rId47" w:history="1">
               <w:r>
                 <w:rPr>
                   <w:rStyle w:val="Hyperlink"/>
@@ -6822,7 +6822,7 @@
             <w:r>
               <w:t xml:space="preserve">Related to </w:t>
             </w:r>
-            <w:hyperlink r:id="rId47" w:history="1">
+            <w:hyperlink r:id="rId48" w:history="1">
               <w:r>
                 <w:rPr>
                   <w:rStyle w:val="Hyperlink"/>
@@ -6993,7 +6993,7 @@
             <w:pPr>
               <w:pStyle w:val="SBACTableText"/>
             </w:pPr>
-            <w:hyperlink r:id="rId48" w:history="1">
+            <w:hyperlink r:id="rId49" w:history="1">
               <w:r>
                 <w:rPr>
                   <w:rStyle w:val="Hyperlink"/>
@@ -7164,7 +7164,7 @@
             <w:pPr>
               <w:pStyle w:val="SBACTableText"/>
             </w:pPr>
-            <w:hyperlink r:id="rId49" w:history="1">
+            <w:hyperlink r:id="rId50" w:history="1">
               <w:r>
                 <w:rPr>
                   <w:rStyle w:val="Hyperlink"/>
@@ -7335,7 +7335,7 @@
             <w:pPr>
               <w:pStyle w:val="SBACTableText"/>
             </w:pPr>
-            <w:hyperlink r:id="rId50" w:history="1">
+            <w:hyperlink r:id="rId51" w:history="1">
               <w:r>
                 <w:rPr>
                   <w:rStyle w:val="Hyperlink"/>
@@ -7507,7 +7507,7 @@
             <w:pPr>
               <w:pStyle w:val="SBACTableText"/>
             </w:pPr>
-            <w:hyperlink r:id="rId51" w:history="1">
+            <w:hyperlink r:id="rId52" w:history="1">
               <w:r>
                 <w:rPr>
                   <w:rStyle w:val="Hyperlink"/>
@@ -7675,7 +7675,7 @@
             <w:pPr>
               <w:pStyle w:val="SBACTableText"/>
             </w:pPr>
-            <w:hyperlink r:id="rId52" w:history="1">
+            <w:hyperlink r:id="rId53" w:history="1">
               <w:r>
                 <w:rPr>
                   <w:rStyle w:val="Hyperlink"/>
@@ -7853,7 +7853,7 @@
             <w:pPr>
               <w:pStyle w:val="SBACTableText"/>
             </w:pPr>
-            <w:hyperlink r:id="rId53" w:history="1">
+            <w:hyperlink r:id="rId54" w:history="1">
               <w:r>
                 <w:rPr>
                   <w:rStyle w:val="Hyperlink"/>
@@ -8152,7 +8152,7 @@
             <w:pPr>
               <w:pStyle w:val="SBACTableText"/>
             </w:pPr>
-            <w:hyperlink r:id="rId54" w:history="1">
+            <w:hyperlink r:id="rId55" w:history="1">
               <w:r>
                 <w:rPr>
                   <w:rStyle w:val="Hyperlink"/>
@@ -8353,7 +8353,7 @@
             <w:pPr>
               <w:pStyle w:val="SBACTableText"/>
             </w:pPr>
-            <w:hyperlink r:id="rId55" w:history="1">
+            <w:hyperlink r:id="rId56" w:history="1">
               <w:r>
                 <w:rPr>
                   <w:rStyle w:val="Hyperlink"/>
@@ -8543,7 +8543,7 @@
             <w:pPr>
               <w:pStyle w:val="SBACTableText"/>
             </w:pPr>
-            <w:hyperlink r:id="rId56" w:history="1">
+            <w:hyperlink r:id="rId57" w:history="1">
               <w:r>
                 <w:rPr>
                   <w:rStyle w:val="Hyperlink"/>
@@ -8729,7 +8729,7 @@
             <w:pPr>
               <w:pStyle w:val="SBACTableText"/>
             </w:pPr>
-            <w:hyperlink r:id="rId57" w:history="1">
+            <w:hyperlink r:id="rId58" w:history="1">
               <w:r>
                 <w:rPr>
                   <w:rStyle w:val="Hyperlink"/>
@@ -8910,7 +8910,7 @@
             <w:pPr>
               <w:pStyle w:val="SBACTableText"/>
             </w:pPr>
-            <w:hyperlink r:id="rId58" w:history="1">
+            <w:hyperlink r:id="rId59" w:history="1">
               <w:r>
                 <w:rPr>
                   <w:rStyle w:val="Hyperlink"/>
@@ -9386,7 +9386,7 @@
             <w:pPr>
               <w:pStyle w:val="SBACTableText"/>
             </w:pPr>
-            <w:hyperlink r:id="rId59" w:history="1">
+            <w:hyperlink r:id="rId60" w:history="1">
               <w:r>
                 <w:rPr>
                   <w:rStyle w:val="Hyperlink"/>
@@ -9564,7 +9564,7 @@
             <w:pPr>
               <w:pStyle w:val="SBACTableText"/>
             </w:pPr>
-            <w:hyperlink r:id="rId60" w:history="1">
+            <w:hyperlink r:id="rId61" w:history="1">
               <w:r>
                 <w:rPr>
                   <w:rStyle w:val="Hyperlink"/>
@@ -9714,7 +9714,7 @@
             <w:pPr>
               <w:pStyle w:val="SBACTableText"/>
             </w:pPr>
-            <w:hyperlink r:id="rId61" w:history="1">
+            <w:hyperlink r:id="rId62" w:history="1">
               <w:r>
                 <w:rPr>
                   <w:rStyle w:val="Hyperlink"/>
@@ -9880,7 +9880,7 @@
             <w:pPr>
               <w:pStyle w:val="SBACTableText"/>
             </w:pPr>
-            <w:hyperlink r:id="rId62" w:history="1">
+            <w:hyperlink r:id="rId63" w:history="1">
               <w:r>
                 <w:rPr>
                   <w:rStyle w:val="Hyperlink"/>
@@ -10513,154 +10513,167 @@
             <w:r>
               <w:t>Conditions of the test administration:</w:t>
             </w:r>
+          </w:p>
+          <w:p>
+            <w:pPr>
+              <w:pStyle w:val="TableBullet0"/>
+            </w:pPr>
+            <w:r>
+              <w:rPr>
+                <w:b/>
+              </w:rPr>
+              <w:t>Valid</w:t>
+            </w:r>
+            <w:r>
+              <w:rPr>
+                <w:b/>
+              </w:rPr>
+              <w:t xml:space="preserve"> or (Blank)</w:t>
+            </w:r>
+            <w:r>
+              <w:t xml:space="preserve"> indicates that the assessment was given in a standardized (proctored) environment.</w:t>
+            </w:r>
+            <w:r>
+              <w:t xml:space="preserve"> Typically applied to summative assessments.</w:t>
+            </w:r>
+          </w:p>
+          <w:p>
+            <w:pPr>
+              <w:pStyle w:val="TableBullet0"/>
+            </w:pPr>
+            <w:r>
+              <w:rPr>
+                <w:b/>
+              </w:rPr>
+              <w:t>Invalid</w:t>
+            </w:r>
+            <w:r>
+              <w:rPr>
+                <w:b/>
+              </w:rPr>
+              <w:t xml:space="preserve"> (IN)</w:t>
+            </w:r>
+            <w:r>
+              <w:t xml:space="preserve"> indicates that the test result has been marked invalid due to problems in the test administration</w:t>
+            </w:r>
+            <w:r>
+              <w:t xml:space="preserve"> or environment.</w:t>
+            </w:r>
+            <w:r>
+              <w:t xml:space="preserve"> Typically applied to summative assessments.</w:t>
+            </w:r>
+          </w:p>
+          <w:p>
+            <w:pPr>
+              <w:pStyle w:val="TableBullet0"/>
+              <w:rPr>
+                <w:b/>
+              </w:rPr>
+            </w:pPr>
+            <w:r>
+              <w:rPr>
+                <w:b/>
+              </w:rPr>
+              <w:t>Standardized</w:t>
+            </w:r>
+            <w:r>
+              <w:t xml:space="preserve"> </w:t>
+            </w:r>
+            <w:r>
+              <w:rPr>
+                <w:b/>
+              </w:rPr>
+              <w:t xml:space="preserve">(SD) </w:t>
+            </w:r>
+            <w:r>
+              <w:t>The assessment was administered in a standardized manner. It is appropriate to compare this score with other scores in the same manner. Typically applied to interim assessments.</w:t>
+            </w:r>
+          </w:p>
+          <w:p>
+            <w:pPr>
+              <w:pStyle w:val="TableBullet0"/>
+            </w:pPr>
+            <w:proofErr w:type="spellStart"/>
+            <w:r>
+              <w:rPr>
+                <w:b/>
+              </w:rPr>
+              <w:t>Nonstandardized</w:t>
+            </w:r>
+            <w:proofErr w:type="spellEnd"/>
+            <w:r>
+              <w:rPr>
+                <w:b/>
+              </w:rPr>
+              <w:t xml:space="preserve"> (NS)</w:t>
+            </w:r>
+            <w:r>
+              <w:t xml:space="preserve"> The assessment was administered in an informal – </w:t>
+            </w:r>
+            <w:proofErr w:type="spellStart"/>
+            <w:r>
+              <w:t>nonstandardized</w:t>
+            </w:r>
+            <w:proofErr w:type="spellEnd"/>
+            <w:r>
+              <w:t xml:space="preserve"> manner.</w:t>
+            </w:r>
+          </w:p>
+        </w:tc>
+        <w:tc>
+          <w:tcPr>
+            <w:tcW w:w="657" w:type="pct"/>
+            <w:vAlign w:val="center"/>
+          </w:tcPr>
+          <w:p>
+            <w:pPr>
+              <w:pStyle w:val="SBACTableText"/>
+            </w:pPr>
+          </w:p>
+          <w:p>
+            <w:pPr>
+              <w:pStyle w:val="SBACTableText"/>
+            </w:pPr>
+            <w:r>
+              <w:t>(blank)</w:t>
+            </w:r>
+          </w:p>
+          <w:p>
+            <w:pPr>
+              <w:pStyle w:val="SBACTableText"/>
+            </w:pPr>
+            <w:r>
+              <w:t>V</w:t>
+            </w:r>
+            <w:r>
+              <w:t>alid</w:t>
+            </w:r>
+          </w:p>
+          <w:p>
+            <w:pPr>
+              <w:pStyle w:val="SBACTableText"/>
+            </w:pPr>
+            <w:r>
+              <w:t>SD</w:t>
+            </w:r>
+          </w:p>
+          <w:p>
+            <w:pPr>
+              <w:pStyle w:val="SBACTableText"/>
+            </w:pPr>
+            <w:r>
+              <w:t>NS</w:t>
+            </w:r>
+          </w:p>
+          <w:p>
+            <w:pPr>
+              <w:pStyle w:val="SBACTableText"/>
+            </w:pPr>
+            <w:r>
+              <w:t>IN</w:t>
+            </w:r>
             <w:bookmarkStart w:id="0" w:name="_GoBack"/>
             <w:bookmarkEnd w:id="0"/>
-          </w:p>
-          <w:p>
-            <w:pPr>
-              <w:pStyle w:val="TableBullet0"/>
-            </w:pPr>
-            <w:r>
-              <w:rPr>
-                <w:b/>
-              </w:rPr>
-              <w:t>Valid</w:t>
-            </w:r>
-            <w:r>
-              <w:rPr>
-                <w:b/>
-              </w:rPr>
-              <w:t xml:space="preserve"> or (Blank)</w:t>
-            </w:r>
-            <w:r>
-              <w:t xml:space="preserve"> indicates that the assessment was given in a standardized (proctored) environment.</w:t>
-            </w:r>
-            <w:r>
-              <w:t xml:space="preserve"> Typically applied to summative assessments.</w:t>
-            </w:r>
-          </w:p>
-          <w:p>
-            <w:pPr>
-              <w:pStyle w:val="TableBullet0"/>
-            </w:pPr>
-            <w:r>
-              <w:rPr>
-                <w:b/>
-              </w:rPr>
-              <w:t>Invalid</w:t>
-            </w:r>
-            <w:r>
-              <w:t xml:space="preserve"> indicates that the test result has been marked invalid due to problems in the test administration</w:t>
-            </w:r>
-            <w:r>
-              <w:t xml:space="preserve"> or environment.</w:t>
-            </w:r>
-            <w:r>
-              <w:t xml:space="preserve"> Typically applied to summative assessments.</w:t>
-            </w:r>
-          </w:p>
-          <w:p>
-            <w:pPr>
-              <w:pStyle w:val="TableBullet0"/>
-              <w:rPr>
-                <w:b/>
-              </w:rPr>
-            </w:pPr>
-            <w:r>
-              <w:rPr>
-                <w:b/>
-              </w:rPr>
-              <w:t>Standardized</w:t>
-            </w:r>
-            <w:r>
-              <w:t xml:space="preserve"> The assessment was administered in a standardized manner. It is appropriate to compare this score with other scores in the same manner. Typically applied to interim assessments.</w:t>
-            </w:r>
-          </w:p>
-          <w:p>
-            <w:pPr>
-              <w:pStyle w:val="TableBullet0"/>
-            </w:pPr>
-            <w:proofErr w:type="spellStart"/>
-            <w:r>
-              <w:rPr>
-                <w:b/>
-              </w:rPr>
-              <w:t>Nonstandardized</w:t>
-            </w:r>
-            <w:proofErr w:type="spellEnd"/>
-            <w:r>
-              <w:t xml:space="preserve"> The assessment was administered in an informal – </w:t>
-            </w:r>
-            <w:proofErr w:type="spellStart"/>
-            <w:r>
-              <w:t>nonstandardized</w:t>
-            </w:r>
-            <w:proofErr w:type="spellEnd"/>
-            <w:r>
-              <w:t xml:space="preserve"> manner.</w:t>
-            </w:r>
-          </w:p>
-        </w:tc>
-        <w:tc>
-          <w:tcPr>
-            <w:tcW w:w="657" w:type="pct"/>
-            <w:vAlign w:val="center"/>
-          </w:tcPr>
-          <w:p>
-            <w:pPr>
-              <w:pStyle w:val="SBACTableText"/>
-            </w:pPr>
-          </w:p>
-          <w:p>
-            <w:pPr>
-              <w:pStyle w:val="SBACTableText"/>
-            </w:pPr>
-            <w:r>
-              <w:t>(blank)</w:t>
-            </w:r>
-          </w:p>
-          <w:p>
-            <w:pPr>
-              <w:pStyle w:val="SBACTableText"/>
-            </w:pPr>
-            <w:r>
-              <w:t>V</w:t>
-            </w:r>
-            <w:r>
-              <w:t>alid</w:t>
-            </w:r>
-          </w:p>
-          <w:p>
-            <w:pPr>
-              <w:pStyle w:val="SBACTableText"/>
-            </w:pPr>
-            <w:r>
-              <w:t>Standardized</w:t>
-            </w:r>
-          </w:p>
-          <w:p>
-            <w:pPr>
-              <w:pStyle w:val="SBACTableText"/>
-            </w:pPr>
-            <w:proofErr w:type="spellStart"/>
-            <w:r>
-              <w:t>N</w:t>
-            </w:r>
-            <w:r>
-              <w:t>onstandardized</w:t>
-            </w:r>
-            <w:proofErr w:type="spellEnd"/>
-          </w:p>
-          <w:p>
-            <w:pPr>
-              <w:pStyle w:val="SBACTableText"/>
-            </w:pPr>
-            <w:r>
-              <w:t>I</w:t>
-            </w:r>
-            <w:r>
-              <w:t>nvalid</w:t>
-            </w:r>
           </w:p>
         </w:tc>
         <w:tc>
@@ -11083,7 +11096,7 @@
             <w:r>
               <w:t xml:space="preserve">See: </w:t>
             </w:r>
-            <w:hyperlink r:id="rId63" w:history="1">
+            <w:hyperlink r:id="rId64" w:history="1">
               <w:r>
                 <w:rPr>
                   <w:rStyle w:val="Hyperlink"/>
@@ -11310,7 +11323,7 @@
             <w:pPr>
               <w:pStyle w:val="SBACTableText"/>
             </w:pPr>
-            <w:hyperlink r:id="rId64" w:history="1">
+            <w:hyperlink r:id="rId65" w:history="1">
               <w:r>
                 <w:rPr>
                   <w:rStyle w:val="Hyperlink"/>
@@ -12685,7 +12698,7 @@
             <w:pPr>
               <w:pStyle w:val="SBACTableText"/>
             </w:pPr>
-            <w:hyperlink r:id="rId65" w:history="1">
+            <w:hyperlink r:id="rId66" w:history="1">
               <w:r>
                 <w:rPr>
                   <w:rStyle w:val="Hyperlink"/>
@@ -12863,7 +12876,7 @@
             <w:pPr>
               <w:pStyle w:val="SBACTableText"/>
             </w:pPr>
-            <w:hyperlink r:id="rId66" w:history="1">
+            <w:hyperlink r:id="rId67" w:history="1">
               <w:r>
                 <w:rPr>
                   <w:rStyle w:val="Hyperlink"/>
@@ -13031,7 +13044,7 @@
             <w:pPr>
               <w:pStyle w:val="SBACTableText"/>
             </w:pPr>
-            <w:hyperlink r:id="rId67" w:history="1">
+            <w:hyperlink r:id="rId68" w:history="1">
               <w:r>
                 <w:rPr>
                   <w:rStyle w:val="Hyperlink"/>
@@ -13335,7 +13348,7 @@
             <w:pPr>
               <w:pStyle w:val="SBACTableText"/>
             </w:pPr>
-            <w:hyperlink r:id="rId68" w:history="1">
+            <w:hyperlink r:id="rId69" w:history="1">
               <w:r>
                 <w:rPr>
                   <w:rStyle w:val="Hyperlink"/>
@@ -13775,7 +13788,7 @@
             <w:pPr>
               <w:pStyle w:val="SBACTableText"/>
             </w:pPr>
-            <w:hyperlink r:id="rId69" w:history="1">
+            <w:hyperlink r:id="rId70" w:history="1">
               <w:r>
                 <w:rPr>
                   <w:rStyle w:val="Hyperlink"/>
@@ -13968,7 +13981,7 @@
             <w:pPr>
               <w:pStyle w:val="SBACTableText"/>
             </w:pPr>
-            <w:hyperlink r:id="rId70" w:history="1">
+            <w:hyperlink r:id="rId71" w:history="1">
               <w:r>
                 <w:rPr>
                   <w:rStyle w:val="Hyperlink"/>
@@ -14167,7 +14180,7 @@
             <w:pPr>
               <w:pStyle w:val="SBACTableText"/>
             </w:pPr>
-            <w:hyperlink r:id="rId71" w:history="1">
+            <w:hyperlink r:id="rId72" w:history="1">
               <w:r>
                 <w:rPr>
                   <w:rStyle w:val="Hyperlink"/>
@@ -14660,7 +14673,7 @@
             <w:pPr>
               <w:pStyle w:val="SBACTableText"/>
             </w:pPr>
-            <w:hyperlink r:id="rId72" w:history="1">
+            <w:hyperlink r:id="rId73" w:history="1">
               <w:r>
                 <w:rPr>
                   <w:rStyle w:val="Hyperlink"/>
@@ -14842,7 +14855,7 @@
             <w:pPr>
               <w:pStyle w:val="SBACTableText"/>
             </w:pPr>
-            <w:hyperlink r:id="rId73" w:history="1">
+            <w:hyperlink r:id="rId74" w:history="1">
               <w:r>
                 <w:rPr>
                   <w:rStyle w:val="Hyperlink"/>
@@ -15029,7 +15042,7 @@
             <w:pPr>
               <w:pStyle w:val="SBACTableText"/>
             </w:pPr>
-            <w:hyperlink r:id="rId74" w:history="1">
+            <w:hyperlink r:id="rId75" w:history="1">
               <w:r>
                 <w:rPr>
                   <w:rStyle w:val="Hyperlink"/>
@@ -15509,7 +15522,7 @@
             <w:pPr>
               <w:pStyle w:val="SBACTableText"/>
             </w:pPr>
-            <w:hyperlink r:id="rId75" w:history="1">
+            <w:hyperlink r:id="rId76" w:history="1">
               <w:r>
                 <w:rPr>
                   <w:rStyle w:val="Hyperlink"/>
@@ -15709,7 +15722,7 @@
             <w:pPr>
               <w:pStyle w:val="SBACTableText"/>
             </w:pPr>
-            <w:hyperlink r:id="rId76" w:history="1">
+            <w:hyperlink r:id="rId77" w:history="1">
               <w:r>
                 <w:rPr>
                   <w:rStyle w:val="Hyperlink"/>
@@ -15899,7 +15912,7 @@
             <w:pPr>
               <w:pStyle w:val="SBACTableText"/>
             </w:pPr>
-            <w:hyperlink r:id="rId77" w:history="1">
+            <w:hyperlink r:id="rId78" w:history="1">
               <w:r>
                 <w:rPr>
                   <w:rStyle w:val="Hyperlink"/>
@@ -16373,7 +16386,7 @@
             <w:pPr>
               <w:pStyle w:val="SBACTableText"/>
             </w:pPr>
-            <w:hyperlink r:id="rId78" w:history="1">
+            <w:hyperlink r:id="rId79" w:history="1">
               <w:r>
                 <w:rPr>
                   <w:rStyle w:val="Hyperlink"/>
@@ -16557,7 +16570,7 @@
             <w:pPr>
               <w:pStyle w:val="SBACTableText"/>
             </w:pPr>
-            <w:hyperlink r:id="rId79" w:history="1">
+            <w:hyperlink r:id="rId80" w:history="1">
               <w:r>
                 <w:rPr>
                   <w:rStyle w:val="Hyperlink"/>
@@ -16749,7 +16762,7 @@
             <w:pPr>
               <w:pStyle w:val="SBACTableText"/>
             </w:pPr>
-            <w:hyperlink r:id="rId80" w:history="1">
+            <w:hyperlink r:id="rId81" w:history="1">
               <w:r>
                 <w:rPr>
                   <w:rStyle w:val="Hyperlink"/>
@@ -17231,7 +17244,7 @@
             <w:pPr>
               <w:pStyle w:val="SBACTableText"/>
             </w:pPr>
-            <w:hyperlink r:id="rId81" w:history="1">
+            <w:hyperlink r:id="rId82" w:history="1">
               <w:r>
                 <w:rPr>
                   <w:rStyle w:val="Hyperlink"/>
@@ -17418,7 +17431,7 @@
             <w:pPr>
               <w:pStyle w:val="SBACTableText"/>
             </w:pPr>
-            <w:hyperlink r:id="rId82" w:history="1">
+            <w:hyperlink r:id="rId83" w:history="1">
               <w:r>
                 <w:rPr>
                   <w:rStyle w:val="Hyperlink"/>
@@ -17611,7 +17624,7 @@
             <w:pPr>
               <w:pStyle w:val="SBACTableText"/>
             </w:pPr>
-            <w:hyperlink r:id="rId83" w:history="1">
+            <w:hyperlink r:id="rId84" w:history="1">
               <w:r>
                 <w:rPr>
                   <w:rStyle w:val="Hyperlink"/>
@@ -18401,7 +18414,7 @@
             <w:pPr>
               <w:pStyle w:val="SBACTableText"/>
             </w:pPr>
-            <w:hyperlink r:id="rId84" w:history="1">
+            <w:hyperlink r:id="rId85" w:history="1">
               <w:r>
                 <w:rPr>
                   <w:rStyle w:val="Hyperlink"/>
@@ -19594,7 +19607,7 @@
             <w:pPr>
               <w:pStyle w:val="SBACTableText"/>
             </w:pPr>
-            <w:hyperlink r:id="rId85" w:history="1">
+            <w:hyperlink r:id="rId86" w:history="1">
               <w:r>
                 <w:rPr>
                   <w:rStyle w:val="Hyperlink"/>
@@ -19982,7 +19995,7 @@
             <w:pPr>
               <w:pStyle w:val="SBACTableText"/>
             </w:pPr>
-            <w:hyperlink r:id="rId86" w:history="1">
+            <w:hyperlink r:id="rId87" w:history="1">
               <w:r>
                 <w:rPr>
                   <w:rStyle w:val="Hyperlink"/>
@@ -20394,7 +20407,7 @@
             <w:pPr>
               <w:pStyle w:val="SBACTableText"/>
             </w:pPr>
-            <w:hyperlink r:id="rId87" w:history="1">
+            <w:hyperlink r:id="rId88" w:history="1">
               <w:r>
                 <w:rPr>
                   <w:rStyle w:val="Hyperlink"/>
@@ -20700,7 +20713,7 @@
             <w:pPr>
               <w:pStyle w:val="SBACTableText"/>
             </w:pPr>
-            <w:hyperlink r:id="rId88" w:history="1">
+            <w:hyperlink r:id="rId89" w:history="1">
               <w:r>
                 <w:rPr>
                   <w:rStyle w:val="Hyperlink"/>
@@ -20711,7 +20724,7 @@
             <w:r>
               <w:t xml:space="preserve"> </w:t>
             </w:r>
-            <w:hyperlink r:id="rId89" w:history="1">
+            <w:hyperlink r:id="rId90" w:history="1">
               <w:r>
                 <w:rPr>
                   <w:rStyle w:val="Hyperlink"/>
@@ -21052,7 +21065,7 @@
             <w:pPr>
               <w:pStyle w:val="SBACTableText"/>
             </w:pPr>
-            <w:hyperlink r:id="rId90" w:history="1">
+            <w:hyperlink r:id="rId91" w:history="1">
               <w:r>
                 <w:rPr>
                   <w:rStyle w:val="Hyperlink"/>
@@ -21063,7 +21076,7 @@
             <w:r>
               <w:t xml:space="preserve"> </w:t>
             </w:r>
-            <w:hyperlink r:id="rId91" w:history="1">
+            <w:hyperlink r:id="rId92" w:history="1">
               <w:r>
                 <w:rPr>
                   <w:rStyle w:val="Hyperlink"/>
@@ -21439,7 +21452,7 @@
             <w:pPr>
               <w:pStyle w:val="SBACTableText"/>
             </w:pPr>
-            <w:hyperlink r:id="rId92" w:history="1">
+            <w:hyperlink r:id="rId93" w:history="1">
               <w:r>
                 <w:rPr>
                   <w:rStyle w:val="Hyperlink"/>
@@ -21772,7 +21785,7 @@
             <w:pPr>
               <w:pStyle w:val="SBACTableText"/>
             </w:pPr>
-            <w:hyperlink r:id="rId93" w:history="1">
+            <w:hyperlink r:id="rId94" w:history="1">
               <w:r>
                 <w:rPr>
                   <w:rStyle w:val="Hyperlink"/>
@@ -22291,7 +22304,7 @@
             <w:pPr>
               <w:pStyle w:val="SBACTableText"/>
             </w:pPr>
-            <w:hyperlink r:id="rId94" w:history="1">
+            <w:hyperlink r:id="rId95" w:history="1">
               <w:r>
                 <w:rPr>
                   <w:rStyle w:val="Hyperlink"/>
@@ -22672,7 +22685,7 @@
             <w:pPr>
               <w:pStyle w:val="SBACTableText"/>
             </w:pPr>
-            <w:hyperlink r:id="rId95" w:history="1">
+            <w:hyperlink r:id="rId96" w:history="1">
               <w:r>
                 <w:rPr>
                   <w:rStyle w:val="Hyperlink"/>
@@ -22829,7 +22842,7 @@
             <w:pPr>
               <w:pStyle w:val="SBACTableText"/>
             </w:pPr>
-            <w:hyperlink r:id="rId96" w:history="1">
+            <w:hyperlink r:id="rId97" w:history="1">
               <w:r>
                 <w:rPr>
                   <w:rStyle w:val="Hyperlink"/>
@@ -23002,7 +23015,7 @@
             <w:pPr>
               <w:pStyle w:val="SBACTableText"/>
             </w:pPr>
-            <w:hyperlink r:id="rId97" w:history="1">
+            <w:hyperlink r:id="rId98" w:history="1">
               <w:r>
                 <w:rPr>
                   <w:rStyle w:val="Hyperlink"/>
@@ -23156,7 +23169,7 @@
             <w:pPr>
               <w:pStyle w:val="SBACTableText"/>
             </w:pPr>
-            <w:hyperlink r:id="rId98" w:history="1">
+            <w:hyperlink r:id="rId99" w:history="1">
               <w:r>
                 <w:rPr>
                   <w:rStyle w:val="Hyperlink"/>
@@ -23329,7 +23342,7 @@
             <w:pPr>
               <w:pStyle w:val="SBACTableText"/>
             </w:pPr>
-            <w:hyperlink r:id="rId99" w:history="1">
+            <w:hyperlink r:id="rId100" w:history="1">
               <w:r>
                 <w:rPr>
                   <w:rStyle w:val="Hyperlink"/>
@@ -23483,7 +23496,7 @@
             <w:pPr>
               <w:pStyle w:val="SBACTableText"/>
             </w:pPr>
-            <w:hyperlink r:id="rId100" w:history="1">
+            <w:hyperlink r:id="rId101" w:history="1">
               <w:r>
                 <w:rPr>
                   <w:rStyle w:val="Hyperlink"/>
@@ -26282,7 +26295,7 @@
     </w:tbl>
     <w:p/>
     <w:sectPr>
-      <w:footerReference w:type="default" r:id="rId101"/>
+      <w:footerReference w:type="default" r:id="rId102"/>
       <w:endnotePr>
         <w:numFmt w:val="decimal"/>
       </w:endnotePr>
@@ -26344,7 +26357,7 @@
       <w:rPr>
         <w:noProof/>
       </w:rPr>
-      <w:t>2</w:t>
+      <w:t>10</w:t>
     </w:r>
     <w:r>
       <w:fldChar w:fldCharType="end"/>
@@ -31438,7 +31451,7 @@
 </file>
 
 <file path=customXml/itemProps4.xml><?xml version="1.0" encoding="utf-8"?>
-<ds:datastoreItem xmlns:ds="http://schemas.openxmlformats.org/officeDocument/2006/customXml" ds:itemID="{4061E69E-707E-478F-8B44-8C9263B1F418}">
+<ds:datastoreItem xmlns:ds="http://schemas.openxmlformats.org/officeDocument/2006/customXml" ds:itemID="{656512FC-4A9D-4F8E-9448-832B9F258CFE}">
   <ds:schemaRefs>
     <ds:schemaRef ds:uri="http://schemas.openxmlformats.org/officeDocument/2006/bibliography"/>
   </ds:schemaRefs>

</xml_diff>

<commit_message>
Update TestResults Data Model
</commit_message>
<xml_diff>
--- a/_original_documents/TestResults-DataModel.docx
+++ b/_original_documents/TestResults-DataModel.docx
@@ -108,13 +108,21 @@
               <w:rPr>
                 <w:rStyle w:val="SubtitleChar"/>
               </w:rPr>
-              <w:t xml:space="preserve"> Updated 28</w:t>
+              <w:t xml:space="preserve"> Updated </w:t>
             </w:r>
             <w:r>
               <w:rPr>
                 <w:rStyle w:val="SubtitleChar"/>
               </w:rPr>
-              <w:t xml:space="preserve"> October 2015</w:t>
+              <w:t>5</w:t>
+            </w:r>
+            <w:bookmarkStart w:id="0" w:name="_GoBack"/>
+            <w:bookmarkEnd w:id="0"/>
+            <w:r>
+              <w:rPr>
+                <w:rStyle w:val="SubtitleChar"/>
+              </w:rPr>
+              <w:t xml:space="preserve"> February 2016</w:t>
             </w:r>
           </w:p>
         </w:tc>
@@ -130,22 +138,7 @@
     </w:p>
     <w:p>
       <w:r>
-        <w:t xml:space="preserve">Smarter Balanced has agreed to accept test results </w:t>
-      </w:r>
-      <w:r>
-        <w:t xml:space="preserve">from its member states </w:t>
-      </w:r>
-      <w:r>
-        <w:t>in multiple</w:t>
-      </w:r>
-      <w:r>
-        <w:t xml:space="preserve"> binary</w:t>
-      </w:r>
-      <w:r>
-        <w:t xml:space="preserve"> formats. To ensure that each format meets baseline requirements Smarter Balanced is publishing this Data Dictionary and Logical Data Model. Since it is a logical, not binary, specification it applies to all formats</w:t>
-      </w:r>
-      <w:r>
-        <w:t xml:space="preserve"> for transmitting test results data within the SmarterApp assessment infrastructure.</w:t>
+        <w:t>This Data Dictionary and Logical Data Model define all data elements involved in Smarter Balanced test results whether in a transmission format or stored in a database.</w:t>
       </w:r>
     </w:p>
     <w:p>
@@ -296,13 +289,16 @@
         <w:t xml:space="preserve">Certain </w:t>
       </w:r>
       <w:r>
-        <w:t xml:space="preserve">serialization formats like XML and JSON include standard extension mechanisms. Accordingly, extensions should be made at the serialization level. Future updates to the data dictionary and logical data model may </w:t>
+        <w:t>serialization formats like XML and JSON include standard extension mechanisms. Accordingly, extensions should be made at the serialization level.</w:t>
       </w:r>
       <w:r>
-        <w:t>incorporate</w:t>
+        <w:t xml:space="preserve"> </w:t>
       </w:r>
       <w:r>
-        <w:t xml:space="preserve"> fields from the various serialization formats.</w:t>
+        <w:rPr>
+          <w:i/>
+        </w:rPr>
+        <w:t>Applications that receive data should tolerate and ignore fields that they don’t recognize.</w:t>
       </w:r>
     </w:p>
     <w:p>
@@ -323,7 +319,7 @@
         <mc:AlternateContent>
           <mc:Choice Requires="wps">
             <w:drawing>
-              <wp:anchor distT="45720" distB="45720" distL="114300" distR="114300" simplePos="0" relativeHeight="251677696" behindDoc="0" locked="0" layoutInCell="1" allowOverlap="1" wp14:anchorId="5CA978AA" wp14:editId="03000E96">
+              <wp:anchor distT="45720" distB="45720" distL="114300" distR="114300" simplePos="0" relativeHeight="251658240" behindDoc="0" locked="0" layoutInCell="1" allowOverlap="1" wp14:anchorId="5CA978AA" wp14:editId="03000E96">
                 <wp:simplePos x="0" y="0"/>
                 <wp:positionH relativeFrom="column">
                   <wp:posOffset>4924425</wp:posOffset>
@@ -459,7 +455,7 @@
                 <v:stroke joinstyle="miter"/>
                 <v:path gradientshapeok="t" o:connecttype="rect"/>
               </v:shapetype>
-              <v:shape id="Text Box 2" o:spid="_x0000_s1026" type="#_x0000_t202" style="position:absolute;margin-left:387.75pt;margin-top:.3pt;width:324pt;height:316.5pt;z-index:251677696;visibility:visible;mso-wrap-style:square;mso-width-percent:0;mso-height-percent:0;mso-wrap-distance-left:9pt;mso-wrap-distance-top:3.6pt;mso-wrap-distance-right:9pt;mso-wrap-distance-bottom:3.6pt;mso-position-horizontal:absolute;mso-position-horizontal-relative:text;mso-position-vertical:absolute;mso-position-vertical-relative:text;mso-width-percent:0;mso-height-percent:0;mso-width-relative:margin;mso-height-relative:margin;v-text-anchor:top" o:gfxdata="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">
+              <v:shape id="Text Box 2" o:spid="_x0000_s1026" type="#_x0000_t202" style="position:absolute;margin-left:387.75pt;margin-top:.3pt;width:324pt;height:316.5pt;z-index:251658240;visibility:visible;mso-wrap-style:square;mso-width-percent:0;mso-height-percent:0;mso-wrap-distance-left:9pt;mso-wrap-distance-top:3.6pt;mso-wrap-distance-right:9pt;mso-wrap-distance-bottom:3.6pt;mso-position-horizontal:absolute;mso-position-horizontal-relative:text;mso-position-vertical:absolute;mso-position-vertical-relative:text;mso-width-percent:0;mso-height-percent:0;mso-width-relative:margin;mso-height-relative:margin;v-text-anchor:top" o:gfxdata="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">
                 <v:textbox>
                   <w:txbxContent>
                     <w:p>
@@ -493,7 +489,7 @@
                                     </pic:cNvPicPr>
                                   </pic:nvPicPr>
                                   <pic:blipFill rotWithShape="1">
-                                    <a:blip r:embed="rId15">
+                                    <a:blip r:embed="rId16">
                                       <a:extLst>
                                         <a:ext uri="{28A0092B-C50C-407E-A947-70E740481C1C}">
                                           <a14:useLocalDpi xmlns:a14="http://schemas.microsoft.com/office/drawing/2010/main" val="0"/>
@@ -581,22 +577,10 @@
         <w:t>segments</w:t>
       </w:r>
       <w:r>
-        <w:t xml:space="preserve">. In current Smarter Balanced tests there is always only one segment but the test delivery system and </w:t>
+        <w:t xml:space="preserve">. </w:t>
       </w:r>
       <w:r>
-        <w:t xml:space="preserve">associated </w:t>
-      </w:r>
-      <w:r>
-        <w:t xml:space="preserve">data </w:t>
-      </w:r>
-      <w:r>
-        <w:t>formats support</w:t>
-      </w:r>
-      <w:r>
-        <w:t xml:space="preserve"> multiple segments</w:t>
-      </w:r>
-      <w:r>
-        <w:t xml:space="preserve"> and Smarter Balanced or other organizations may make use of this feature in the future</w:t>
+        <w:t>Segments can be used for multi-part tests such as the Performance Task (PT) and Computer-Adaptive Test (CAT) portions of the Smarter Balanced summative tests. Segments may also be used for embedded field tests</w:t>
       </w:r>
       <w:r>
         <w:t>.</w:t>
@@ -685,7 +669,13 @@
         <w:t xml:space="preserve"> format for transmitting </w:t>
       </w:r>
       <w:r>
-        <w:t>test results and it is not well-suited to hierarchical data. When rendering test results in tabular formats like CSV a common approach is to use two tables. One table represents the test information. The second table (usually in a different CSV file) collapses the segment, item, and response score information into a single table. Segment and item information is repeated for each score. Since most items have only one score and there is very little segment information in the data model, this approach can be quite efficient.</w:t>
+        <w:t xml:space="preserve">test results and it is not well-suited to hierarchical data. When rendering test results in tabular formats like CSV a common approach is to use two tables. One table represents the test information. The second table (usually in a different CSV file) collapses the segment, item, and response score information into a single table. Segment and item information is repeated for each score. Since most items have only one score and there is very little segment information in the </w:t>
+      </w:r>
+      <w:r>
+        <w:t>data model, this approach is sufficiently efficient</w:t>
+      </w:r>
+      <w:r>
+        <w:t>.</w:t>
       </w:r>
     </w:p>
     <w:p>
@@ -733,7 +723,7 @@
       <w:r>
         <w:t xml:space="preserve"> The </w:t>
       </w:r>
-      <w:hyperlink r:id="rId16" w:history="1">
+      <w:hyperlink r:id="rId17" w:history="1">
         <w:r>
           <w:rPr>
             <w:rStyle w:val="Hyperlink"/>
@@ -741,6 +731,26 @@
           <w:t>SmarterApp Test Results Transmission format</w:t>
         </w:r>
       </w:hyperlink>
+      <w:r>
+        <w:rPr>
+          <w:rStyle w:val="Hyperlink"/>
+        </w:rPr>
+        <w:t xml:space="preserve"> (</w:t>
+      </w:r>
+      <w:hyperlink r:id="rId18" w:history="1">
+        <w:r>
+          <w:rPr>
+            <w:rStyle w:val="Hyperlink"/>
+          </w:rPr>
+          <w:t>http://www.smarterapp.org/specs/TestResultsTransmissionFormat.html</w:t>
+        </w:r>
+      </w:hyperlink>
+      <w:r>
+        <w:rPr>
+          <w:rStyle w:val="Hyperlink"/>
+        </w:rPr>
+        <w:t>)</w:t>
+      </w:r>
       <w:r>
         <w:t>.</w:t>
       </w:r>
@@ -762,7 +772,7 @@
       <w:r>
         <w:t xml:space="preserve"> The </w:t>
       </w:r>
-      <w:hyperlink r:id="rId17" w:history="1">
+      <w:hyperlink r:id="rId19" w:history="1">
         <w:r>
           <w:rPr>
             <w:rStyle w:val="Hyperlink"/>
@@ -770,6 +780,26 @@
           <w:t>SmarterApp Data Warehouse Student Assessment format</w:t>
         </w:r>
       </w:hyperlink>
+      <w:r>
+        <w:rPr>
+          <w:rStyle w:val="Hyperlink"/>
+        </w:rPr>
+        <w:t xml:space="preserve"> (</w:t>
+      </w:r>
+      <w:hyperlink r:id="rId20" w:history="1">
+        <w:r>
+          <w:rPr>
+            <w:rStyle w:val="Hyperlink"/>
+          </w:rPr>
+          <w:t>http://www.smarterapp.org/specs/DataWarehouse-DataSpec-StudentAssessments.html</w:t>
+        </w:r>
+      </w:hyperlink>
+      <w:r>
+        <w:rPr>
+          <w:rStyle w:val="Hyperlink"/>
+        </w:rPr>
+        <w:t>)</w:t>
+      </w:r>
     </w:p>
     <w:p>
       <w:pPr>
@@ -785,7 +815,7 @@
         </w:rPr>
         <w:t xml:space="preserve">DWIL: </w:t>
       </w:r>
-      <w:hyperlink r:id="rId18" w:history="1">
+      <w:hyperlink r:id="rId21" w:history="1">
         <w:r>
           <w:rPr>
             <w:rStyle w:val="Hyperlink"/>
@@ -793,6 +823,24 @@
           <w:t>The SmarterApp Data Warehouse Item Level format</w:t>
         </w:r>
       </w:hyperlink>
+      <w:r>
+        <w:rPr>
+          <w:rStyle w:val="Hyperlink"/>
+        </w:rPr>
+        <w:t xml:space="preserve"> (</w:t>
+      </w:r>
+      <w:r>
+        <w:rPr>
+          <w:rStyle w:val="Hyperlink"/>
+        </w:rPr>
+        <w:t>http://www.smarterapp.org/specs/DataWarehouse-DataSpec-ItemLevel.html</w:t>
+      </w:r>
+      <w:r>
+        <w:rPr>
+          <w:rStyle w:val="Hyperlink"/>
+        </w:rPr>
+        <w:t>)</w:t>
+      </w:r>
     </w:p>
     <w:p>
       <w:pPr>
@@ -809,15 +857,19 @@
         <w:t>AIR:</w:t>
       </w:r>
       <w:r>
-        <w:t xml:space="preserve"> The AIR CSV format for </w:t>
+        <w:t xml:space="preserve"> The A</w:t>
       </w:r>
       <w:r>
-        <w:t xml:space="preserve">certain states. </w:t>
+        <w:t xml:space="preserve">merican Institutes for Research export </w:t>
       </w:r>
-    </w:p>
-    <w:p>
       <w:r>
-        <w:t>When a cross reference includes “(opt)” it means the field is designated as optional in the referenced format.</w:t>
+        <w:t xml:space="preserve">format </w:t>
+      </w:r>
+      <w:r>
+        <w:t>used by certain members</w:t>
+      </w:r>
+      <w:r>
+        <w:t xml:space="preserve">. </w:t>
       </w:r>
     </w:p>
     <w:p>
@@ -971,8 +1023,8 @@
         </w:tblBorders>
         <w:tblLayout w:type="fixed"/>
         <w:tblCellMar>
-          <w:left w:w="72" w:type="dxa"/>
-          <w:right w:w="72" w:type="dxa"/>
+          <w:left w:w="29" w:type="dxa"/>
+          <w:right w:w="29" w:type="dxa"/>
         </w:tblCellMar>
         <w:tblLook w:val="04A0" w:firstRow="1" w:lastRow="0" w:firstColumn="1" w:lastColumn="0" w:noHBand="0" w:noVBand="1"/>
       </w:tblPr>
@@ -1025,20 +1077,6 @@
               <w:t>Field Name</w:t>
             </w:r>
           </w:p>
-          <w:p>
-            <w:pPr>
-              <w:pStyle w:val="SBACTableText"/>
-              <w:rPr>
-                <w:b/>
-              </w:rPr>
-            </w:pPr>
-            <w:r>
-              <w:rPr>
-                <w:b/>
-              </w:rPr>
-              <w:t>(TRT Field Name)</w:t>
-            </w:r>
-          </w:p>
         </w:tc>
         <w:tc>
           <w:tcPr>
@@ -1446,7 +1484,7 @@
             <w:pPr>
               <w:pStyle w:val="SBACTableText"/>
             </w:pPr>
-            <w:hyperlink r:id="rId19" w:history="1">
+            <w:hyperlink r:id="rId22" w:history="1">
               <w:r>
                 <w:rPr>
                   <w:rStyle w:val="Hyperlink"/>
@@ -1574,7 +1612,16 @@
               <w:pStyle w:val="SBACTableText"/>
             </w:pPr>
             <w:r>
-              <w:t>The name given to an assessment event.</w:t>
+              <w:t xml:space="preserve">The name given to an assessment </w:t>
+            </w:r>
+            <w:r>
+              <w:rPr>
+                <w:b/>
+              </w:rPr>
+              <w:t>event</w:t>
+            </w:r>
+            <w:r>
+              <w:t>.</w:t>
             </w:r>
           </w:p>
         </w:tc>
@@ -1618,7 +1665,7 @@
             <w:pPr>
               <w:pStyle w:val="SBACTableText"/>
             </w:pPr>
-            <w:hyperlink r:id="rId20" w:history="1">
+            <w:hyperlink r:id="rId23" w:history="1">
               <w:r>
                 <w:rPr>
                   <w:rStyle w:val="Hyperlink"/>
@@ -1784,12 +1831,12 @@
               <w:rPr>
                 <w:rStyle w:val="FootnoteReference"/>
               </w:rPr>
-              <w:footnoteReference w:id="1"/>
+              <w:footnoteReference w:id="2"/>
             </w:r>
             <w:r>
               <w:t xml:space="preserve"> </w:t>
             </w:r>
-            <w:hyperlink r:id="rId21" w:history="1">
+            <w:hyperlink r:id="rId24" w:history="1">
               <w:r>
                 <w:rPr>
                   <w:rStyle w:val="Hyperlink"/>
@@ -1964,15 +2011,7 @@
               <w:pStyle w:val="SBACTableText"/>
             </w:pPr>
             <w:r>
-              <w:t>Paper or scanned: Required</w:t>
-            </w:r>
-          </w:p>
-          <w:p>
-            <w:pPr>
-              <w:pStyle w:val="SBACTableText"/>
-            </w:pPr>
-            <w:r>
-              <w:t>Online: Optional</w:t>
+              <w:t>Always</w:t>
             </w:r>
           </w:p>
         </w:tc>
@@ -2024,9 +2063,6 @@
             </w:r>
             <w:r>
               <w:t>TestMode</w:t>
-            </w:r>
-            <w:r>
-              <w:t xml:space="preserve"> (opt)</w:t>
             </w:r>
           </w:p>
         </w:tc>
@@ -2141,7 +2177,7 @@
             <w:pPr>
               <w:pStyle w:val="SBACTableText"/>
             </w:pPr>
-            <w:hyperlink r:id="rId22" w:history="1">
+            <w:hyperlink r:id="rId25" w:history="1">
               <w:r>
                 <w:rPr>
                   <w:rStyle w:val="Hyperlink"/>
@@ -2320,7 +2356,7 @@
             <w:pPr>
               <w:pStyle w:val="SBACTableText"/>
             </w:pPr>
-            <w:hyperlink r:id="rId23" w:history="1">
+            <w:hyperlink r:id="rId26" w:history="1">
               <w:r>
                 <w:rPr>
                   <w:rStyle w:val="Hyperlink"/>
@@ -2487,7 +2523,7 @@
             <w:pPr>
               <w:pStyle w:val="SBACTableText"/>
             </w:pPr>
-            <w:hyperlink r:id="rId24" w:history="1">
+            <w:hyperlink r:id="rId27" w:history="1">
               <w:r>
                 <w:rPr>
                   <w:rStyle w:val="Hyperlink"/>
@@ -2648,6 +2684,12 @@
             <w:r>
               <w:t>Optional</w:t>
             </w:r>
+            <w:r>
+              <w:rPr>
+                <w:rStyle w:val="FootnoteReference"/>
+              </w:rPr>
+              <w:footnoteReference w:id="3"/>
+            </w:r>
           </w:p>
         </w:tc>
         <w:tc>
@@ -2662,7 +2704,7 @@
             <w:pPr>
               <w:pStyle w:val="SBACTableText"/>
             </w:pPr>
-            <w:hyperlink r:id="rId25" w:history="1">
+            <w:hyperlink r:id="rId28" w:history="1">
               <w:r>
                 <w:rPr>
                   <w:rStyle w:val="Hyperlink"/>
@@ -2871,7 +2913,7 @@
               <w:pStyle w:val="SBACTableText"/>
             </w:pPr>
             <w:r>
-              <w:t>40</w:t>
+              <w:t>65</w:t>
             </w:r>
           </w:p>
         </w:tc>
@@ -2885,7 +2927,33 @@
               <w:pStyle w:val="SBACTableText"/>
             </w:pPr>
             <w:r>
-              <w:t>State-issued student ID</w:t>
+              <w:t>For identified data this is the state-issued s</w:t>
+            </w:r>
+            <w:r>
+              <w:t>tudent ID</w:t>
+            </w:r>
+            <w:r>
+              <w:t>.</w:t>
+            </w:r>
+          </w:p>
+          <w:p>
+            <w:pPr>
+              <w:pStyle w:val="SBACTableText"/>
+            </w:pPr>
+            <w:r>
+              <w:t>For de-identified data it is a unique ID that remains the same for a particular student year over year.</w:t>
+            </w:r>
+            <w:r>
+              <w:rPr>
+                <w:rStyle w:val="FootnoteReference"/>
+              </w:rPr>
+              <w:t xml:space="preserve"> </w:t>
+            </w:r>
+            <w:r>
+              <w:rPr>
+                <w:rStyle w:val="FootnoteReference"/>
+              </w:rPr>
+              <w:footnoteReference w:id="4"/>
             </w:r>
           </w:p>
         </w:tc>
@@ -2913,15 +2981,15 @@
               <w:pStyle w:val="SBACTableText"/>
             </w:pPr>
             <w:r>
-              <w:t>Identifed: Required</w:t>
-            </w:r>
-          </w:p>
-          <w:p>
-            <w:pPr>
-              <w:pStyle w:val="SBACTableText"/>
-            </w:pPr>
-            <w:r>
-              <w:t>Deidentified: Prohibited</w:t>
+              <w:t>Always</w:t>
+            </w:r>
+          </w:p>
+          <w:p>
+            <w:pPr>
+              <w:pStyle w:val="SBACTableText"/>
+            </w:pPr>
+            <w:r>
+              <w:t>(See footnote)</w:t>
             </w:r>
           </w:p>
         </w:tc>
@@ -2937,7 +3005,7 @@
             <w:pPr>
               <w:pStyle w:val="SBACTableText"/>
             </w:pPr>
-            <w:hyperlink r:id="rId26" w:history="1">
+            <w:hyperlink r:id="rId29" w:history="1">
               <w:r>
                 <w:rPr>
                   <w:rStyle w:val="Hyperlink"/>
@@ -3039,8 +3107,10 @@
               <w:pStyle w:val="SBACTableText"/>
             </w:pPr>
             <w:r>
-              <w:lastRenderedPageBreak/>
-              <w:t>AlternateSSID</w:t>
+              <w:t>External</w:t>
+            </w:r>
+            <w:r>
+              <w:t>SSID</w:t>
             </w:r>
           </w:p>
         </w:tc>
@@ -3068,15 +3138,7 @@
               <w:pStyle w:val="SBACTableText"/>
             </w:pPr>
             <w:r>
-              <w:t>40 Present</w:t>
-            </w:r>
-          </w:p>
-          <w:p>
-            <w:pPr>
-              <w:pStyle w:val="SBACTableText"/>
-            </w:pPr>
-            <w:r>
-              <w:t>65 Future</w:t>
+              <w:t>65</w:t>
             </w:r>
           </w:p>
         </w:tc>
@@ -3090,25 +3152,7 @@
               <w:pStyle w:val="SBACTableText"/>
             </w:pPr>
             <w:r>
-              <w:t xml:space="preserve">Alternate State Student ID. This ID is </w:t>
-            </w:r>
-            <w:r>
-              <w:t>required</w:t>
-            </w:r>
-            <w:r>
-              <w:t xml:space="preserve"> with de-identified stu</w:t>
-            </w:r>
-            <w:r>
-              <w:t>dent data so that the recipient match data that corresponds to the same student but cannot identify the student</w:t>
-            </w:r>
-            <w:r>
-              <w:t>.</w:t>
-            </w:r>
-            <w:r>
-              <w:rPr>
-                <w:rStyle w:val="FootnoteReference"/>
-              </w:rPr>
-              <w:footnoteReference w:id="2"/>
+              <w:t>An alternative to the state-issued student ID used by the assessment service provider or by other entities. May or may not be the Alternate Student ID used for de-identified data.</w:t>
             </w:r>
             <w:r>
               <w:t xml:space="preserve"> </w:t>
@@ -3139,21 +3183,7 @@
               <w:pStyle w:val="SBACTableText"/>
             </w:pPr>
             <w:r>
-              <w:t xml:space="preserve">Identifed: </w:t>
-            </w:r>
-            <w:r>
               <w:t>Optional</w:t>
-            </w:r>
-          </w:p>
-          <w:p>
-            <w:pPr>
-              <w:pStyle w:val="SBACTableText"/>
-            </w:pPr>
-            <w:r>
-              <w:t xml:space="preserve">Deidentified: </w:t>
-            </w:r>
-            <w:r>
-              <w:t>Required</w:t>
             </w:r>
           </w:p>
         </w:tc>
@@ -3169,7 +3199,7 @@
             <w:pPr>
               <w:pStyle w:val="SBACTableText"/>
             </w:pPr>
-            <w:hyperlink r:id="rId27" w:history="1">
+            <w:hyperlink r:id="rId30" w:history="1">
               <w:r>
                 <w:rPr>
                   <w:rStyle w:val="Hyperlink"/>
@@ -3243,6 +3273,7 @@
               <w:pStyle w:val="SBACTableText"/>
             </w:pPr>
             <w:r>
+              <w:lastRenderedPageBreak/>
               <w:t>FirstName</w:t>
             </w:r>
           </w:p>
@@ -3337,7 +3368,7 @@
             <w:pPr>
               <w:pStyle w:val="SBACTableText"/>
             </w:pPr>
-            <w:hyperlink r:id="rId28" w:history="1">
+            <w:hyperlink r:id="rId31" w:history="1">
               <w:r>
                 <w:rPr>
                   <w:rStyle w:val="Hyperlink"/>
@@ -3505,7 +3536,7 @@
             <w:pPr>
               <w:pStyle w:val="SBACTableText"/>
             </w:pPr>
-            <w:hyperlink r:id="rId29" w:history="1">
+            <w:hyperlink r:id="rId32" w:history="1">
               <w:r>
                 <w:rPr>
                   <w:rStyle w:val="Hyperlink"/>
@@ -3679,7 +3710,7 @@
             <w:pPr>
               <w:pStyle w:val="SBACTableText"/>
             </w:pPr>
-            <w:hyperlink r:id="rId30" w:history="1">
+            <w:hyperlink r:id="rId33" w:history="1">
               <w:r>
                 <w:rPr>
                   <w:rStyle w:val="Hyperlink"/>
@@ -3806,7 +3837,16 @@
               <w:pStyle w:val="SBACTableText"/>
             </w:pPr>
             <w:r>
-              <w:t>YYYY-MM-DD. For example 2006-07-15</w:t>
+              <w:t>YYYY-MM-DD</w:t>
+            </w:r>
+            <w:r>
+              <w:rPr>
+                <w:rStyle w:val="FootnoteReference"/>
+              </w:rPr>
+              <w:footnoteReference w:id="5"/>
+            </w:r>
+            <w:r>
+              <w:t>. For example 2006-07-15</w:t>
             </w:r>
           </w:p>
         </w:tc>
@@ -3844,7 +3884,7 @@
             <w:pPr>
               <w:pStyle w:val="SBACTableText"/>
             </w:pPr>
-            <w:hyperlink r:id="rId31" w:history="1">
+            <w:hyperlink r:id="rId34" w:history="1">
               <w:r>
                 <w:rPr>
                   <w:rStyle w:val="Hyperlink"/>
@@ -4007,7 +4047,7 @@
             <w:pPr>
               <w:pStyle w:val="SBACTableText"/>
             </w:pPr>
-            <w:hyperlink r:id="rId32" w:history="1">
+            <w:hyperlink r:id="rId35" w:history="1">
               <w:r>
                 <w:rPr>
                   <w:rStyle w:val="Hyperlink"/>
@@ -4181,7 +4221,7 @@
             <w:pPr>
               <w:pStyle w:val="SBACTableText"/>
             </w:pPr>
-            <w:hyperlink r:id="rId33" w:history="1">
+            <w:hyperlink r:id="rId36" w:history="1">
               <w:r>
                 <w:rPr>
                   <w:rStyle w:val="Hyperlink"/>
@@ -4269,7 +4309,6 @@
               <w:pStyle w:val="SBACTableText"/>
             </w:pPr>
             <w:r>
-              <w:lastRenderedPageBreak/>
               <w:t>HispanicOrLatinoEthnicity</w:t>
             </w:r>
           </w:p>
@@ -4356,7 +4395,7 @@
             <w:pPr>
               <w:pStyle w:val="SBACTableText"/>
             </w:pPr>
-            <w:hyperlink r:id="rId34" w:history="1">
+            <w:hyperlink r:id="rId37" w:history="1">
               <w:r>
                 <w:rPr>
                   <w:rStyle w:val="Hyperlink"/>
@@ -4533,7 +4572,7 @@
             <w:pPr>
               <w:pStyle w:val="SBACTableText"/>
             </w:pPr>
-            <w:hyperlink r:id="rId35" w:history="1">
+            <w:hyperlink r:id="rId38" w:history="1">
               <w:r>
                 <w:rPr>
                   <w:rStyle w:val="Hyperlink"/>
@@ -4707,7 +4746,7 @@
             <w:pPr>
               <w:pStyle w:val="SBACTableText"/>
             </w:pPr>
-            <w:hyperlink r:id="rId36" w:history="1">
+            <w:hyperlink r:id="rId39" w:history="1">
               <w:r>
                 <w:rPr>
                   <w:rStyle w:val="Hyperlink"/>
@@ -4881,7 +4920,7 @@
             <w:pPr>
               <w:pStyle w:val="SBACTableText"/>
             </w:pPr>
-            <w:hyperlink r:id="rId37" w:history="1">
+            <w:hyperlink r:id="rId40" w:history="1">
               <w:r>
                 <w:rPr>
                   <w:rStyle w:val="Hyperlink"/>
@@ -5055,7 +5094,7 @@
             <w:pPr>
               <w:pStyle w:val="SBACTableText"/>
             </w:pPr>
-            <w:hyperlink r:id="rId38" w:history="1">
+            <w:hyperlink r:id="rId41" w:history="1">
               <w:r>
                 <w:rPr>
                   <w:rStyle w:val="Hyperlink"/>
@@ -5227,7 +5266,7 @@
             <w:pPr>
               <w:pStyle w:val="SBACTableText"/>
             </w:pPr>
-            <w:hyperlink r:id="rId39" w:history="1">
+            <w:hyperlink r:id="rId42" w:history="1">
               <w:r>
                 <w:rPr>
                   <w:rStyle w:val="Hyperlink"/>
@@ -5324,7 +5363,7 @@
               <w:pStyle w:val="SBACTableText"/>
             </w:pPr>
             <w:r>
-              <w:t>DemographicRaceTwoOrMoreRaces</w:t>
+              <w:t>TwoOrMoreRaces</w:t>
             </w:r>
           </w:p>
         </w:tc>
@@ -5368,13 +5407,11 @@
             <w:r>
               <w:t>A person having origins in any of more than one of the racial groups.</w:t>
             </w:r>
-          </w:p>
-          <w:p>
-            <w:pPr>
-              <w:pStyle w:val="SBACTableText"/>
-            </w:pPr>
-            <w:r>
-              <w:t>To support backward compatibility for systems that cannot derive this, i.e. systems that use a single race/ethnicity element rather than separate flags that can indicate one or more ethnicities</w:t>
+            <w:r>
+              <w:rPr>
+                <w:rStyle w:val="FootnoteReference"/>
+              </w:rPr>
+              <w:footnoteReference w:id="6"/>
             </w:r>
           </w:p>
         </w:tc>
@@ -5418,7 +5455,7 @@
             <w:pPr>
               <w:pStyle w:val="SBACTableText"/>
             </w:pPr>
-            <w:hyperlink r:id="rId40" w:history="1">
+            <w:hyperlink r:id="rId43" w:history="1">
               <w:r>
                 <w:rPr>
                   <w:rStyle w:val="Hyperlink"/>
@@ -5506,7 +5543,6 @@
               <w:pStyle w:val="SBACTableText"/>
             </w:pPr>
             <w:r>
-              <w:lastRenderedPageBreak/>
               <w:t>IDEAIndicator</w:t>
             </w:r>
           </w:p>
@@ -5593,7 +5629,7 @@
             <w:pPr>
               <w:pStyle w:val="SBACTableText"/>
             </w:pPr>
-            <w:hyperlink r:id="rId41" w:history="1">
+            <w:hyperlink r:id="rId44" w:history="1">
               <w:r>
                 <w:rPr>
                   <w:rStyle w:val="Hyperlink"/>
@@ -5723,7 +5759,13 @@
               <w:pStyle w:val="SBACTableText"/>
             </w:pPr>
             <w:r>
-              <w:t>Student with Limited English Proficiency. See reference for the full definition).</w:t>
+              <w:t>Student with Limited English Proficiency</w:t>
+            </w:r>
+            <w:r>
+              <w:t xml:space="preserve"> (</w:t>
+            </w:r>
+            <w:r>
+              <w:t>See reference for the full definition).</w:t>
             </w:r>
           </w:p>
         </w:tc>
@@ -5767,7 +5809,7 @@
             <w:pPr>
               <w:pStyle w:val="SBACTableText"/>
             </w:pPr>
-            <w:hyperlink r:id="rId42" w:history="1">
+            <w:hyperlink r:id="rId45" w:history="1">
               <w:r>
                 <w:rPr>
                   <w:rStyle w:val="Hyperlink"/>
@@ -5938,7 +5980,7 @@
             <w:pPr>
               <w:pStyle w:val="SBACTableText"/>
             </w:pPr>
-            <w:hyperlink r:id="rId43" w:history="1">
+            <w:hyperlink r:id="rId46" w:history="1">
               <w:r>
                 <w:rPr>
                   <w:rStyle w:val="Hyperlink"/>
@@ -6112,7 +6154,7 @@
             <w:pPr>
               <w:pStyle w:val="SBACTableText"/>
             </w:pPr>
-            <w:hyperlink r:id="rId44" w:history="1">
+            <w:hyperlink r:id="rId47" w:history="1">
               <w:r>
                 <w:rPr>
                   <w:rStyle w:val="Hyperlink"/>
@@ -6255,7 +6297,7 @@
             <w:r>
               <w:t xml:space="preserve">See </w:t>
             </w:r>
-            <w:hyperlink r:id="rId45" w:history="1">
+            <w:hyperlink r:id="rId48" w:history="1">
               <w:r>
                 <w:rPr>
                   <w:rStyle w:val="Hyperlink"/>
@@ -6293,7 +6335,7 @@
             <w:pPr>
               <w:pStyle w:val="SBACTableText"/>
             </w:pPr>
-            <w:hyperlink r:id="rId46" w:history="1">
+            <w:hyperlink r:id="rId49" w:history="1">
               <w:r>
                 <w:rPr>
                   <w:rStyle w:val="Hyperlink"/>
@@ -6323,9 +6365,6 @@
             </w:r>
             <w:r>
               <w:t>ExamineeAttribute-LanguageCode</w:t>
-            </w:r>
-            <w:r>
-              <w:t xml:space="preserve"> (opt)</w:t>
             </w:r>
           </w:p>
           <w:p>
@@ -6447,7 +6486,7 @@
             <w:r>
               <w:t xml:space="preserve">Related to </w:t>
             </w:r>
-            <w:hyperlink r:id="rId47" w:history="1">
+            <w:hyperlink r:id="rId50" w:history="1">
               <w:r>
                 <w:rPr>
                   <w:rStyle w:val="Hyperlink"/>
@@ -6478,9 +6517,6 @@
             <w:r>
               <w:t>ExamineeAttribute-EnglishLanguageProficiencyLevel</w:t>
             </w:r>
-            <w:r>
-              <w:t xml:space="preserve"> (opt)</w:t>
-            </w:r>
           </w:p>
           <w:p>
             <w:pPr>
@@ -6493,7 +6529,7 @@
               <w:t>AIR:</w:t>
             </w:r>
             <w:r>
-              <w:t>EnglishLanguageProficiencyLevel (opt)</w:t>
+              <w:t>EnglishLanguageProficiencyLevel</w:t>
             </w:r>
           </w:p>
         </w:tc>
@@ -6607,7 +6643,7 @@
             <w:pPr>
               <w:pStyle w:val="SBACTableText"/>
             </w:pPr>
-            <w:hyperlink r:id="rId48" w:history="1">
+            <w:hyperlink r:id="rId51" w:history="1">
               <w:r>
                 <w:rPr>
                   <w:rStyle w:val="Hyperlink"/>
@@ -6651,9 +6687,6 @@
             </w:r>
             <w:r>
               <w:t>MigrantStatus</w:t>
-            </w:r>
-            <w:r>
-              <w:t xml:space="preserve"> (opt)</w:t>
             </w:r>
           </w:p>
         </w:tc>
@@ -6776,7 +6809,7 @@
             <w:pPr>
               <w:pStyle w:val="SBACTableText"/>
             </w:pPr>
-            <w:hyperlink r:id="rId49" w:history="1">
+            <w:hyperlink r:id="rId52" w:history="1">
               <w:r>
                 <w:rPr>
                   <w:rStyle w:val="Hyperlink"/>
@@ -6805,7 +6838,24 @@
               <w:t>TRT:</w:t>
             </w:r>
             <w:r>
-              <w:t>ExamineeAttribute-</w:t>
+              <w:t>ExamineeAttribute-FirstEntry</w:t>
+            </w:r>
+            <w:r>
+              <w:t>Date</w:t>
+            </w:r>
+            <w:r>
+              <w:t>IntoUSSchool</w:t>
+            </w:r>
+          </w:p>
+          <w:p>
+            <w:pPr>
+              <w:pStyle w:val="SBACTableText"/>
+            </w:pPr>
+            <w:r>
+              <w:rPr>
+                <w:b/>
+              </w:rPr>
+              <w:t>AIR:</w:t>
             </w:r>
             <w:r>
               <w:t>FirstEntry</w:t>
@@ -6815,29 +6865,6 @@
             </w:r>
             <w:r>
               <w:t>IntoUSSchool</w:t>
-            </w:r>
-          </w:p>
-          <w:p>
-            <w:pPr>
-              <w:pStyle w:val="SBACTableText"/>
-            </w:pPr>
-            <w:r>
-              <w:rPr>
-                <w:b/>
-              </w:rPr>
-              <w:t>AIR:</w:t>
-            </w:r>
-            <w:r>
-              <w:t>FirstEntry</w:t>
-            </w:r>
-            <w:r>
-              <w:t>Date</w:t>
-            </w:r>
-            <w:r>
-              <w:t>IntoUSSchool</w:t>
-            </w:r>
-            <w:r>
-              <w:t xml:space="preserve"> (opt)</w:t>
             </w:r>
           </w:p>
         </w:tc>
@@ -6954,7 +6981,7 @@
             <w:pPr>
               <w:pStyle w:val="SBACTableText"/>
             </w:pPr>
-            <w:hyperlink r:id="rId50" w:history="1">
+            <w:hyperlink r:id="rId53" w:history="1">
               <w:r>
                 <w:rPr>
                   <w:rStyle w:val="Hyperlink"/>
@@ -6998,9 +7025,6 @@
             </w:r>
             <w:r>
               <w:t>LimitedEnglishProficiencyEntryDate</w:t>
-            </w:r>
-            <w:r>
-              <w:t xml:space="preserve"> (opt)</w:t>
             </w:r>
           </w:p>
         </w:tc>
@@ -7028,7 +7052,6 @@
               <w:pStyle w:val="SBACTableText"/>
             </w:pPr>
             <w:r>
-              <w:lastRenderedPageBreak/>
               <w:t>LEPExitDate</w:t>
             </w:r>
           </w:p>
@@ -7118,7 +7141,7 @@
             <w:pPr>
               <w:pStyle w:val="SBACTableText"/>
             </w:pPr>
-            <w:hyperlink r:id="rId51" w:history="1">
+            <w:hyperlink r:id="rId54" w:history="1">
               <w:r>
                 <w:rPr>
                   <w:rStyle w:val="Hyperlink"/>
@@ -7162,9 +7185,6 @@
             </w:r>
             <w:r>
               <w:t>LEPExitDate</w:t>
-            </w:r>
-            <w:r>
-              <w:t xml:space="preserve"> (opt)</w:t>
             </w:r>
           </w:p>
         </w:tc>
@@ -7278,7 +7298,7 @@
             <w:pPr>
               <w:pStyle w:val="SBACTableText"/>
             </w:pPr>
-            <w:hyperlink r:id="rId52" w:history="1">
+            <w:hyperlink r:id="rId55" w:history="1">
               <w:r>
                 <w:rPr>
                   <w:rStyle w:val="Hyperlink"/>
@@ -7322,9 +7342,6 @@
             </w:r>
             <w:r>
               <w:t>TitleIIILanguageInstructionProgramType</w:t>
-            </w:r>
-            <w:r>
-              <w:t xml:space="preserve"> (opt)</w:t>
             </w:r>
             <w:r>
               <w:br/>
@@ -7448,7 +7465,7 @@
             <w:pPr>
               <w:pStyle w:val="SBACTableText"/>
             </w:pPr>
-            <w:hyperlink r:id="rId53" w:history="1">
+            <w:hyperlink r:id="rId56" w:history="1">
               <w:r>
                 <w:rPr>
                   <w:rStyle w:val="Hyperlink"/>
@@ -7494,7 +7511,7 @@
               <w:t>PrimaryDi</w:t>
             </w:r>
             <w:r>
-              <w:t>sabilityType (opt)</w:t>
+              <w:t>sabilityType</w:t>
             </w:r>
           </w:p>
         </w:tc>
@@ -7736,7 +7753,7 @@
             <w:pPr>
               <w:pStyle w:val="SBACTableText"/>
             </w:pPr>
-            <w:hyperlink r:id="rId54" w:history="1">
+            <w:hyperlink r:id="rId57" w:history="1">
               <w:r>
                 <w:rPr>
                   <w:rStyle w:val="Hyperlink"/>
@@ -7903,7 +7920,7 @@
               <w:rPr>
                 <w:rStyle w:val="FootnoteReference"/>
               </w:rPr>
-              <w:footnoteReference w:id="3"/>
+              <w:footnoteReference w:id="7"/>
             </w:r>
           </w:p>
         </w:tc>
@@ -7919,7 +7936,7 @@
             <w:pPr>
               <w:pStyle w:val="SBACTableText"/>
             </w:pPr>
-            <w:hyperlink r:id="rId55" w:history="1">
+            <w:hyperlink r:id="rId58" w:history="1">
               <w:r>
                 <w:rPr>
                   <w:rStyle w:val="Hyperlink"/>
@@ -8099,7 +8116,7 @@
             <w:pPr>
               <w:pStyle w:val="SBACTableText"/>
             </w:pPr>
-            <w:hyperlink r:id="rId56" w:history="1">
+            <w:hyperlink r:id="rId59" w:history="1">
               <w:r>
                 <w:rPr>
                   <w:rStyle w:val="Hyperlink"/>
@@ -8267,7 +8284,7 @@
             <w:pPr>
               <w:pStyle w:val="SBACTableText"/>
             </w:pPr>
-            <w:hyperlink r:id="rId57" w:history="1">
+            <w:hyperlink r:id="rId60" w:history="1">
               <w:r>
                 <w:rPr>
                   <w:rStyle w:val="Hyperlink"/>
@@ -8438,7 +8455,7 @@
             <w:pPr>
               <w:pStyle w:val="SBACTableText"/>
             </w:pPr>
-            <w:hyperlink r:id="rId58" w:history="1">
+            <w:hyperlink r:id="rId61" w:history="1">
               <w:r>
                 <w:rPr>
                   <w:rStyle w:val="Hyperlink"/>
@@ -8509,7 +8526,6 @@
               <w:pStyle w:val="SBACTableText"/>
             </w:pPr>
             <w:r>
-              <w:lastRenderedPageBreak/>
               <w:t>StudentGroupNames</w:t>
             </w:r>
           </w:p>
@@ -8816,6 +8832,12 @@
             <w:r>
               <w:t>TestOpportunityId</w:t>
             </w:r>
+            <w:r>
+              <w:rPr>
+                <w:rStyle w:val="FootnoteReference"/>
+              </w:rPr>
+              <w:footnoteReference w:id="8"/>
+            </w:r>
           </w:p>
         </w:tc>
         <w:tc>
@@ -8900,7 +8922,7 @@
             <w:pPr>
               <w:pStyle w:val="SBACTableText"/>
             </w:pPr>
-            <w:hyperlink r:id="rId59" w:history="1">
+            <w:hyperlink r:id="rId62" w:history="1">
               <w:r>
                 <w:rPr>
                   <w:rStyle w:val="Hyperlink"/>
@@ -9065,7 +9087,7 @@
             <w:pPr>
               <w:pStyle w:val="SBACTableText"/>
             </w:pPr>
-            <w:hyperlink r:id="rId60" w:history="1">
+            <w:hyperlink r:id="rId63" w:history="1">
               <w:r>
                 <w:rPr>
                   <w:rStyle w:val="Hyperlink"/>
@@ -9209,7 +9231,7 @@
             <w:pPr>
               <w:pStyle w:val="SBACTableText"/>
             </w:pPr>
-            <w:hyperlink r:id="rId61" w:history="1">
+            <w:hyperlink r:id="rId64" w:history="1">
               <w:r>
                 <w:rPr>
                   <w:rStyle w:val="Hyperlink"/>
@@ -9323,7 +9345,13 @@
               <w:pStyle w:val="SBACTableText"/>
             </w:pPr>
             <w:r>
-              <w:t>Date the student submitted the opportunity for scoring.</w:t>
+              <w:t>Date the opportunity</w:t>
+            </w:r>
+            <w:r>
+              <w:t xml:space="preserve"> was submitted</w:t>
+            </w:r>
+            <w:r>
+              <w:t xml:space="preserve"> for scoring.</w:t>
             </w:r>
           </w:p>
         </w:tc>
@@ -9367,7 +9395,7 @@
             <w:pPr>
               <w:pStyle w:val="SBACTableText"/>
             </w:pPr>
-            <w:hyperlink r:id="rId62" w:history="1">
+            <w:hyperlink r:id="rId65" w:history="1">
               <w:r>
                 <w:rPr>
                   <w:rStyle w:val="Hyperlink"/>
@@ -9439,7 +9467,10 @@
               <w:pStyle w:val="SBACTableText"/>
             </w:pPr>
             <w:r>
-              <w:t>ForceSubmitDateTime</w:t>
+              <w:t>ForceSubmit</w:t>
+            </w:r>
+            <w:r>
+              <w:t>ted</w:t>
             </w:r>
           </w:p>
         </w:tc>
@@ -9453,7 +9484,10 @@
               <w:pStyle w:val="SBACTableText"/>
             </w:pPr>
             <w:r>
-              <w:t>xsd:dateTime</w:t>
+              <w:t>x</w:t>
+            </w:r>
+            <w:r>
+              <w:t>sd:token</w:t>
             </w:r>
           </w:p>
         </w:tc>
@@ -9481,7 +9515,22 @@
               <w:pStyle w:val="SBACTableText"/>
             </w:pPr>
             <w:r>
-              <w:t>The date and time in which a test was force-submitted in behalf of the student. This may be an incomplete test (not all questions answered) or a complete test in which the student neglected to submit final answers. When this field is present, SubmitDateTime should be the last time the student answered a question or otherwise interacted with the testing system.</w:t>
+              <w:t xml:space="preserve">Indicates whether a </w:t>
+            </w:r>
+            <w:r>
+              <w:t>test was force-submitted in behalf of the student. This may be an incomplete test (not all questions answered) or a complete test in which the student neglected to</w:t>
+            </w:r>
+            <w:r>
+              <w:t xml:space="preserve"> explicitly submit </w:t>
+            </w:r>
+            <w:r>
+              <w:t>final answers.</w:t>
+            </w:r>
+            <w:r>
+              <w:rPr>
+                <w:rStyle w:val="FootnoteReference"/>
+              </w:rPr>
+              <w:footnoteReference w:id="9"/>
             </w:r>
           </w:p>
         </w:tc>
@@ -9495,7 +9544,23 @@
               <w:pStyle w:val="SBACTableText"/>
             </w:pPr>
             <w:r>
-              <w:t>YYYY-MM-DDTHH:MM:SS</w:t>
+              <w:t>(Blank)</w:t>
+            </w:r>
+          </w:p>
+          <w:p>
+            <w:pPr>
+              <w:pStyle w:val="SBACTableText"/>
+            </w:pPr>
+            <w:r>
+              <w:t>Yes</w:t>
+            </w:r>
+          </w:p>
+          <w:p>
+            <w:pPr>
+              <w:pStyle w:val="SBACTableText"/>
+            </w:pPr>
+            <w:r>
+              <w:t>No</w:t>
             </w:r>
           </w:p>
         </w:tc>
@@ -9627,14 +9692,6 @@
               <w:t xml:space="preserve"> Tracks the status of this test opportunity through the process of administration, resets, scoring, and reporting.</w:t>
             </w:r>
           </w:p>
-          <w:p>
-            <w:pPr>
-              <w:pStyle w:val="SBACTableText"/>
-            </w:pPr>
-            <w:r>
-              <w:t>(The values of completed and invalidated are deprecated in favor the Validity and Completeness fields.)</w:t>
-            </w:r>
-          </w:p>
         </w:tc>
         <w:tc>
           <w:tcPr>
@@ -9646,43 +9703,67 @@
               <w:pStyle w:val="SBACTableText"/>
             </w:pPr>
             <w:r>
-              <w:t>appeal</w:t>
+              <w:t>A</w:t>
+            </w:r>
+            <w:r>
+              <w:t>ppeal</w:t>
+            </w:r>
+            <w:r>
+              <w:t xml:space="preserve">, </w:t>
+            </w:r>
+            <w:r>
+              <w:t>handscoring</w:t>
+            </w:r>
+            <w:r>
+              <w:t xml:space="preserve">, </w:t>
+            </w:r>
+            <w:r>
+              <w:t>paused</w:t>
+            </w:r>
+            <w:r>
+              <w:t xml:space="preserve">, </w:t>
+            </w:r>
+            <w:r>
+              <w:t>reported</w:t>
+            </w:r>
+            <w:r>
+              <w:t xml:space="preserve">, </w:t>
+            </w:r>
+            <w:r>
+              <w:t>reset</w:t>
+            </w:r>
+            <w:r>
+              <w:t xml:space="preserve">, </w:t>
+            </w:r>
+            <w:r>
+              <w:t>scored</w:t>
+            </w:r>
+            <w:r>
+              <w:t xml:space="preserve">, </w:t>
+            </w:r>
+            <w:r>
+              <w:t>submitted</w:t>
+            </w:r>
+          </w:p>
+          <w:p>
+            <w:pPr>
+              <w:pStyle w:val="SBACTableText"/>
+            </w:pPr>
+            <w:r>
+              <w:t>Deprecated Values</w:t>
+            </w:r>
+            <w:r>
+              <w:rPr>
+                <w:rStyle w:val="FootnoteReference"/>
+              </w:rPr>
+              <w:footnoteReference w:id="10"/>
+            </w:r>
+            <w:r>
+              <w:t>:</w:t>
             </w:r>
             <w:r>
               <w:br/>
-              <w:t>completed (deprecated)</w:t>
-            </w:r>
-            <w:r>
-              <w:br/>
-              <w:t>expired</w:t>
-            </w:r>
-            <w:r>
-              <w:br/>
-              <w:t>handscoring</w:t>
-            </w:r>
-            <w:r>
-              <w:br/>
-              <w:t>invalidated (deprecated)</w:t>
-            </w:r>
-            <w:r>
-              <w:br/>
-              <w:t>paused</w:t>
-            </w:r>
-            <w:r>
-              <w:br/>
-              <w:t>reported</w:t>
-            </w:r>
-            <w:r>
-              <w:br/>
-              <w:t>reset</w:t>
-            </w:r>
-            <w:r>
-              <w:br/>
-              <w:t xml:space="preserve">scored </w:t>
-            </w:r>
-            <w:r>
-              <w:br/>
-              <w:t>submitted</w:t>
+              <w:t>completed, expired, invalidated</w:t>
             </w:r>
           </w:p>
         </w:tc>
@@ -9696,7 +9777,7 @@
               <w:pStyle w:val="SBACTableText"/>
             </w:pPr>
             <w:r>
-              <w:t>Always</w:t>
+              <w:t>Optional</w:t>
             </w:r>
           </w:p>
         </w:tc>
@@ -9776,7 +9857,6 @@
               <w:pStyle w:val="SBACTableText"/>
             </w:pPr>
             <w:r>
-              <w:lastRenderedPageBreak/>
               <w:t>S</w:t>
             </w:r>
             <w:r>
@@ -10032,13 +10112,7 @@
               <w:rPr>
                 <w:b/>
               </w:rPr>
-              <w:t>(SD)</w:t>
-            </w:r>
-            <w:r>
-              <w:rPr>
-                <w:b/>
-              </w:rPr>
-              <w:t xml:space="preserve"> </w:t>
+              <w:t xml:space="preserve">(SD) </w:t>
             </w:r>
             <w:r>
               <w:t>The assessment was administered in a standardized manner. It is appropriate to compare this score with other scores in the same manner. Typically applied to interim assessments.</w:t>
@@ -10058,19 +10132,22 @@
               <w:rPr>
                 <w:b/>
               </w:rPr>
-              <w:t xml:space="preserve"> </w:t>
-            </w:r>
-            <w:r>
-              <w:rPr>
-                <w:b/>
-              </w:rPr>
-              <w:t>(NS)</w:t>
-            </w:r>
-            <w:r>
-              <w:t xml:space="preserve"> </w:t>
-            </w:r>
-            <w:r>
-              <w:t>The assessment was administered in an informal – nonstandardized manner.</w:t>
+              <w:t xml:space="preserve"> (NS)</w:t>
+            </w:r>
+            <w:r>
+              <w:t xml:space="preserve"> The assessment was administered in an informal – nonstandardized manner.</w:t>
+            </w:r>
+          </w:p>
+          <w:p>
+            <w:pPr>
+              <w:pStyle w:val="TableBullet0"/>
+              <w:numPr>
+                <w:ilvl w:val="0"/>
+                <w:numId w:val="0"/>
+              </w:numPr>
+            </w:pPr>
+            <w:r>
+              <w:t>Standardized and Nonstandardized results are considered valid.</w:t>
             </w:r>
           </w:p>
         </w:tc>
@@ -10107,7 +10184,6 @@
             <w:pPr>
               <w:pStyle w:val="SBACTableText"/>
             </w:pPr>
-            <w:bookmarkStart w:id="0" w:name="_GoBack"/>
             <w:r>
               <w:t>SD</w:t>
             </w:r>
@@ -10127,7 +10203,6 @@
             <w:r>
               <w:t>IN</w:t>
             </w:r>
-            <w:bookmarkEnd w:id="0"/>
           </w:p>
         </w:tc>
         <w:tc>
@@ -10140,15 +10215,7 @@
               <w:pStyle w:val="SBACTableText"/>
             </w:pPr>
             <w:r>
-              <w:t>Optional</w:t>
-            </w:r>
-          </w:p>
-          <w:p>
-            <w:pPr>
-              <w:pStyle w:val="SBACTableText"/>
-            </w:pPr>
-            <w:r>
-              <w:t>If not present, Valid is presumed</w:t>
+              <w:t>Always</w:t>
             </w:r>
           </w:p>
         </w:tc>
@@ -10292,20 +10359,6 @@
               <w:pStyle w:val="SBACTableText"/>
             </w:pPr>
             <w:r>
-              <w:t>(</w:t>
-            </w:r>
-            <w:r>
-              <w:t>blank</w:t>
-            </w:r>
-            <w:r>
-              <w:t>)</w:t>
-            </w:r>
-          </w:p>
-          <w:p>
-            <w:pPr>
-              <w:pStyle w:val="SBACTableText"/>
-            </w:pPr>
-            <w:r>
               <w:t>P</w:t>
             </w:r>
             <w:r>
@@ -10322,6 +10375,9 @@
             <w:r>
               <w:t>omplete</w:t>
             </w:r>
+            <w:r>
+              <w:t xml:space="preserve"> (or blank)</w:t>
+            </w:r>
           </w:p>
         </w:tc>
         <w:tc>
@@ -10334,15 +10390,7 @@
               <w:pStyle w:val="SBACTableText"/>
             </w:pPr>
             <w:r>
-              <w:t>Optional</w:t>
-            </w:r>
-          </w:p>
-          <w:p>
-            <w:pPr>
-              <w:pStyle w:val="SBACTableText"/>
-            </w:pPr>
-            <w:r>
-              <w:t>If not present, Complete is presumed</w:t>
+              <w:t>Always</w:t>
             </w:r>
           </w:p>
         </w:tc>
@@ -10505,6 +10553,12 @@
             <w:r>
               <w:t>See the “ISAAP Accessibility Feature Codes” specification.</w:t>
             </w:r>
+            <w:r>
+              <w:rPr>
+                <w:rStyle w:val="FootnoteReference"/>
+              </w:rPr>
+              <w:footnoteReference w:id="11"/>
+            </w:r>
           </w:p>
         </w:tc>
         <w:tc>
@@ -10536,7 +10590,7 @@
             <w:r>
               <w:t xml:space="preserve">See: </w:t>
             </w:r>
-            <w:hyperlink r:id="rId63" w:history="1">
+            <w:hyperlink r:id="rId66" w:history="1">
               <w:r>
                 <w:rPr>
                   <w:rStyle w:val="Hyperlink"/>
@@ -10585,7 +10639,7 @@
               <w:rPr>
                 <w:rStyle w:val="FootnoteReference"/>
               </w:rPr>
-              <w:footnoteReference w:id="4"/>
+              <w:footnoteReference w:id="12"/>
             </w:r>
           </w:p>
           <w:p>
@@ -10628,7 +10682,6 @@
               <w:pStyle w:val="SBACTableText"/>
             </w:pPr>
             <w:r>
-              <w:lastRenderedPageBreak/>
               <w:t>Num</w:t>
             </w:r>
             <w:r>
@@ -10750,7 +10803,7 @@
             <w:pPr>
               <w:pStyle w:val="SBACTableText"/>
             </w:pPr>
-            <w:hyperlink r:id="rId64" w:history="1">
+            <w:hyperlink r:id="rId67" w:history="1">
               <w:r>
                 <w:rPr>
                   <w:rStyle w:val="Hyperlink"/>
@@ -10955,9 +11008,6 @@
             <w:r>
               <w:t>ftCount</w:t>
             </w:r>
-            <w:r>
-              <w:t xml:space="preserve"> (opt)</w:t>
-            </w:r>
           </w:p>
         </w:tc>
       </w:tr>
@@ -11095,7 +11145,7 @@
               <w:t>TRT:</w:t>
             </w:r>
             <w:r>
-              <w:t>pauseCount (opt)</w:t>
+              <w:t>pauseCount</w:t>
             </w:r>
           </w:p>
           <w:p>
@@ -11110,9 +11160,6 @@
             </w:r>
             <w:r>
               <w:t>TOT_NUM_PAUSED</w:t>
-            </w:r>
-            <w:r>
-              <w:t xml:space="preserve"> (opt)</w:t>
             </w:r>
           </w:p>
         </w:tc>
@@ -11257,7 +11304,7 @@
               <w:t>TRT:</w:t>
             </w:r>
             <w:r>
-              <w:t>gracePeriodRestarts (opt)</w:t>
+              <w:t>gracePeriodRestarts</w:t>
             </w:r>
           </w:p>
           <w:p>
@@ -11272,9 +11319,6 @@
             </w:r>
             <w:r>
               <w:t>NUM_PAUSED_20</w:t>
-            </w:r>
-            <w:r>
-              <w:t xml:space="preserve"> (opt)</w:t>
             </w:r>
           </w:p>
         </w:tc>
@@ -11484,10 +11528,16 @@
               <w:pStyle w:val="SBACTableText"/>
             </w:pPr>
             <w:r>
-              <w:t xml:space="preserve">A </w:t>
-            </w:r>
-            <w:r>
-              <w:t>the number of times the student has taking this test including the present opportunity.</w:t>
+              <w:t>T</w:t>
+            </w:r>
+            <w:r>
+              <w:t>he number of times the student has tak</w:t>
+            </w:r>
+            <w:r>
+              <w:t>en</w:t>
+            </w:r>
+            <w:r>
+              <w:t xml:space="preserve"> this test including the present opportunity.</w:t>
             </w:r>
           </w:p>
         </w:tc>
@@ -11553,9 +11603,6 @@
             </w:r>
             <w:r>
               <w:t>opportunity</w:t>
-            </w:r>
-            <w:r>
-              <w:t xml:space="preserve"> (opt)</w:t>
             </w:r>
           </w:p>
           <w:p>
@@ -11640,7 +11687,10 @@
               <w:pStyle w:val="SBACTableText"/>
             </w:pPr>
             <w:r>
-              <w:t>the ID of the window in which the</w:t>
+              <w:t>T</w:t>
+            </w:r>
+            <w:r>
+              <w:t>he ID of the window in which the</w:t>
             </w:r>
             <w:r>
               <w:t xml:space="preserve"> test was administered (E.g. SBAC</w:t>
@@ -11909,9 +11959,6 @@
             <w:r>
               <w:t>TASessionID</w:t>
             </w:r>
-            <w:r>
-              <w:t xml:space="preserve"> (opt)</w:t>
-            </w:r>
           </w:p>
         </w:tc>
       </w:tr>
@@ -12056,7 +12103,7 @@
             <w:pPr>
               <w:pStyle w:val="SBACTableText"/>
             </w:pPr>
-            <w:hyperlink r:id="rId65" w:history="1">
+            <w:hyperlink r:id="rId68" w:history="1">
               <w:r>
                 <w:rPr>
                   <w:rStyle w:val="Hyperlink"/>
@@ -12087,9 +12134,6 @@
             <w:r>
               <w:t>TAID</w:t>
             </w:r>
-            <w:r>
-              <w:t xml:space="preserve"> (opt)</w:t>
-            </w:r>
           </w:p>
           <w:p>
             <w:pPr>
@@ -12105,7 +12149,7 @@
               <w:t>TAUserID</w:t>
             </w:r>
             <w:r>
-              <w:t xml:space="preserve"> (opt) </w:t>
+              <w:t xml:space="preserve"> </w:t>
             </w:r>
           </w:p>
         </w:tc>
@@ -12228,7 +12272,7 @@
             <w:pPr>
               <w:pStyle w:val="SBACTableText"/>
             </w:pPr>
-            <w:hyperlink r:id="rId66" w:history="1">
+            <w:hyperlink r:id="rId69" w:history="1">
               <w:r>
                 <w:rPr>
                   <w:rStyle w:val="Hyperlink"/>
@@ -12289,7 +12333,6 @@
               <w:pStyle w:val="SBACTableText"/>
             </w:pPr>
             <w:r>
-              <w:lastRenderedPageBreak/>
               <w:t>UserAgent</w:t>
             </w:r>
           </w:p>
@@ -12332,21 +12375,13 @@
               <w:pStyle w:val="SBACTableText"/>
             </w:pPr>
             <w:r>
-              <w:t>A</w:t>
-            </w:r>
-            <w:r>
-              <w:t xml:space="preserve"> space-delimited</w:t>
-            </w:r>
-            <w:r>
-              <w:t xml:space="preserve"> list of product tokens (keywords) with optional comments that identifies the client hardware and software with which the assessment was delivered to the student during the assessment session.</w:t>
-            </w:r>
-          </w:p>
-          <w:p>
-            <w:pPr>
-              <w:pStyle w:val="SBACTableText"/>
-            </w:pPr>
-            <w:r>
-              <w:t>In most cases, this is the User Agent String from a web browser. In other cases, it should follow the same format.</w:t>
+              <w:t>The User-Agent string from a web browser or other string that follows the same format.</w:t>
+            </w:r>
+            <w:r>
+              <w:rPr>
+                <w:rStyle w:val="FootnoteReference"/>
+              </w:rPr>
+              <w:footnoteReference w:id="13"/>
             </w:r>
           </w:p>
         </w:tc>
@@ -12390,7 +12425,7 @@
             <w:pPr>
               <w:pStyle w:val="SBACTableText"/>
             </w:pPr>
-            <w:hyperlink r:id="rId67" w:history="1">
+            <w:hyperlink r:id="rId70" w:history="1">
               <w:r>
                 <w:rPr>
                   <w:rStyle w:val="Hyperlink"/>
@@ -12682,7 +12717,7 @@
             <w:pPr>
               <w:pStyle w:val="SBACTableText"/>
             </w:pPr>
-            <w:hyperlink r:id="rId68" w:history="1">
+            <w:hyperlink r:id="rId71" w:history="1">
               <w:r>
                 <w:rPr>
                   <w:rStyle w:val="Hyperlink"/>
@@ -12785,7 +12820,10 @@
               <w:t>T</w:t>
             </w:r>
             <w:r>
-              <w:t>he number of times a student has taken this test in this window.</w:t>
+              <w:t>he number of times a student has</w:t>
+            </w:r>
+            <w:r>
+              <w:t xml:space="preserve"> taken this test in this window including this instance.</w:t>
             </w:r>
           </w:p>
         </w:tc>
@@ -13110,7 +13148,7 @@
             <w:pPr>
               <w:pStyle w:val="SBACTableText"/>
             </w:pPr>
-            <w:hyperlink r:id="rId69" w:history="1">
+            <w:hyperlink r:id="rId72" w:history="1">
               <w:r>
                 <w:rPr>
                   <w:rStyle w:val="Hyperlink"/>
@@ -13145,7 +13183,7 @@
               <w:rPr>
                 <w:rStyle w:val="FootnoteReference"/>
               </w:rPr>
-              <w:footnoteReference w:id="5"/>
+              <w:footnoteReference w:id="14"/>
             </w:r>
           </w:p>
           <w:p>
@@ -13287,7 +13325,7 @@
             <w:pPr>
               <w:pStyle w:val="SBACTableText"/>
             </w:pPr>
-            <w:hyperlink r:id="rId70" w:history="1">
+            <w:hyperlink r:id="rId73" w:history="1">
               <w:r>
                 <w:rPr>
                   <w:rStyle w:val="Hyperlink"/>
@@ -13336,7 +13374,7 @@
               <w:rPr>
                 <w:rStyle w:val="FootnoteReference"/>
               </w:rPr>
-              <w:footnoteReference w:id="6"/>
+              <w:footnoteReference w:id="15"/>
             </w:r>
           </w:p>
           <w:p>
@@ -13350,13 +13388,7 @@
               <w:t>AIR:</w:t>
             </w:r>
             <w:r>
-              <w:t>SEM_TOTSS (</w:t>
-            </w:r>
-            <w:r>
-              <w:t>opt</w:t>
-            </w:r>
-            <w:r>
-              <w:t>)</w:t>
+              <w:t>SEM_TOTSS</w:t>
             </w:r>
           </w:p>
         </w:tc>
@@ -13470,7 +13502,7 @@
             <w:pPr>
               <w:pStyle w:val="SBACTableText"/>
             </w:pPr>
-            <w:hyperlink r:id="rId71" w:history="1">
+            <w:hyperlink r:id="rId74" w:history="1">
               <w:r>
                 <w:rPr>
                   <w:rStyle w:val="Hyperlink"/>
@@ -13527,10 +13559,7 @@
               <w:t>AIR:</w:t>
             </w:r>
             <w:r>
-              <w:t xml:space="preserve">PL_TOT </w:t>
-            </w:r>
-            <w:r>
-              <w:t>(opt)</w:t>
+              <w:t>PL_TOT</w:t>
             </w:r>
           </w:p>
         </w:tc>
@@ -13560,6 +13589,12 @@
             <w:r>
               <w:t>OverallTheta</w:t>
             </w:r>
+            <w:r>
+              <w:rPr>
+                <w:rStyle w:val="FootnoteReference"/>
+              </w:rPr>
+              <w:footnoteReference w:id="16"/>
+            </w:r>
           </w:p>
         </w:tc>
         <w:tc>
@@ -13632,6 +13667,12 @@
             </w:pPr>
             <w:r>
               <w:t>Required for Validity Studies</w:t>
+            </w:r>
+            <w:r>
+              <w:rPr>
+                <w:rStyle w:val="FootnoteReference"/>
+              </w:rPr>
+              <w:footnoteReference w:id="17"/>
             </w:r>
           </w:p>
         </w:tc>
@@ -13668,7 +13709,7 @@
               <w:t>AIR:</w:t>
             </w:r>
             <w:r>
-              <w:t>THETA_TOT (opt)</w:t>
+              <w:t>THETA_TOT</w:t>
             </w:r>
           </w:p>
         </w:tc>
@@ -13696,7 +13737,6 @@
               <w:pStyle w:val="SBACTableText"/>
             </w:pPr>
             <w:r>
-              <w:lastRenderedPageBreak/>
               <w:t>OverallThetaStandardError</w:t>
             </w:r>
           </w:p>
@@ -13804,7 +13844,7 @@
               <w:t>AIR:</w:t>
             </w:r>
             <w:r>
-              <w:t>SEM_TOT_THETA (opt)</w:t>
+              <w:t>SEM_TOT_THETA</w:t>
             </w:r>
           </w:p>
         </w:tc>
@@ -13886,16 +13926,25 @@
           <w:p>
             <w:pPr>
               <w:pStyle w:val="SBACTableText"/>
+              <w:spacing w:after="0"/>
             </w:pPr>
             <w:r>
               <w:t>For Smarter Balanced:</w:t>
             </w:r>
-            <w:r>
-              <w:br/>
+          </w:p>
+          <w:p>
+            <w:pPr>
+              <w:pStyle w:val="TableBullet0"/>
+            </w:pPr>
+            <w:r>
               <w:t>ELA Claim 1 is Reading</w:t>
             </w:r>
-            <w:r>
-              <w:br/>
+          </w:p>
+          <w:p>
+            <w:pPr>
+              <w:pStyle w:val="TableBullet0"/>
+            </w:pPr>
+            <w:r>
               <w:t>Math Claim 1 is Concepts &amp; Procedures</w:t>
             </w:r>
           </w:p>
@@ -13930,7 +13979,7 @@
               <w:rPr>
                 <w:rStyle w:val="FootnoteReference"/>
               </w:rPr>
-              <w:footnoteReference w:id="7"/>
+              <w:footnoteReference w:id="18"/>
             </w:r>
           </w:p>
         </w:tc>
@@ -13946,7 +13995,7 @@
             <w:pPr>
               <w:pStyle w:val="SBACTableText"/>
             </w:pPr>
-            <w:hyperlink r:id="rId72" w:history="1">
+            <w:hyperlink r:id="rId75" w:history="1">
               <w:r>
                 <w:rPr>
                   <w:rStyle w:val="Hyperlink"/>
@@ -14126,7 +14175,7 @@
             <w:pPr>
               <w:pStyle w:val="SBACTableText"/>
             </w:pPr>
-            <w:hyperlink r:id="rId73" w:history="1">
+            <w:hyperlink r:id="rId76" w:history="1">
               <w:r>
                 <w:rPr>
                   <w:rStyle w:val="Hyperlink"/>
@@ -14306,7 +14355,7 @@
             <w:pPr>
               <w:pStyle w:val="SBACTableText"/>
             </w:pPr>
-            <w:hyperlink r:id="rId74" w:history="1">
+            <w:hyperlink r:id="rId77" w:history="1">
               <w:r>
                 <w:rPr>
                   <w:rStyle w:val="Hyperlink"/>
@@ -14718,16 +14767,28 @@
           <w:p>
             <w:pPr>
               <w:pStyle w:val="SBACTableText"/>
+              <w:spacing w:after="0"/>
             </w:pPr>
             <w:r>
               <w:t>For Smarter Balanced:</w:t>
             </w:r>
-            <w:r>
-              <w:br/>
-              <w:t>ELA Claim 2 is Writing</w:t>
-            </w:r>
-            <w:r>
-              <w:br/>
+          </w:p>
+          <w:p>
+            <w:pPr>
+              <w:pStyle w:val="TableBullet0"/>
+            </w:pPr>
+            <w:r>
+              <w:t>E</w:t>
+            </w:r>
+            <w:r>
+              <w:t>LA Claim 2 is Writing</w:t>
+            </w:r>
+          </w:p>
+          <w:p>
+            <w:pPr>
+              <w:pStyle w:val="TableBullet0"/>
+            </w:pPr>
+            <w:r>
               <w:t>Math combines the scores for Claim 2-Problem Solving, and Claim 4-Modeling and Data Analyisis into ClaimScore2</w:t>
             </w:r>
           </w:p>
@@ -14772,7 +14833,7 @@
             <w:pPr>
               <w:pStyle w:val="SBACTableText"/>
             </w:pPr>
-            <w:hyperlink r:id="rId75" w:history="1">
+            <w:hyperlink r:id="rId78" w:history="1">
               <w:r>
                 <w:rPr>
                   <w:rStyle w:val="Hyperlink"/>
@@ -14957,7 +15018,7 @@
             <w:pPr>
               <w:pStyle w:val="SBACTableText"/>
             </w:pPr>
-            <w:hyperlink r:id="rId76" w:history="1">
+            <w:hyperlink r:id="rId79" w:history="1">
               <w:r>
                 <w:rPr>
                   <w:rStyle w:val="Hyperlink"/>
@@ -15042,7 +15103,6 @@
               <w:pStyle w:val="SBACTableText"/>
             </w:pPr>
             <w:r>
-              <w:lastRenderedPageBreak/>
               <w:t>Claim</w:t>
             </w:r>
             <w:r>
@@ -15135,7 +15195,7 @@
             <w:pPr>
               <w:pStyle w:val="SBACTableText"/>
             </w:pPr>
-            <w:hyperlink r:id="rId77" w:history="1">
+            <w:hyperlink r:id="rId80" w:history="1">
               <w:r>
                 <w:rPr>
                   <w:rStyle w:val="Hyperlink"/>
@@ -15544,16 +15604,27 @@
           <w:p>
             <w:pPr>
               <w:pStyle w:val="SBACTableText"/>
+              <w:spacing w:after="0"/>
             </w:pPr>
             <w:r>
               <w:t>For Smarter Balanced:</w:t>
             </w:r>
-            <w:r>
-              <w:br/>
+          </w:p>
+          <w:p>
+            <w:pPr>
+              <w:pStyle w:val="TableBullet0"/>
+              <w:spacing w:after="0"/>
+            </w:pPr>
+            <w:r>
               <w:t>ELA Claim 3 is Speaking and Listening</w:t>
             </w:r>
-            <w:r>
-              <w:br/>
+          </w:p>
+          <w:p>
+            <w:pPr>
+              <w:pStyle w:val="TableBullet0"/>
+              <w:spacing w:after="0"/>
+            </w:pPr>
+            <w:r>
               <w:t>Math Claim 3 is Communicating Reasoning</w:t>
             </w:r>
           </w:p>
@@ -15598,7 +15669,7 @@
             <w:pPr>
               <w:pStyle w:val="SBACTableText"/>
             </w:pPr>
-            <w:hyperlink r:id="rId78" w:history="1">
+            <w:hyperlink r:id="rId81" w:history="1">
               <w:r>
                 <w:rPr>
                   <w:rStyle w:val="Hyperlink"/>
@@ -15775,7 +15846,7 @@
             <w:pPr>
               <w:pStyle w:val="SBACTableText"/>
             </w:pPr>
-            <w:hyperlink r:id="rId79" w:history="1">
+            <w:hyperlink r:id="rId82" w:history="1">
               <w:r>
                 <w:rPr>
                   <w:rStyle w:val="Hyperlink"/>
@@ -15955,7 +16026,7 @@
             <w:pPr>
               <w:pStyle w:val="SBACTableText"/>
             </w:pPr>
-            <w:hyperlink r:id="rId80" w:history="1">
+            <w:hyperlink r:id="rId83" w:history="1">
               <w:r>
                 <w:rPr>
                   <w:rStyle w:val="Hyperlink"/>
@@ -16282,10 +16353,7 @@
               <w:t>AIR:</w:t>
             </w:r>
             <w:r>
-              <w:t>SEM_THETA_SRC</w:t>
-            </w:r>
-            <w:r>
-              <w:t>3</w:t>
+              <w:t>SEM_THETA_SRC3</w:t>
             </w:r>
           </w:p>
         </w:tc>
@@ -16367,17 +16435,32 @@
           <w:p>
             <w:pPr>
               <w:pStyle w:val="SBACTableText"/>
+              <w:spacing w:after="0"/>
             </w:pPr>
             <w:r>
               <w:t>For Smarter Balanced:</w:t>
             </w:r>
-            <w:r>
-              <w:br/>
+          </w:p>
+          <w:p>
+            <w:pPr>
+              <w:pStyle w:val="TableBullet0"/>
+            </w:pPr>
+            <w:r>
               <w:t>ELA Claim 4 is Research/Inquiry</w:t>
             </w:r>
-            <w:r>
-              <w:br/>
-              <w:t>Math does not use this value as claim 4 is combine with claim 2.</w:t>
+          </w:p>
+          <w:p>
+            <w:pPr>
+              <w:pStyle w:val="TableBullet0"/>
+            </w:pPr>
+            <w:r>
+              <w:t>Math does not use this value as claim 4 is combine</w:t>
+            </w:r>
+            <w:r>
+              <w:t>d</w:t>
+            </w:r>
+            <w:r>
+              <w:t xml:space="preserve"> with claim 2.</w:t>
             </w:r>
           </w:p>
         </w:tc>
@@ -16421,7 +16504,7 @@
             <w:pPr>
               <w:pStyle w:val="SBACTableText"/>
             </w:pPr>
-            <w:hyperlink r:id="rId81" w:history="1">
+            <w:hyperlink r:id="rId84" w:history="1">
               <w:r>
                 <w:rPr>
                   <w:rStyle w:val="Hyperlink"/>
@@ -16601,7 +16684,7 @@
             <w:pPr>
               <w:pStyle w:val="SBACTableText"/>
             </w:pPr>
-            <w:hyperlink r:id="rId82" w:history="1">
+            <w:hyperlink r:id="rId85" w:history="1">
               <w:r>
                 <w:rPr>
                   <w:rStyle w:val="Hyperlink"/>
@@ -16689,7 +16772,6 @@
               <w:pStyle w:val="SBACTableText"/>
             </w:pPr>
             <w:r>
-              <w:lastRenderedPageBreak/>
               <w:t>Claim</w:t>
             </w:r>
             <w:r>
@@ -16782,7 +16864,7 @@
             <w:pPr>
               <w:pStyle w:val="SBACTableText"/>
             </w:pPr>
-            <w:hyperlink r:id="rId83" w:history="1">
+            <w:hyperlink r:id="rId86" w:history="1">
               <w:r>
                 <w:rPr>
                   <w:rStyle w:val="Hyperlink"/>
@@ -17267,20 +17349,6 @@
               <w:t>Field Name</w:t>
             </w:r>
           </w:p>
-          <w:p>
-            <w:pPr>
-              <w:pStyle w:val="SBACTableText"/>
-              <w:rPr>
-                <w:b/>
-              </w:rPr>
-            </w:pPr>
-            <w:r>
-              <w:rPr>
-                <w:b/>
-              </w:rPr>
-              <w:t>(TRT Field Name)</w:t>
-            </w:r>
-          </w:p>
         </w:tc>
         <w:tc>
           <w:tcPr>
@@ -17551,7 +17619,7 @@
             <w:pPr>
               <w:pStyle w:val="SBACTableText"/>
             </w:pPr>
-            <w:hyperlink r:id="rId84" w:history="1">
+            <w:hyperlink r:id="rId87" w:history="1">
               <w:r>
                 <w:rPr>
                   <w:rStyle w:val="Hyperlink"/>
@@ -17585,7 +17653,7 @@
               <w:t>TRT:</w:t>
             </w:r>
             <w:r>
-              <w:t>Segment/id (opt)</w:t>
+              <w:t>Segment/id</w:t>
             </w:r>
           </w:p>
           <w:p>
@@ -17613,7 +17681,7 @@
               <w:t>AIR:</w:t>
             </w:r>
             <w:r>
-              <w:t>SegmentId (opt)</w:t>
+              <w:t>SegmentId</w:t>
             </w:r>
           </w:p>
         </w:tc>
@@ -17760,7 +17828,7 @@
               <w:t>TRT:</w:t>
             </w:r>
             <w:r>
-              <w:t>Segment/position (opt)</w:t>
+              <w:t>Segment/position</w:t>
             </w:r>
           </w:p>
         </w:tc>
@@ -17837,7 +17905,10 @@
               <w:t>Item selection algorithm that was used for this segment.</w:t>
             </w:r>
             <w:r>
-              <w:t xml:space="preserve"> (“Fixed” for a fixed-form segment.)</w:t>
+              <w:t xml:space="preserve"> “Fixed” for a fixed-form segment.</w:t>
+            </w:r>
+            <w:r>
+              <w:t xml:space="preserve"> Otherwise an identifier of the algorithm and its configuration.</w:t>
             </w:r>
           </w:p>
         </w:tc>
@@ -17907,7 +17978,7 @@
               <w:t>TRT:</w:t>
             </w:r>
             <w:r>
-              <w:t>Segment/algorithm (opt)</w:t>
+              <w:t>Segment/algorithm</w:t>
             </w:r>
           </w:p>
         </w:tc>
@@ -18051,7 +18122,7 @@
               <w:t>TRT:</w:t>
             </w:r>
             <w:r>
-              <w:t>Segment/algorithmVersion (opt)</w:t>
+              <w:t>Segment/algorithmVersion</w:t>
             </w:r>
           </w:p>
         </w:tc>
@@ -18063,7 +18134,6 @@
         <w:pStyle w:val="EntityTitle"/>
       </w:pPr>
       <w:r>
-        <w:lastRenderedPageBreak/>
         <w:t>Entity</w:t>
       </w:r>
       <w:r>
@@ -18202,13 +18272,13 @@
       </w:tblPr>
       <w:tblGrid>
         <w:gridCol w:w="2337"/>
-        <w:gridCol w:w="1292"/>
-        <w:gridCol w:w="604"/>
-        <w:gridCol w:w="3508"/>
-        <w:gridCol w:w="2069"/>
-        <w:gridCol w:w="1166"/>
-        <w:gridCol w:w="1710"/>
-        <w:gridCol w:w="1704"/>
+        <w:gridCol w:w="1258"/>
+        <w:gridCol w:w="630"/>
+        <w:gridCol w:w="3241"/>
+        <w:gridCol w:w="1888"/>
+        <w:gridCol w:w="1082"/>
+        <w:gridCol w:w="1620"/>
+        <w:gridCol w:w="2334"/>
       </w:tblGrid>
       <w:tr>
         <w:trPr>
@@ -18249,24 +18319,10 @@
               <w:t>Field Name</w:t>
             </w:r>
           </w:p>
-          <w:p>
-            <w:pPr>
-              <w:pStyle w:val="SBACTableText"/>
-              <w:rPr>
-                <w:b/>
-              </w:rPr>
-            </w:pPr>
-            <w:r>
-              <w:rPr>
-                <w:b/>
-              </w:rPr>
-              <w:t>(TRT Field Name)</w:t>
-            </w:r>
-          </w:p>
-        </w:tc>
-        <w:tc>
-          <w:tcPr>
-            <w:tcW w:w="449" w:type="pct"/>
+        </w:tc>
+        <w:tc>
+          <w:tcPr>
+            <w:tcW w:w="437" w:type="pct"/>
             <w:shd w:val="clear" w:color="auto" w:fill="85DD71" w:themeFill="accent1" w:themeFillTint="99"/>
           </w:tcPr>
           <w:p>
@@ -18286,7 +18342,7 @@
         </w:tc>
         <w:tc>
           <w:tcPr>
-            <w:tcW w:w="210" w:type="pct"/>
+            <w:tcW w:w="219" w:type="pct"/>
             <w:shd w:val="clear" w:color="auto" w:fill="85DD71" w:themeFill="accent1" w:themeFillTint="99"/>
           </w:tcPr>
           <w:p>
@@ -18306,7 +18362,7 @@
         </w:tc>
         <w:tc>
           <w:tcPr>
-            <w:tcW w:w="1219" w:type="pct"/>
+            <w:tcW w:w="1126" w:type="pct"/>
             <w:shd w:val="clear" w:color="auto" w:fill="85DD71" w:themeFill="accent1" w:themeFillTint="99"/>
           </w:tcPr>
           <w:p>
@@ -18326,7 +18382,7 @@
         </w:tc>
         <w:tc>
           <w:tcPr>
-            <w:tcW w:w="719" w:type="pct"/>
+            <w:tcW w:w="656" w:type="pct"/>
             <w:shd w:val="clear" w:color="auto" w:fill="85DD71" w:themeFill="accent1" w:themeFillTint="99"/>
           </w:tcPr>
           <w:p>
@@ -18346,7 +18402,7 @@
         </w:tc>
         <w:tc>
           <w:tcPr>
-            <w:tcW w:w="405" w:type="pct"/>
+            <w:tcW w:w="376" w:type="pct"/>
             <w:shd w:val="clear" w:color="auto" w:fill="85DD71" w:themeFill="accent1" w:themeFillTint="99"/>
           </w:tcPr>
           <w:p>
@@ -18366,7 +18422,7 @@
         </w:tc>
         <w:tc>
           <w:tcPr>
-            <w:tcW w:w="594" w:type="pct"/>
+            <w:tcW w:w="563" w:type="pct"/>
             <w:tcBorders>
               <w:right w:val="single" w:sz="24" w:space="0" w:color="auto"/>
             </w:tcBorders>
@@ -18389,7 +18445,7 @@
         </w:tc>
         <w:tc>
           <w:tcPr>
-            <w:tcW w:w="592" w:type="pct"/>
+            <w:tcW w:w="811" w:type="pct"/>
             <w:shd w:val="clear" w:color="auto" w:fill="85DD71" w:themeFill="accent1" w:themeFillTint="99"/>
             <w:tcMar>
               <w:top w:w="0" w:type="dxa"/>
@@ -18410,7 +18466,7 @@
               <w:rPr>
                 <w:b/>
               </w:rPr>
-              <w:t>AIR Proposed CSV</w:t>
+              <w:t>Cross Reference</w:t>
             </w:r>
           </w:p>
         </w:tc>
@@ -18451,7 +18507,7 @@
         </w:tc>
         <w:tc>
           <w:tcPr>
-            <w:tcW w:w="449" w:type="pct"/>
+            <w:tcW w:w="437" w:type="pct"/>
             <w:shd w:val="clear" w:color="auto" w:fill="A6A6A6" w:themeFill="background1" w:themeFillShade="A6"/>
             <w:vAlign w:val="center"/>
           </w:tcPr>
@@ -18463,7 +18519,7 @@
         </w:tc>
         <w:tc>
           <w:tcPr>
-            <w:tcW w:w="210" w:type="pct"/>
+            <w:tcW w:w="219" w:type="pct"/>
             <w:shd w:val="clear" w:color="auto" w:fill="A6A6A6" w:themeFill="background1" w:themeFillShade="A6"/>
             <w:vAlign w:val="center"/>
           </w:tcPr>
@@ -18475,7 +18531,7 @@
         </w:tc>
         <w:tc>
           <w:tcPr>
-            <w:tcW w:w="1219" w:type="pct"/>
+            <w:tcW w:w="1126" w:type="pct"/>
             <w:shd w:val="clear" w:color="auto" w:fill="A6A6A6" w:themeFill="background1" w:themeFillShade="A6"/>
             <w:vAlign w:val="center"/>
           </w:tcPr>
@@ -18487,7 +18543,7 @@
         </w:tc>
         <w:tc>
           <w:tcPr>
-            <w:tcW w:w="719" w:type="pct"/>
+            <w:tcW w:w="656" w:type="pct"/>
             <w:shd w:val="clear" w:color="auto" w:fill="A6A6A6" w:themeFill="background1" w:themeFillShade="A6"/>
             <w:vAlign w:val="center"/>
           </w:tcPr>
@@ -18499,7 +18555,7 @@
         </w:tc>
         <w:tc>
           <w:tcPr>
-            <w:tcW w:w="405" w:type="pct"/>
+            <w:tcW w:w="376" w:type="pct"/>
             <w:shd w:val="clear" w:color="auto" w:fill="A6A6A6" w:themeFill="background1" w:themeFillShade="A6"/>
             <w:vAlign w:val="center"/>
           </w:tcPr>
@@ -18511,7 +18567,7 @@
         </w:tc>
         <w:tc>
           <w:tcPr>
-            <w:tcW w:w="594" w:type="pct"/>
+            <w:tcW w:w="563" w:type="pct"/>
             <w:tcBorders>
               <w:right w:val="single" w:sz="24" w:space="0" w:color="auto"/>
             </w:tcBorders>
@@ -18526,7 +18582,7 @@
         </w:tc>
         <w:tc>
           <w:tcPr>
-            <w:tcW w:w="592" w:type="pct"/>
+            <w:tcW w:w="811" w:type="pct"/>
             <w:shd w:val="clear" w:color="auto" w:fill="A6A6A6" w:themeFill="background1" w:themeFillShade="A6"/>
             <w:tcMar>
               <w:top w:w="0" w:type="dxa"/>
@@ -18567,13 +18623,16 @@
               <w:pStyle w:val="SBACTableText"/>
             </w:pPr>
             <w:r>
-              <w:t>ItemID</w:t>
-            </w:r>
-          </w:p>
-        </w:tc>
-        <w:tc>
-          <w:tcPr>
-            <w:tcW w:w="449" w:type="pct"/>
+              <w:t>ItemI</w:t>
+            </w:r>
+            <w:r>
+              <w:t>d</w:t>
+            </w:r>
+          </w:p>
+        </w:tc>
+        <w:tc>
+          <w:tcPr>
+            <w:tcW w:w="437" w:type="pct"/>
             <w:vAlign w:val="center"/>
           </w:tcPr>
           <w:p>
@@ -18590,7 +18649,7 @@
         </w:tc>
         <w:tc>
           <w:tcPr>
-            <w:tcW w:w="210" w:type="pct"/>
+            <w:tcW w:w="219" w:type="pct"/>
             <w:vAlign w:val="center"/>
           </w:tcPr>
           <w:p>
@@ -18604,7 +18663,7 @@
         </w:tc>
         <w:tc>
           <w:tcPr>
-            <w:tcW w:w="1219" w:type="pct"/>
+            <w:tcW w:w="1126" w:type="pct"/>
             <w:vAlign w:val="center"/>
           </w:tcPr>
           <w:p>
@@ -18614,19 +18673,17 @@
             <w:r>
               <w:t>Item ID. Typically assigned by item authoring.</w:t>
             </w:r>
-          </w:p>
-          <w:p>
-            <w:pPr>
-              <w:pStyle w:val="SBACTableText"/>
-            </w:pPr>
-            <w:r>
-              <w:t>Original Smarter Balanced item IDs are in the form “&lt;bankKey&gt;-&lt;itemKey&gt;” e.g. “200-12345”. Future IDs may be in GUID or other forms.</w:t>
-            </w:r>
-          </w:p>
-        </w:tc>
-        <w:tc>
-          <w:tcPr>
-            <w:tcW w:w="719" w:type="pct"/>
+            <w:r>
+              <w:rPr>
+                <w:rStyle w:val="FootnoteReference"/>
+              </w:rPr>
+              <w:footnoteReference w:id="19"/>
+            </w:r>
+          </w:p>
+        </w:tc>
+        <w:tc>
+          <w:tcPr>
+            <w:tcW w:w="656" w:type="pct"/>
             <w:vAlign w:val="center"/>
           </w:tcPr>
           <w:p>
@@ -18640,7 +18697,7 @@
         </w:tc>
         <w:tc>
           <w:tcPr>
-            <w:tcW w:w="405" w:type="pct"/>
+            <w:tcW w:w="376" w:type="pct"/>
             <w:vAlign w:val="center"/>
           </w:tcPr>
           <w:p>
@@ -18654,7 +18711,7 @@
         </w:tc>
         <w:tc>
           <w:tcPr>
-            <w:tcW w:w="594" w:type="pct"/>
+            <w:tcW w:w="563" w:type="pct"/>
             <w:tcBorders>
               <w:right w:val="single" w:sz="24" w:space="0" w:color="auto"/>
             </w:tcBorders>
@@ -18664,7 +18721,7 @@
             <w:pPr>
               <w:pStyle w:val="SBACTableText"/>
             </w:pPr>
-            <w:hyperlink r:id="rId85" w:history="1">
+            <w:hyperlink r:id="rId88" w:history="1">
               <w:r>
                 <w:rPr>
                   <w:rStyle w:val="Hyperlink"/>
@@ -18676,7 +18733,7 @@
         </w:tc>
         <w:tc>
           <w:tcPr>
-            <w:tcW w:w="592" w:type="pct"/>
+            <w:tcW w:w="811" w:type="pct"/>
             <w:shd w:val="clear" w:color="auto" w:fill="auto"/>
             <w:tcMar>
               <w:top w:w="0" w:type="dxa"/>
@@ -18767,7 +18824,7 @@
         </w:tc>
         <w:tc>
           <w:tcPr>
-            <w:tcW w:w="449" w:type="pct"/>
+            <w:tcW w:w="437" w:type="pct"/>
             <w:vAlign w:val="center"/>
           </w:tcPr>
           <w:p>
@@ -18781,7 +18838,7 @@
         </w:tc>
         <w:tc>
           <w:tcPr>
-            <w:tcW w:w="210" w:type="pct"/>
+            <w:tcW w:w="219" w:type="pct"/>
             <w:vAlign w:val="center"/>
           </w:tcPr>
           <w:p>
@@ -18795,7 +18852,7 @@
         </w:tc>
         <w:tc>
           <w:tcPr>
-            <w:tcW w:w="1219" w:type="pct"/>
+            <w:tcW w:w="1126" w:type="pct"/>
             <w:vAlign w:val="center"/>
           </w:tcPr>
           <w:p>
@@ -18812,7 +18869,7 @@
         </w:tc>
         <w:tc>
           <w:tcPr>
-            <w:tcW w:w="719" w:type="pct"/>
+            <w:tcW w:w="656" w:type="pct"/>
             <w:vAlign w:val="center"/>
           </w:tcPr>
           <w:p>
@@ -18826,7 +18883,7 @@
         </w:tc>
         <w:tc>
           <w:tcPr>
-            <w:tcW w:w="405" w:type="pct"/>
+            <w:tcW w:w="376" w:type="pct"/>
             <w:vAlign w:val="center"/>
           </w:tcPr>
           <w:p>
@@ -18840,7 +18897,7 @@
         </w:tc>
         <w:tc>
           <w:tcPr>
-            <w:tcW w:w="594" w:type="pct"/>
+            <w:tcW w:w="563" w:type="pct"/>
             <w:tcBorders>
               <w:right w:val="single" w:sz="24" w:space="0" w:color="auto"/>
             </w:tcBorders>
@@ -18854,7 +18911,7 @@
         </w:tc>
         <w:tc>
           <w:tcPr>
-            <w:tcW w:w="592" w:type="pct"/>
+            <w:tcW w:w="811" w:type="pct"/>
             <w:shd w:val="clear" w:color="auto" w:fill="auto"/>
             <w:tcMar>
               <w:top w:w="0" w:type="dxa"/>
@@ -18938,7 +18995,7 @@
         </w:tc>
         <w:tc>
           <w:tcPr>
-            <w:tcW w:w="449" w:type="pct"/>
+            <w:tcW w:w="437" w:type="pct"/>
             <w:vAlign w:val="center"/>
           </w:tcPr>
           <w:p>
@@ -18955,7 +19012,7 @@
         </w:tc>
         <w:tc>
           <w:tcPr>
-            <w:tcW w:w="210" w:type="pct"/>
+            <w:tcW w:w="219" w:type="pct"/>
             <w:vAlign w:val="center"/>
           </w:tcPr>
           <w:p>
@@ -18969,7 +19026,7 @@
         </w:tc>
         <w:tc>
           <w:tcPr>
-            <w:tcW w:w="1219" w:type="pct"/>
+            <w:tcW w:w="1126" w:type="pct"/>
             <w:vAlign w:val="center"/>
           </w:tcPr>
           <w:p>
@@ -18983,7 +19040,7 @@
         </w:tc>
         <w:tc>
           <w:tcPr>
-            <w:tcW w:w="719" w:type="pct"/>
+            <w:tcW w:w="656" w:type="pct"/>
             <w:vAlign w:val="center"/>
           </w:tcPr>
           <w:p>
@@ -18997,7 +19054,7 @@
         </w:tc>
         <w:tc>
           <w:tcPr>
-            <w:tcW w:w="405" w:type="pct"/>
+            <w:tcW w:w="376" w:type="pct"/>
             <w:vAlign w:val="center"/>
           </w:tcPr>
           <w:p>
@@ -19011,7 +19068,7 @@
         </w:tc>
         <w:tc>
           <w:tcPr>
-            <w:tcW w:w="594" w:type="pct"/>
+            <w:tcW w:w="563" w:type="pct"/>
             <w:tcBorders>
               <w:right w:val="single" w:sz="24" w:space="0" w:color="auto"/>
             </w:tcBorders>
@@ -19021,7 +19078,7 @@
             <w:pPr>
               <w:pStyle w:val="SBACTableText"/>
             </w:pPr>
-            <w:hyperlink r:id="rId86" w:history="1">
+            <w:hyperlink r:id="rId89" w:history="1">
               <w:r>
                 <w:rPr>
                   <w:rStyle w:val="Hyperlink"/>
@@ -19033,7 +19090,7 @@
         </w:tc>
         <w:tc>
           <w:tcPr>
-            <w:tcW w:w="592" w:type="pct"/>
+            <w:tcW w:w="811" w:type="pct"/>
             <w:shd w:val="clear" w:color="auto" w:fill="auto"/>
             <w:tcMar>
               <w:top w:w="0" w:type="dxa"/>
@@ -19117,7 +19174,7 @@
         </w:tc>
         <w:tc>
           <w:tcPr>
-            <w:tcW w:w="449" w:type="pct"/>
+            <w:tcW w:w="437" w:type="pct"/>
             <w:vAlign w:val="center"/>
           </w:tcPr>
           <w:p>
@@ -19134,7 +19191,7 @@
         </w:tc>
         <w:tc>
           <w:tcPr>
-            <w:tcW w:w="210" w:type="pct"/>
+            <w:tcW w:w="219" w:type="pct"/>
             <w:vAlign w:val="center"/>
           </w:tcPr>
           <w:p>
@@ -19148,7 +19205,7 @@
         </w:tc>
         <w:tc>
           <w:tcPr>
-            <w:tcW w:w="1219" w:type="pct"/>
+            <w:tcW w:w="1126" w:type="pct"/>
             <w:vAlign w:val="center"/>
           </w:tcPr>
           <w:p>
@@ -19162,7 +19219,7 @@
         </w:tc>
         <w:tc>
           <w:tcPr>
-            <w:tcW w:w="719" w:type="pct"/>
+            <w:tcW w:w="656" w:type="pct"/>
             <w:vAlign w:val="center"/>
           </w:tcPr>
           <w:p>
@@ -19176,7 +19233,7 @@
         </w:tc>
         <w:tc>
           <w:tcPr>
-            <w:tcW w:w="405" w:type="pct"/>
+            <w:tcW w:w="376" w:type="pct"/>
             <w:vAlign w:val="center"/>
           </w:tcPr>
           <w:p>
@@ -19190,7 +19247,7 @@
         </w:tc>
         <w:tc>
           <w:tcPr>
-            <w:tcW w:w="594" w:type="pct"/>
+            <w:tcW w:w="563" w:type="pct"/>
             <w:tcBorders>
               <w:right w:val="single" w:sz="24" w:space="0" w:color="auto"/>
             </w:tcBorders>
@@ -19204,7 +19261,7 @@
         </w:tc>
         <w:tc>
           <w:tcPr>
-            <w:tcW w:w="592" w:type="pct"/>
+            <w:tcW w:w="811" w:type="pct"/>
             <w:shd w:val="clear" w:color="auto" w:fill="auto"/>
             <w:tcMar>
               <w:top w:w="0" w:type="dxa"/>
@@ -19278,7 +19335,7 @@
         </w:tc>
         <w:tc>
           <w:tcPr>
-            <w:tcW w:w="449" w:type="pct"/>
+            <w:tcW w:w="437" w:type="pct"/>
             <w:vAlign w:val="center"/>
           </w:tcPr>
           <w:p>
@@ -19292,7 +19349,7 @@
         </w:tc>
         <w:tc>
           <w:tcPr>
-            <w:tcW w:w="210" w:type="pct"/>
+            <w:tcW w:w="219" w:type="pct"/>
             <w:vAlign w:val="center"/>
           </w:tcPr>
           <w:p>
@@ -19306,7 +19363,7 @@
         </w:tc>
         <w:tc>
           <w:tcPr>
-            <w:tcW w:w="1219" w:type="pct"/>
+            <w:tcW w:w="1126" w:type="pct"/>
             <w:vAlign w:val="center"/>
           </w:tcPr>
           <w:p>
@@ -19326,7 +19383,7 @@
         </w:tc>
         <w:tc>
           <w:tcPr>
-            <w:tcW w:w="719" w:type="pct"/>
+            <w:tcW w:w="656" w:type="pct"/>
             <w:vAlign w:val="center"/>
           </w:tcPr>
           <w:p>
@@ -19382,7 +19439,7 @@
         </w:tc>
         <w:tc>
           <w:tcPr>
-            <w:tcW w:w="405" w:type="pct"/>
+            <w:tcW w:w="376" w:type="pct"/>
             <w:vAlign w:val="center"/>
           </w:tcPr>
           <w:p>
@@ -19396,7 +19453,7 @@
         </w:tc>
         <w:tc>
           <w:tcPr>
-            <w:tcW w:w="594" w:type="pct"/>
+            <w:tcW w:w="563" w:type="pct"/>
             <w:tcBorders>
               <w:right w:val="single" w:sz="24" w:space="0" w:color="auto"/>
             </w:tcBorders>
@@ -19406,7 +19463,7 @@
             <w:pPr>
               <w:pStyle w:val="SBACTableText"/>
             </w:pPr>
-            <w:hyperlink r:id="rId87" w:history="1">
+            <w:hyperlink r:id="rId90" w:history="1">
               <w:r>
                 <w:rPr>
                   <w:rStyle w:val="Hyperlink"/>
@@ -19418,7 +19475,7 @@
         </w:tc>
         <w:tc>
           <w:tcPr>
-            <w:tcW w:w="592" w:type="pct"/>
+            <w:tcW w:w="811" w:type="pct"/>
             <w:shd w:val="clear" w:color="auto" w:fill="auto"/>
             <w:tcMar>
               <w:top w:w="0" w:type="dxa"/>
@@ -19481,7 +19538,7 @@
         </w:trPr>
         <w:tc>
           <w:tcPr>
-            <w:tcW w:w="1261" w:type="pct"/>
+            <w:tcW w:w="1249" w:type="pct"/>
             <w:gridSpan w:val="2"/>
             <w:shd w:val="clear" w:color="auto" w:fill="A6A6A6" w:themeFill="background1" w:themeFillShade="A6"/>
             <w:tcMar>
@@ -19509,7 +19566,7 @@
         </w:tc>
         <w:tc>
           <w:tcPr>
-            <w:tcW w:w="210" w:type="pct"/>
+            <w:tcW w:w="219" w:type="pct"/>
             <w:shd w:val="clear" w:color="auto" w:fill="A6A6A6" w:themeFill="background1" w:themeFillShade="A6"/>
             <w:vAlign w:val="center"/>
           </w:tcPr>
@@ -19521,7 +19578,7 @@
         </w:tc>
         <w:tc>
           <w:tcPr>
-            <w:tcW w:w="1219" w:type="pct"/>
+            <w:tcW w:w="1126" w:type="pct"/>
             <w:shd w:val="clear" w:color="auto" w:fill="A6A6A6" w:themeFill="background1" w:themeFillShade="A6"/>
             <w:vAlign w:val="center"/>
           </w:tcPr>
@@ -19533,7 +19590,7 @@
         </w:tc>
         <w:tc>
           <w:tcPr>
-            <w:tcW w:w="719" w:type="pct"/>
+            <w:tcW w:w="656" w:type="pct"/>
             <w:shd w:val="clear" w:color="auto" w:fill="A6A6A6" w:themeFill="background1" w:themeFillShade="A6"/>
             <w:vAlign w:val="center"/>
           </w:tcPr>
@@ -19545,7 +19602,7 @@
         </w:tc>
         <w:tc>
           <w:tcPr>
-            <w:tcW w:w="405" w:type="pct"/>
+            <w:tcW w:w="376" w:type="pct"/>
             <w:shd w:val="clear" w:color="auto" w:fill="A6A6A6" w:themeFill="background1" w:themeFillShade="A6"/>
             <w:vAlign w:val="center"/>
           </w:tcPr>
@@ -19557,7 +19614,7 @@
         </w:tc>
         <w:tc>
           <w:tcPr>
-            <w:tcW w:w="594" w:type="pct"/>
+            <w:tcW w:w="563" w:type="pct"/>
             <w:tcBorders>
               <w:right w:val="single" w:sz="24" w:space="0" w:color="auto"/>
             </w:tcBorders>
@@ -19572,7 +19629,7 @@
         </w:tc>
         <w:tc>
           <w:tcPr>
-            <w:tcW w:w="592" w:type="pct"/>
+            <w:tcW w:w="811" w:type="pct"/>
             <w:shd w:val="clear" w:color="auto" w:fill="A6A6A6" w:themeFill="background1" w:themeFillShade="A6"/>
             <w:tcMar>
               <w:top w:w="0" w:type="dxa"/>
@@ -19619,7 +19676,7 @@
         </w:tc>
         <w:tc>
           <w:tcPr>
-            <w:tcW w:w="449" w:type="pct"/>
+            <w:tcW w:w="437" w:type="pct"/>
             <w:vAlign w:val="center"/>
           </w:tcPr>
           <w:p>
@@ -19633,7 +19690,7 @@
         </w:tc>
         <w:tc>
           <w:tcPr>
-            <w:tcW w:w="210" w:type="pct"/>
+            <w:tcW w:w="219" w:type="pct"/>
             <w:vAlign w:val="center"/>
           </w:tcPr>
           <w:p>
@@ -19647,7 +19704,7 @@
         </w:tc>
         <w:tc>
           <w:tcPr>
-            <w:tcW w:w="1219" w:type="pct"/>
+            <w:tcW w:w="1126" w:type="pct"/>
             <w:vAlign w:val="center"/>
           </w:tcPr>
           <w:p>
@@ -19661,7 +19718,7 @@
         </w:tc>
         <w:tc>
           <w:tcPr>
-            <w:tcW w:w="719" w:type="pct"/>
+            <w:tcW w:w="656" w:type="pct"/>
             <w:vAlign w:val="center"/>
           </w:tcPr>
           <w:p>
@@ -19675,7 +19732,7 @@
         </w:tc>
         <w:tc>
           <w:tcPr>
-            <w:tcW w:w="405" w:type="pct"/>
+            <w:tcW w:w="376" w:type="pct"/>
             <w:vAlign w:val="center"/>
           </w:tcPr>
           <w:p>
@@ -19689,7 +19746,7 @@
         </w:tc>
         <w:tc>
           <w:tcPr>
-            <w:tcW w:w="594" w:type="pct"/>
+            <w:tcW w:w="563" w:type="pct"/>
             <w:tcBorders>
               <w:right w:val="single" w:sz="24" w:space="0" w:color="auto"/>
             </w:tcBorders>
@@ -19699,7 +19756,7 @@
             <w:pPr>
               <w:pStyle w:val="SBACTableText"/>
             </w:pPr>
-            <w:hyperlink r:id="rId88" w:history="1">
+            <w:hyperlink r:id="rId91" w:history="1">
               <w:r>
                 <w:rPr>
                   <w:rStyle w:val="Hyperlink"/>
@@ -19710,7 +19767,7 @@
             <w:r>
               <w:t xml:space="preserve"> </w:t>
             </w:r>
-            <w:hyperlink r:id="rId89" w:history="1">
+            <w:hyperlink r:id="rId92" w:history="1">
               <w:r>
                 <w:rPr>
                   <w:rStyle w:val="Hyperlink"/>
@@ -19722,7 +19779,7 @@
         </w:tc>
         <w:tc>
           <w:tcPr>
-            <w:tcW w:w="592" w:type="pct"/>
+            <w:tcW w:w="811" w:type="pct"/>
             <w:shd w:val="clear" w:color="auto" w:fill="auto"/>
             <w:tcMar>
               <w:top w:w="0" w:type="dxa"/>
@@ -19779,7 +19836,7 @@
         </w:tc>
         <w:tc>
           <w:tcPr>
-            <w:tcW w:w="449" w:type="pct"/>
+            <w:tcW w:w="437" w:type="pct"/>
             <w:vAlign w:val="center"/>
           </w:tcPr>
           <w:p>
@@ -19796,7 +19853,7 @@
         </w:tc>
         <w:tc>
           <w:tcPr>
-            <w:tcW w:w="210" w:type="pct"/>
+            <w:tcW w:w="219" w:type="pct"/>
             <w:vAlign w:val="center"/>
           </w:tcPr>
           <w:p>
@@ -19810,7 +19867,7 @@
         </w:tc>
         <w:tc>
           <w:tcPr>
-            <w:tcW w:w="1219" w:type="pct"/>
+            <w:tcW w:w="1126" w:type="pct"/>
             <w:vAlign w:val="center"/>
           </w:tcPr>
           <w:p>
@@ -19824,7 +19881,7 @@
         </w:tc>
         <w:tc>
           <w:tcPr>
-            <w:tcW w:w="719" w:type="pct"/>
+            <w:tcW w:w="656" w:type="pct"/>
             <w:vAlign w:val="center"/>
           </w:tcPr>
           <w:p>
@@ -19838,7 +19895,7 @@
         </w:tc>
         <w:tc>
           <w:tcPr>
-            <w:tcW w:w="405" w:type="pct"/>
+            <w:tcW w:w="376" w:type="pct"/>
             <w:vAlign w:val="center"/>
           </w:tcPr>
           <w:p>
@@ -19852,7 +19909,7 @@
         </w:tc>
         <w:tc>
           <w:tcPr>
-            <w:tcW w:w="594" w:type="pct"/>
+            <w:tcW w:w="563" w:type="pct"/>
             <w:tcBorders>
               <w:right w:val="single" w:sz="24" w:space="0" w:color="auto"/>
             </w:tcBorders>
@@ -19866,7 +19923,7 @@
         </w:tc>
         <w:tc>
           <w:tcPr>
-            <w:tcW w:w="592" w:type="pct"/>
+            <w:tcW w:w="811" w:type="pct"/>
             <w:shd w:val="clear" w:color="auto" w:fill="auto"/>
             <w:tcMar>
               <w:top w:w="0" w:type="dxa"/>
@@ -19931,14 +19988,13 @@
               <w:pStyle w:val="SBACTableText"/>
             </w:pPr>
             <w:r>
-              <w:lastRenderedPageBreak/>
               <w:t>SubmitDateTime</w:t>
             </w:r>
           </w:p>
         </w:tc>
         <w:tc>
           <w:tcPr>
-            <w:tcW w:w="449" w:type="pct"/>
+            <w:tcW w:w="437" w:type="pct"/>
             <w:vAlign w:val="center"/>
           </w:tcPr>
           <w:p>
@@ -19952,7 +20008,7 @@
         </w:tc>
         <w:tc>
           <w:tcPr>
-            <w:tcW w:w="210" w:type="pct"/>
+            <w:tcW w:w="219" w:type="pct"/>
             <w:vAlign w:val="center"/>
           </w:tcPr>
           <w:p>
@@ -19966,7 +20022,7 @@
         </w:tc>
         <w:tc>
           <w:tcPr>
-            <w:tcW w:w="1219" w:type="pct"/>
+            <w:tcW w:w="1126" w:type="pct"/>
             <w:vAlign w:val="center"/>
           </w:tcPr>
           <w:p>
@@ -19983,7 +20039,7 @@
         </w:tc>
         <w:tc>
           <w:tcPr>
-            <w:tcW w:w="719" w:type="pct"/>
+            <w:tcW w:w="656" w:type="pct"/>
             <w:vAlign w:val="center"/>
           </w:tcPr>
           <w:p>
@@ -19997,7 +20053,7 @@
         </w:tc>
         <w:tc>
           <w:tcPr>
-            <w:tcW w:w="405" w:type="pct"/>
+            <w:tcW w:w="376" w:type="pct"/>
             <w:vAlign w:val="center"/>
           </w:tcPr>
           <w:p>
@@ -20011,7 +20067,7 @@
         </w:tc>
         <w:tc>
           <w:tcPr>
-            <w:tcW w:w="594" w:type="pct"/>
+            <w:tcW w:w="563" w:type="pct"/>
             <w:tcBorders>
               <w:right w:val="single" w:sz="24" w:space="0" w:color="auto"/>
             </w:tcBorders>
@@ -20021,7 +20077,7 @@
             <w:pPr>
               <w:pStyle w:val="SBACTableText"/>
             </w:pPr>
-            <w:hyperlink r:id="rId90" w:history="1">
+            <w:hyperlink r:id="rId93" w:history="1">
               <w:r>
                 <w:rPr>
                   <w:rStyle w:val="Hyperlink"/>
@@ -20032,7 +20088,7 @@
             <w:r>
               <w:t xml:space="preserve"> </w:t>
             </w:r>
-            <w:hyperlink r:id="rId91" w:history="1">
+            <w:hyperlink r:id="rId94" w:history="1">
               <w:r>
                 <w:rPr>
                   <w:rStyle w:val="Hyperlink"/>
@@ -20044,7 +20100,7 @@
         </w:tc>
         <w:tc>
           <w:tcPr>
-            <w:tcW w:w="592" w:type="pct"/>
+            <w:tcW w:w="811" w:type="pct"/>
             <w:shd w:val="clear" w:color="auto" w:fill="auto"/>
             <w:tcMar>
               <w:top w:w="0" w:type="dxa"/>
@@ -20115,7 +20171,7 @@
         </w:tc>
         <w:tc>
           <w:tcPr>
-            <w:tcW w:w="449" w:type="pct"/>
+            <w:tcW w:w="437" w:type="pct"/>
             <w:vAlign w:val="center"/>
           </w:tcPr>
           <w:p>
@@ -20129,7 +20185,7 @@
         </w:tc>
         <w:tc>
           <w:tcPr>
-            <w:tcW w:w="210" w:type="pct"/>
+            <w:tcW w:w="219" w:type="pct"/>
             <w:vAlign w:val="center"/>
           </w:tcPr>
           <w:p>
@@ -20143,7 +20199,7 @@
         </w:tc>
         <w:tc>
           <w:tcPr>
-            <w:tcW w:w="1219" w:type="pct"/>
+            <w:tcW w:w="1126" w:type="pct"/>
             <w:vAlign w:val="center"/>
           </w:tcPr>
           <w:p>
@@ -20160,7 +20216,7 @@
         </w:tc>
         <w:tc>
           <w:tcPr>
-            <w:tcW w:w="719" w:type="pct"/>
+            <w:tcW w:w="656" w:type="pct"/>
             <w:vAlign w:val="center"/>
           </w:tcPr>
           <w:p>
@@ -20174,7 +20230,7 @@
         </w:tc>
         <w:tc>
           <w:tcPr>
-            <w:tcW w:w="405" w:type="pct"/>
+            <w:tcW w:w="376" w:type="pct"/>
             <w:vAlign w:val="center"/>
           </w:tcPr>
           <w:p>
@@ -20188,7 +20244,7 @@
         </w:tc>
         <w:tc>
           <w:tcPr>
-            <w:tcW w:w="594" w:type="pct"/>
+            <w:tcW w:w="563" w:type="pct"/>
             <w:tcBorders>
               <w:right w:val="single" w:sz="24" w:space="0" w:color="auto"/>
             </w:tcBorders>
@@ -20202,7 +20258,7 @@
         </w:tc>
         <w:tc>
           <w:tcPr>
-            <w:tcW w:w="592" w:type="pct"/>
+            <w:tcW w:w="811" w:type="pct"/>
             <w:shd w:val="clear" w:color="auto" w:fill="auto"/>
             <w:tcMar>
               <w:top w:w="0" w:type="dxa"/>
@@ -20224,7 +20280,7 @@
               <w:t>TRT:</w:t>
             </w:r>
             <w:r>
-              <w:t>numberVisits (opt)</w:t>
+              <w:t>numberVisits</w:t>
             </w:r>
           </w:p>
           <w:p>
@@ -20253,9 +20309,6 @@
             </w:r>
             <w:r>
               <w:t>NbrItemVisits</w:t>
-            </w:r>
-            <w:r>
-              <w:t xml:space="preserve"> (opt)</w:t>
             </w:r>
           </w:p>
         </w:tc>
@@ -20289,7 +20342,7 @@
         </w:tc>
         <w:tc>
           <w:tcPr>
-            <w:tcW w:w="449" w:type="pct"/>
+            <w:tcW w:w="437" w:type="pct"/>
             <w:vAlign w:val="center"/>
           </w:tcPr>
           <w:p>
@@ -20306,7 +20359,7 @@
         </w:tc>
         <w:tc>
           <w:tcPr>
-            <w:tcW w:w="210" w:type="pct"/>
+            <w:tcW w:w="219" w:type="pct"/>
             <w:vAlign w:val="center"/>
           </w:tcPr>
           <w:p>
@@ -20320,19 +20373,21 @@
         </w:tc>
         <w:tc>
           <w:tcPr>
-            <w:tcW w:w="1219" w:type="pct"/>
-            <w:vAlign w:val="center"/>
-          </w:tcPr>
-          <w:p>
-            <w:pPr>
-              <w:pStyle w:val="SBACTableText"/>
-            </w:pPr>
-            <w:r>
-              <w:t>The total amount of time in seconds or milliseconds that a person spent responding to a given assessment item.</w:t>
-            </w:r>
-            <w:r>
-              <w:t xml:space="preserve"> </w:t>
-            </w:r>
+            <w:tcW w:w="1126" w:type="pct"/>
+            <w:vAlign w:val="center"/>
+          </w:tcPr>
+          <w:p>
+            <w:pPr>
+              <w:pStyle w:val="SBACTableText"/>
+            </w:pPr>
+            <w:r>
+              <w:t>The total amount of time in that a person spent responding to a given assessment item.</w:t>
+            </w:r>
+          </w:p>
+          <w:p>
+            <w:pPr>
+              <w:pStyle w:val="SBACTableText"/>
+            </w:pPr>
             <w:r>
               <w:t>When multiple items are on a page, the time on that page MAY be divided evenly among the items.</w:t>
             </w:r>
@@ -20340,13 +20395,13 @@
               <w:rPr>
                 <w:rStyle w:val="FootnoteReference"/>
               </w:rPr>
-              <w:footnoteReference w:id="8"/>
-            </w:r>
-          </w:p>
-        </w:tc>
-        <w:tc>
-          <w:tcPr>
-            <w:tcW w:w="719" w:type="pct"/>
+              <w:footnoteReference w:id="20"/>
+            </w:r>
+          </w:p>
+        </w:tc>
+        <w:tc>
+          <w:tcPr>
+            <w:tcW w:w="656" w:type="pct"/>
             <w:vAlign w:val="center"/>
           </w:tcPr>
           <w:p>
@@ -20360,21 +20415,27 @@
         </w:tc>
         <w:tc>
           <w:tcPr>
-            <w:tcW w:w="405" w:type="pct"/>
-            <w:vAlign w:val="center"/>
-          </w:tcPr>
-          <w:p>
-            <w:pPr>
-              <w:pStyle w:val="SBACTableText"/>
-            </w:pPr>
-            <w:r>
-              <w:t>Optional</w:t>
-            </w:r>
-          </w:p>
-        </w:tc>
-        <w:tc>
-          <w:tcPr>
-            <w:tcW w:w="594" w:type="pct"/>
+            <w:tcW w:w="376" w:type="pct"/>
+            <w:vAlign w:val="center"/>
+          </w:tcPr>
+          <w:p>
+            <w:pPr>
+              <w:pStyle w:val="SBACTableText"/>
+            </w:pPr>
+            <w:r>
+              <w:t>Required</w:t>
+            </w:r>
+            <w:r>
+              <w:rPr>
+                <w:rStyle w:val="FootnoteReference"/>
+              </w:rPr>
+              <w:footnoteReference w:id="21"/>
+            </w:r>
+          </w:p>
+        </w:tc>
+        <w:tc>
+          <w:tcPr>
+            <w:tcW w:w="563" w:type="pct"/>
             <w:tcBorders>
               <w:right w:val="single" w:sz="24" w:space="0" w:color="auto"/>
             </w:tcBorders>
@@ -20384,19 +20445,19 @@
             <w:pPr>
               <w:pStyle w:val="SBACTableText"/>
             </w:pPr>
-            <w:hyperlink r:id="rId92" w:history="1">
+            <w:hyperlink r:id="rId95" w:history="1">
               <w:r>
                 <w:rPr>
                   <w:rStyle w:val="Hyperlink"/>
                 </w:rPr>
-                <w:t>https://ceds.ed.gov/element/000958</w:t>
+                <w:t>https://ceds.ed.gov/element/000402</w:t>
               </w:r>
             </w:hyperlink>
           </w:p>
         </w:tc>
         <w:tc>
           <w:tcPr>
-            <w:tcW w:w="592" w:type="pct"/>
+            <w:tcW w:w="811" w:type="pct"/>
             <w:shd w:val="clear" w:color="auto" w:fill="auto"/>
             <w:tcMar>
               <w:top w:w="0" w:type="dxa"/>
@@ -20452,7 +20513,7 @@
         </w:tc>
         <w:tc>
           <w:tcPr>
-            <w:tcW w:w="449" w:type="pct"/>
+            <w:tcW w:w="437" w:type="pct"/>
             <w:vAlign w:val="center"/>
           </w:tcPr>
           <w:p>
@@ -20466,7 +20527,7 @@
         </w:tc>
         <w:tc>
           <w:tcPr>
-            <w:tcW w:w="210" w:type="pct"/>
+            <w:tcW w:w="219" w:type="pct"/>
             <w:vAlign w:val="center"/>
           </w:tcPr>
           <w:p>
@@ -20480,7 +20541,7 @@
         </w:tc>
         <w:tc>
           <w:tcPr>
-            <w:tcW w:w="1219" w:type="pct"/>
+            <w:tcW w:w="1126" w:type="pct"/>
             <w:vAlign w:val="center"/>
           </w:tcPr>
           <w:p>
@@ -20497,7 +20558,7 @@
         </w:tc>
         <w:tc>
           <w:tcPr>
-            <w:tcW w:w="719" w:type="pct"/>
+            <w:tcW w:w="656" w:type="pct"/>
             <w:vAlign w:val="center"/>
           </w:tcPr>
           <w:p>
@@ -20511,7 +20572,7 @@
         </w:tc>
         <w:tc>
           <w:tcPr>
-            <w:tcW w:w="405" w:type="pct"/>
+            <w:tcW w:w="376" w:type="pct"/>
             <w:vAlign w:val="center"/>
           </w:tcPr>
           <w:p>
@@ -20525,7 +20586,7 @@
         </w:tc>
         <w:tc>
           <w:tcPr>
-            <w:tcW w:w="594" w:type="pct"/>
+            <w:tcW w:w="563" w:type="pct"/>
             <w:tcBorders>
               <w:right w:val="single" w:sz="24" w:space="0" w:color="auto"/>
             </w:tcBorders>
@@ -20539,7 +20600,7 @@
         </w:tc>
         <w:tc>
           <w:tcPr>
-            <w:tcW w:w="592" w:type="pct"/>
+            <w:tcW w:w="811" w:type="pct"/>
             <w:shd w:val="clear" w:color="auto" w:fill="auto"/>
             <w:tcMar>
               <w:top w:w="0" w:type="dxa"/>
@@ -20610,7 +20671,7 @@
         </w:tc>
         <w:tc>
           <w:tcPr>
-            <w:tcW w:w="449" w:type="pct"/>
+            <w:tcW w:w="437" w:type="pct"/>
             <w:vAlign w:val="center"/>
           </w:tcPr>
           <w:p>
@@ -20624,7 +20685,7 @@
         </w:tc>
         <w:tc>
           <w:tcPr>
-            <w:tcW w:w="210" w:type="pct"/>
+            <w:tcW w:w="219" w:type="pct"/>
             <w:vAlign w:val="center"/>
           </w:tcPr>
           <w:p>
@@ -20638,7 +20699,7 @@
         </w:tc>
         <w:tc>
           <w:tcPr>
-            <w:tcW w:w="1219" w:type="pct"/>
+            <w:tcW w:w="1126" w:type="pct"/>
             <w:vAlign w:val="center"/>
           </w:tcPr>
           <w:p>
@@ -20652,18 +20713,18 @@
         </w:tc>
         <w:tc>
           <w:tcPr>
-            <w:tcW w:w="719" w:type="pct"/>
-            <w:vAlign w:val="center"/>
-          </w:tcPr>
-          <w:p>
-            <w:pPr>
-              <w:pStyle w:val="SBACTableText"/>
-            </w:pPr>
-          </w:p>
-        </w:tc>
-        <w:tc>
-          <w:tcPr>
-            <w:tcW w:w="405" w:type="pct"/>
+            <w:tcW w:w="656" w:type="pct"/>
+            <w:vAlign w:val="center"/>
+          </w:tcPr>
+          <w:p>
+            <w:pPr>
+              <w:pStyle w:val="SBACTableText"/>
+            </w:pPr>
+          </w:p>
+        </w:tc>
+        <w:tc>
+          <w:tcPr>
+            <w:tcW w:w="376" w:type="pct"/>
             <w:vAlign w:val="center"/>
           </w:tcPr>
           <w:p>
@@ -20677,7 +20738,7 @@
         </w:tc>
         <w:tc>
           <w:tcPr>
-            <w:tcW w:w="594" w:type="pct"/>
+            <w:tcW w:w="563" w:type="pct"/>
             <w:tcBorders>
               <w:right w:val="single" w:sz="24" w:space="0" w:color="auto"/>
             </w:tcBorders>
@@ -20687,7 +20748,7 @@
             <w:pPr>
               <w:pStyle w:val="SBACTableText"/>
             </w:pPr>
-            <w:hyperlink r:id="rId93" w:history="1">
+            <w:hyperlink r:id="rId96" w:history="1">
               <w:r>
                 <w:rPr>
                   <w:rStyle w:val="Hyperlink"/>
@@ -20699,7 +20760,7 @@
         </w:tc>
         <w:tc>
           <w:tcPr>
-            <w:tcW w:w="592" w:type="pct"/>
+            <w:tcW w:w="811" w:type="pct"/>
             <w:shd w:val="clear" w:color="auto" w:fill="auto"/>
             <w:tcMar>
               <w:top w:w="0" w:type="dxa"/>
@@ -20736,9 +20797,6 @@
             </w:r>
             <w:r>
               <w:t>Response</w:t>
-            </w:r>
-            <w:r>
-              <w:t xml:space="preserve"> (opt)</w:t>
             </w:r>
           </w:p>
         </w:tc>
@@ -20828,14 +20886,14 @@
         <w:tblLook w:val="04A0" w:firstRow="1" w:lastRow="0" w:firstColumn="1" w:lastColumn="0" w:noHBand="0" w:noVBand="1"/>
       </w:tblPr>
       <w:tblGrid>
-        <w:gridCol w:w="2335"/>
-        <w:gridCol w:w="1284"/>
-        <w:gridCol w:w="605"/>
-        <w:gridCol w:w="3510"/>
-        <w:gridCol w:w="2070"/>
-        <w:gridCol w:w="1172"/>
-        <w:gridCol w:w="1710"/>
-        <w:gridCol w:w="1710"/>
+        <w:gridCol w:w="2334"/>
+        <w:gridCol w:w="1261"/>
+        <w:gridCol w:w="631"/>
+        <w:gridCol w:w="3239"/>
+        <w:gridCol w:w="1889"/>
+        <w:gridCol w:w="1083"/>
+        <w:gridCol w:w="1621"/>
+        <w:gridCol w:w="2338"/>
       </w:tblGrid>
       <w:tr>
         <w:trPr>
@@ -20876,24 +20934,10 @@
               <w:t>Field Name</w:t>
             </w:r>
           </w:p>
-          <w:p>
-            <w:pPr>
-              <w:pStyle w:val="SBACTableText"/>
-              <w:rPr>
-                <w:b/>
-              </w:rPr>
-            </w:pPr>
-            <w:r>
-              <w:rPr>
-                <w:b/>
-              </w:rPr>
-              <w:t>(TRT Field Name)</w:t>
-            </w:r>
-          </w:p>
-        </w:tc>
-        <w:tc>
-          <w:tcPr>
-            <w:tcW w:w="446" w:type="pct"/>
+        </w:tc>
+        <w:tc>
+          <w:tcPr>
+            <w:tcW w:w="438" w:type="pct"/>
             <w:shd w:val="clear" w:color="auto" w:fill="85DD71" w:themeFill="accent1" w:themeFillTint="99"/>
           </w:tcPr>
           <w:p>
@@ -20913,7 +20957,7 @@
         </w:tc>
         <w:tc>
           <w:tcPr>
-            <w:tcW w:w="210" w:type="pct"/>
+            <w:tcW w:w="219" w:type="pct"/>
             <w:shd w:val="clear" w:color="auto" w:fill="85DD71" w:themeFill="accent1" w:themeFillTint="99"/>
           </w:tcPr>
           <w:p>
@@ -20933,7 +20977,7 @@
         </w:tc>
         <w:tc>
           <w:tcPr>
-            <w:tcW w:w="1219" w:type="pct"/>
+            <w:tcW w:w="1125" w:type="pct"/>
             <w:shd w:val="clear" w:color="auto" w:fill="85DD71" w:themeFill="accent1" w:themeFillTint="99"/>
           </w:tcPr>
           <w:p>
@@ -20953,7 +20997,7 @@
         </w:tc>
         <w:tc>
           <w:tcPr>
-            <w:tcW w:w="719" w:type="pct"/>
+            <w:tcW w:w="656" w:type="pct"/>
             <w:shd w:val="clear" w:color="auto" w:fill="85DD71" w:themeFill="accent1" w:themeFillTint="99"/>
           </w:tcPr>
           <w:p>
@@ -20973,7 +21017,7 @@
         </w:tc>
         <w:tc>
           <w:tcPr>
-            <w:tcW w:w="407" w:type="pct"/>
+            <w:tcW w:w="376" w:type="pct"/>
             <w:shd w:val="clear" w:color="auto" w:fill="85DD71" w:themeFill="accent1" w:themeFillTint="99"/>
           </w:tcPr>
           <w:p>
@@ -20993,7 +21037,7 @@
         </w:tc>
         <w:tc>
           <w:tcPr>
-            <w:tcW w:w="594" w:type="pct"/>
+            <w:tcW w:w="563" w:type="pct"/>
             <w:tcBorders>
               <w:right w:val="single" w:sz="24" w:space="0" w:color="auto"/>
             </w:tcBorders>
@@ -21016,7 +21060,7 @@
         </w:tc>
         <w:tc>
           <w:tcPr>
-            <w:tcW w:w="594" w:type="pct"/>
+            <w:tcW w:w="812" w:type="pct"/>
             <w:shd w:val="clear" w:color="auto" w:fill="85DD71" w:themeFill="accent1" w:themeFillTint="99"/>
             <w:tcMar>
               <w:top w:w="0" w:type="dxa"/>
@@ -21037,7 +21081,7 @@
               <w:rPr>
                 <w:b/>
               </w:rPr>
-              <w:t>AIR Proposed CSV</w:t>
+              <w:t>Cross Reference</w:t>
             </w:r>
           </w:p>
         </w:tc>
@@ -21066,6 +21110,9 @@
               <w:pStyle w:val="SBACTableText"/>
             </w:pPr>
             <w:r>
+              <w:t>Item</w:t>
+            </w:r>
+            <w:r>
               <w:t>S</w:t>
             </w:r>
             <w:r>
@@ -21075,7 +21122,7 @@
         </w:tc>
         <w:tc>
           <w:tcPr>
-            <w:tcW w:w="446" w:type="pct"/>
+            <w:tcW w:w="438" w:type="pct"/>
             <w:vAlign w:val="center"/>
           </w:tcPr>
           <w:p>
@@ -21089,7 +21136,7 @@
         </w:tc>
         <w:tc>
           <w:tcPr>
-            <w:tcW w:w="210" w:type="pct"/>
+            <w:tcW w:w="219" w:type="pct"/>
             <w:vAlign w:val="center"/>
           </w:tcPr>
           <w:p>
@@ -21103,7 +21150,7 @@
         </w:tc>
         <w:tc>
           <w:tcPr>
-            <w:tcW w:w="1219" w:type="pct"/>
+            <w:tcW w:w="1125" w:type="pct"/>
             <w:vAlign w:val="center"/>
           </w:tcPr>
           <w:p>
@@ -21117,7 +21164,7 @@
         </w:tc>
         <w:tc>
           <w:tcPr>
-            <w:tcW w:w="719" w:type="pct"/>
+            <w:tcW w:w="656" w:type="pct"/>
             <w:vAlign w:val="center"/>
           </w:tcPr>
           <w:p>
@@ -21131,7 +21178,7 @@
         </w:tc>
         <w:tc>
           <w:tcPr>
-            <w:tcW w:w="407" w:type="pct"/>
+            <w:tcW w:w="376" w:type="pct"/>
             <w:vAlign w:val="center"/>
           </w:tcPr>
           <w:p>
@@ -21145,7 +21192,7 @@
         </w:tc>
         <w:tc>
           <w:tcPr>
-            <w:tcW w:w="594" w:type="pct"/>
+            <w:tcW w:w="563" w:type="pct"/>
             <w:tcBorders>
               <w:right w:val="single" w:sz="24" w:space="0" w:color="auto"/>
             </w:tcBorders>
@@ -21155,7 +21202,7 @@
             <w:pPr>
               <w:pStyle w:val="SBACTableText"/>
             </w:pPr>
-            <w:hyperlink r:id="rId94" w:history="1">
+            <w:hyperlink r:id="rId97" w:history="1">
               <w:r>
                 <w:rPr>
                   <w:rStyle w:val="Hyperlink"/>
@@ -21167,7 +21214,7 @@
         </w:tc>
         <w:tc>
           <w:tcPr>
-            <w:tcW w:w="594" w:type="pct"/>
+            <w:tcW w:w="812" w:type="pct"/>
             <w:shd w:val="clear" w:color="auto" w:fill="auto"/>
             <w:tcMar>
               <w:top w:w="0" w:type="dxa"/>
@@ -21246,14 +21293,13 @@
               <w:pStyle w:val="SBACTableText"/>
             </w:pPr>
             <w:r>
-              <w:lastRenderedPageBreak/>
               <w:t>ScoreDimension</w:t>
             </w:r>
           </w:p>
         </w:tc>
         <w:tc>
           <w:tcPr>
-            <w:tcW w:w="446" w:type="pct"/>
+            <w:tcW w:w="438" w:type="pct"/>
             <w:vAlign w:val="center"/>
           </w:tcPr>
           <w:p>
@@ -21267,7 +21313,7 @@
         </w:tc>
         <w:tc>
           <w:tcPr>
-            <w:tcW w:w="210" w:type="pct"/>
+            <w:tcW w:w="219" w:type="pct"/>
             <w:vAlign w:val="center"/>
           </w:tcPr>
           <w:p>
@@ -21281,7 +21327,7 @@
         </w:tc>
         <w:tc>
           <w:tcPr>
-            <w:tcW w:w="1219" w:type="pct"/>
+            <w:tcW w:w="1125" w:type="pct"/>
             <w:vAlign w:val="center"/>
           </w:tcPr>
           <w:p>
@@ -21298,7 +21344,7 @@
         </w:tc>
         <w:tc>
           <w:tcPr>
-            <w:tcW w:w="719" w:type="pct"/>
+            <w:tcW w:w="656" w:type="pct"/>
             <w:vAlign w:val="center"/>
           </w:tcPr>
           <w:p>
@@ -21315,7 +21361,7 @@
         </w:tc>
         <w:tc>
           <w:tcPr>
-            <w:tcW w:w="407" w:type="pct"/>
+            <w:tcW w:w="376" w:type="pct"/>
             <w:vAlign w:val="center"/>
           </w:tcPr>
           <w:p>
@@ -21329,7 +21375,7 @@
         </w:tc>
         <w:tc>
           <w:tcPr>
-            <w:tcW w:w="594" w:type="pct"/>
+            <w:tcW w:w="563" w:type="pct"/>
             <w:tcBorders>
               <w:right w:val="single" w:sz="24" w:space="0" w:color="auto"/>
             </w:tcBorders>
@@ -21343,7 +21389,7 @@
         </w:tc>
         <w:tc>
           <w:tcPr>
-            <w:tcW w:w="594" w:type="pct"/>
+            <w:tcW w:w="812" w:type="pct"/>
             <w:shd w:val="clear" w:color="auto" w:fill="auto"/>
             <w:tcMar>
               <w:top w:w="0" w:type="dxa"/>
@@ -21379,13 +21425,7 @@
               <w:t>AIR:</w:t>
             </w:r>
             <w:r>
-              <w:t>ScoringDimension (</w:t>
-            </w:r>
-            <w:r>
-              <w:t>opt</w:t>
-            </w:r>
-            <w:r>
-              <w:t>)</w:t>
+              <w:t>ScoringDimension</w:t>
             </w:r>
           </w:p>
         </w:tc>
@@ -21419,7 +21459,7 @@
         </w:tc>
         <w:tc>
           <w:tcPr>
-            <w:tcW w:w="446" w:type="pct"/>
+            <w:tcW w:w="438" w:type="pct"/>
             <w:vAlign w:val="center"/>
           </w:tcPr>
           <w:p>
@@ -21433,7 +21473,7 @@
         </w:tc>
         <w:tc>
           <w:tcPr>
-            <w:tcW w:w="210" w:type="pct"/>
+            <w:tcW w:w="219" w:type="pct"/>
             <w:vAlign w:val="center"/>
           </w:tcPr>
           <w:p>
@@ -21447,7 +21487,7 @@
         </w:tc>
         <w:tc>
           <w:tcPr>
-            <w:tcW w:w="1219" w:type="pct"/>
+            <w:tcW w:w="1125" w:type="pct"/>
             <w:vAlign w:val="center"/>
           </w:tcPr>
           <w:p>
@@ -21461,7 +21501,7 @@
         </w:tc>
         <w:tc>
           <w:tcPr>
-            <w:tcW w:w="719" w:type="pct"/>
+            <w:tcW w:w="656" w:type="pct"/>
             <w:vAlign w:val="center"/>
           </w:tcPr>
           <w:p>
@@ -21475,7 +21515,7 @@
         </w:tc>
         <w:tc>
           <w:tcPr>
-            <w:tcW w:w="407" w:type="pct"/>
+            <w:tcW w:w="376" w:type="pct"/>
           </w:tcPr>
           <w:p>
             <w:pPr>
@@ -21488,7 +21528,7 @@
         </w:tc>
         <w:tc>
           <w:tcPr>
-            <w:tcW w:w="594" w:type="pct"/>
+            <w:tcW w:w="563" w:type="pct"/>
             <w:tcBorders>
               <w:right w:val="single" w:sz="24" w:space="0" w:color="auto"/>
             </w:tcBorders>
@@ -21498,7 +21538,7 @@
             <w:pPr>
               <w:pStyle w:val="SBACTableText"/>
             </w:pPr>
-            <w:hyperlink r:id="rId95" w:history="1">
+            <w:hyperlink r:id="rId98" w:history="1">
               <w:r>
                 <w:rPr>
                   <w:rStyle w:val="Hyperlink"/>
@@ -21510,7 +21550,7 @@
         </w:tc>
         <w:tc>
           <w:tcPr>
-            <w:tcW w:w="594" w:type="pct"/>
+            <w:tcW w:w="812" w:type="pct"/>
             <w:shd w:val="clear" w:color="auto" w:fill="auto"/>
             <w:tcMar>
               <w:top w:w="0" w:type="dxa"/>
@@ -21568,7 +21608,7 @@
         </w:tc>
         <w:tc>
           <w:tcPr>
-            <w:tcW w:w="446" w:type="pct"/>
+            <w:tcW w:w="438" w:type="pct"/>
             <w:vAlign w:val="center"/>
           </w:tcPr>
           <w:p>
@@ -21582,7 +21622,7 @@
         </w:tc>
         <w:tc>
           <w:tcPr>
-            <w:tcW w:w="210" w:type="pct"/>
+            <w:tcW w:w="219" w:type="pct"/>
             <w:vAlign w:val="center"/>
           </w:tcPr>
           <w:p>
@@ -21596,7 +21636,7 @@
         </w:tc>
         <w:tc>
           <w:tcPr>
-            <w:tcW w:w="1219" w:type="pct"/>
+            <w:tcW w:w="1125" w:type="pct"/>
             <w:vAlign w:val="center"/>
           </w:tcPr>
           <w:p>
@@ -21610,7 +21650,7 @@
         </w:tc>
         <w:tc>
           <w:tcPr>
-            <w:tcW w:w="719" w:type="pct"/>
+            <w:tcW w:w="656" w:type="pct"/>
             <w:vAlign w:val="center"/>
           </w:tcPr>
           <w:p>
@@ -21624,7 +21664,7 @@
         </w:tc>
         <w:tc>
           <w:tcPr>
-            <w:tcW w:w="407" w:type="pct"/>
+            <w:tcW w:w="376" w:type="pct"/>
           </w:tcPr>
           <w:p>
             <w:pPr>
@@ -21637,13 +21677,13 @@
               <w:rPr>
                 <w:rStyle w:val="FootnoteReference"/>
               </w:rPr>
-              <w:footnoteReference w:id="9"/>
-            </w:r>
-          </w:p>
-        </w:tc>
-        <w:tc>
-          <w:tcPr>
-            <w:tcW w:w="594" w:type="pct"/>
+              <w:footnoteReference w:id="22"/>
+            </w:r>
+          </w:p>
+        </w:tc>
+        <w:tc>
+          <w:tcPr>
+            <w:tcW w:w="563" w:type="pct"/>
             <w:tcBorders>
               <w:right w:val="single" w:sz="24" w:space="0" w:color="auto"/>
             </w:tcBorders>
@@ -21653,7 +21693,7 @@
             <w:pPr>
               <w:pStyle w:val="SBACTableText"/>
             </w:pPr>
-            <w:hyperlink r:id="rId96" w:history="1">
+            <w:hyperlink r:id="rId99" w:history="1">
               <w:r>
                 <w:rPr>
                   <w:rStyle w:val="Hyperlink"/>
@@ -21665,7 +21705,7 @@
         </w:tc>
         <w:tc>
           <w:tcPr>
-            <w:tcW w:w="594" w:type="pct"/>
+            <w:tcW w:w="812" w:type="pct"/>
             <w:shd w:val="clear" w:color="auto" w:fill="auto"/>
             <w:tcMar>
               <w:top w:w="0" w:type="dxa"/>
@@ -21709,7 +21749,7 @@
               <w:t>:</w:t>
             </w:r>
             <w:r>
-              <w:t>ID_Rater1 (opt)</w:t>
+              <w:t>ID_Rater1</w:t>
             </w:r>
           </w:p>
         </w:tc>
@@ -21743,7 +21783,7 @@
         </w:tc>
         <w:tc>
           <w:tcPr>
-            <w:tcW w:w="446" w:type="pct"/>
+            <w:tcW w:w="438" w:type="pct"/>
             <w:vAlign w:val="center"/>
           </w:tcPr>
           <w:p>
@@ -21757,7 +21797,7 @@
         </w:tc>
         <w:tc>
           <w:tcPr>
-            <w:tcW w:w="210" w:type="pct"/>
+            <w:tcW w:w="219" w:type="pct"/>
             <w:vAlign w:val="center"/>
           </w:tcPr>
           <w:p>
@@ -21771,7 +21811,7 @@
         </w:tc>
         <w:tc>
           <w:tcPr>
-            <w:tcW w:w="1219" w:type="pct"/>
+            <w:tcW w:w="1125" w:type="pct"/>
             <w:vAlign w:val="center"/>
           </w:tcPr>
           <w:p>
@@ -21785,7 +21825,7 @@
         </w:tc>
         <w:tc>
           <w:tcPr>
-            <w:tcW w:w="719" w:type="pct"/>
+            <w:tcW w:w="656" w:type="pct"/>
             <w:vAlign w:val="center"/>
           </w:tcPr>
           <w:p>
@@ -21799,7 +21839,7 @@
         </w:tc>
         <w:tc>
           <w:tcPr>
-            <w:tcW w:w="407" w:type="pct"/>
+            <w:tcW w:w="376" w:type="pct"/>
           </w:tcPr>
           <w:p>
             <w:pPr>
@@ -21812,7 +21852,7 @@
         </w:tc>
         <w:tc>
           <w:tcPr>
-            <w:tcW w:w="594" w:type="pct"/>
+            <w:tcW w:w="563" w:type="pct"/>
             <w:tcBorders>
               <w:right w:val="single" w:sz="24" w:space="0" w:color="auto"/>
             </w:tcBorders>
@@ -21822,7 +21862,7 @@
             <w:pPr>
               <w:pStyle w:val="SBACTableText"/>
             </w:pPr>
-            <w:hyperlink r:id="rId97" w:history="1">
+            <w:hyperlink r:id="rId100" w:history="1">
               <w:r>
                 <w:rPr>
                   <w:rStyle w:val="Hyperlink"/>
@@ -21834,7 +21874,7 @@
         </w:tc>
         <w:tc>
           <w:tcPr>
-            <w:tcW w:w="594" w:type="pct"/>
+            <w:tcW w:w="812" w:type="pct"/>
             <w:shd w:val="clear" w:color="auto" w:fill="auto"/>
             <w:tcMar>
               <w:top w:w="0" w:type="dxa"/>
@@ -21895,7 +21935,7 @@
         </w:tc>
         <w:tc>
           <w:tcPr>
-            <w:tcW w:w="446" w:type="pct"/>
+            <w:tcW w:w="438" w:type="pct"/>
             <w:vAlign w:val="center"/>
           </w:tcPr>
           <w:p>
@@ -21909,7 +21949,7 @@
         </w:tc>
         <w:tc>
           <w:tcPr>
-            <w:tcW w:w="210" w:type="pct"/>
+            <w:tcW w:w="219" w:type="pct"/>
             <w:vAlign w:val="center"/>
           </w:tcPr>
           <w:p>
@@ -21923,7 +21963,7 @@
         </w:tc>
         <w:tc>
           <w:tcPr>
-            <w:tcW w:w="1219" w:type="pct"/>
+            <w:tcW w:w="1125" w:type="pct"/>
             <w:vAlign w:val="center"/>
           </w:tcPr>
           <w:p>
@@ -21937,7 +21977,7 @@
         </w:tc>
         <w:tc>
           <w:tcPr>
-            <w:tcW w:w="719" w:type="pct"/>
+            <w:tcW w:w="656" w:type="pct"/>
             <w:vAlign w:val="center"/>
           </w:tcPr>
           <w:p>
@@ -21951,7 +21991,7 @@
         </w:tc>
         <w:tc>
           <w:tcPr>
-            <w:tcW w:w="407" w:type="pct"/>
+            <w:tcW w:w="376" w:type="pct"/>
           </w:tcPr>
           <w:p>
             <w:pPr>
@@ -21964,7 +22004,7 @@
         </w:tc>
         <w:tc>
           <w:tcPr>
-            <w:tcW w:w="594" w:type="pct"/>
+            <w:tcW w:w="563" w:type="pct"/>
             <w:tcBorders>
               <w:right w:val="single" w:sz="24" w:space="0" w:color="auto"/>
             </w:tcBorders>
@@ -21974,7 +22014,7 @@
             <w:pPr>
               <w:pStyle w:val="SBACTableText"/>
             </w:pPr>
-            <w:hyperlink r:id="rId98" w:history="1">
+            <w:hyperlink r:id="rId101" w:history="1">
               <w:r>
                 <w:rPr>
                   <w:rStyle w:val="Hyperlink"/>
@@ -21986,7 +22026,7 @@
         </w:tc>
         <w:tc>
           <w:tcPr>
-            <w:tcW w:w="594" w:type="pct"/>
+            <w:tcW w:w="812" w:type="pct"/>
             <w:shd w:val="clear" w:color="auto" w:fill="auto"/>
             <w:tcMar>
               <w:top w:w="0" w:type="dxa"/>
@@ -22030,7 +22070,7 @@
               <w:t>:</w:t>
             </w:r>
             <w:r>
-              <w:t>ID_Rater2 (opt)</w:t>
+              <w:t>ID_Rater2</w:t>
             </w:r>
           </w:p>
         </w:tc>
@@ -22064,7 +22104,7 @@
         </w:tc>
         <w:tc>
           <w:tcPr>
-            <w:tcW w:w="446" w:type="pct"/>
+            <w:tcW w:w="438" w:type="pct"/>
             <w:vAlign w:val="center"/>
           </w:tcPr>
           <w:p>
@@ -22078,7 +22118,7 @@
         </w:tc>
         <w:tc>
           <w:tcPr>
-            <w:tcW w:w="210" w:type="pct"/>
+            <w:tcW w:w="219" w:type="pct"/>
             <w:vAlign w:val="center"/>
           </w:tcPr>
           <w:p>
@@ -22092,7 +22132,7 @@
         </w:tc>
         <w:tc>
           <w:tcPr>
-            <w:tcW w:w="1219" w:type="pct"/>
+            <w:tcW w:w="1125" w:type="pct"/>
             <w:vAlign w:val="center"/>
           </w:tcPr>
           <w:p>
@@ -22106,7 +22146,7 @@
         </w:tc>
         <w:tc>
           <w:tcPr>
-            <w:tcW w:w="719" w:type="pct"/>
+            <w:tcW w:w="656" w:type="pct"/>
             <w:vAlign w:val="center"/>
           </w:tcPr>
           <w:p>
@@ -22120,7 +22160,7 @@
         </w:tc>
         <w:tc>
           <w:tcPr>
-            <w:tcW w:w="407" w:type="pct"/>
+            <w:tcW w:w="376" w:type="pct"/>
           </w:tcPr>
           <w:p>
             <w:pPr>
@@ -22133,7 +22173,7 @@
         </w:tc>
         <w:tc>
           <w:tcPr>
-            <w:tcW w:w="594" w:type="pct"/>
+            <w:tcW w:w="563" w:type="pct"/>
             <w:tcBorders>
               <w:right w:val="single" w:sz="24" w:space="0" w:color="auto"/>
             </w:tcBorders>
@@ -22143,7 +22183,7 @@
             <w:pPr>
               <w:pStyle w:val="SBACTableText"/>
             </w:pPr>
-            <w:hyperlink r:id="rId99" w:history="1">
+            <w:hyperlink r:id="rId102" w:history="1">
               <w:r>
                 <w:rPr>
                   <w:rStyle w:val="Hyperlink"/>
@@ -22155,7 +22195,7 @@
         </w:tc>
         <w:tc>
           <w:tcPr>
-            <w:tcW w:w="594" w:type="pct"/>
+            <w:tcW w:w="812" w:type="pct"/>
             <w:shd w:val="clear" w:color="auto" w:fill="auto"/>
             <w:tcMar>
               <w:top w:w="0" w:type="dxa"/>
@@ -22210,13 +22250,16 @@
               <w:pStyle w:val="SBACTableText"/>
             </w:pPr>
             <w:r>
-              <w:t>Rater4UserId</w:t>
-            </w:r>
-          </w:p>
-        </w:tc>
-        <w:tc>
-          <w:tcPr>
-            <w:tcW w:w="446" w:type="pct"/>
+              <w:t>Rater3</w:t>
+            </w:r>
+            <w:r>
+              <w:t>UserId</w:t>
+            </w:r>
+          </w:p>
+        </w:tc>
+        <w:tc>
+          <w:tcPr>
+            <w:tcW w:w="438" w:type="pct"/>
             <w:vAlign w:val="center"/>
           </w:tcPr>
           <w:p>
@@ -22230,7 +22273,7 @@
         </w:tc>
         <w:tc>
           <w:tcPr>
-            <w:tcW w:w="210" w:type="pct"/>
+            <w:tcW w:w="219" w:type="pct"/>
             <w:vAlign w:val="center"/>
           </w:tcPr>
           <w:p>
@@ -22244,7 +22287,7 @@
         </w:tc>
         <w:tc>
           <w:tcPr>
-            <w:tcW w:w="1219" w:type="pct"/>
+            <w:tcW w:w="1125" w:type="pct"/>
             <w:vAlign w:val="center"/>
           </w:tcPr>
           <w:p>
@@ -22258,7 +22301,7 @@
         </w:tc>
         <w:tc>
           <w:tcPr>
-            <w:tcW w:w="719" w:type="pct"/>
+            <w:tcW w:w="656" w:type="pct"/>
             <w:vAlign w:val="center"/>
           </w:tcPr>
           <w:p>
@@ -22272,7 +22315,7 @@
         </w:tc>
         <w:tc>
           <w:tcPr>
-            <w:tcW w:w="407" w:type="pct"/>
+            <w:tcW w:w="376" w:type="pct"/>
           </w:tcPr>
           <w:p>
             <w:pPr>
@@ -22285,7 +22328,7 @@
         </w:tc>
         <w:tc>
           <w:tcPr>
-            <w:tcW w:w="594" w:type="pct"/>
+            <w:tcW w:w="563" w:type="pct"/>
             <w:tcBorders>
               <w:right w:val="single" w:sz="24" w:space="0" w:color="auto"/>
             </w:tcBorders>
@@ -22295,7 +22338,7 @@
             <w:pPr>
               <w:pStyle w:val="SBACTableText"/>
             </w:pPr>
-            <w:hyperlink r:id="rId100" w:history="1">
+            <w:hyperlink r:id="rId103" w:history="1">
               <w:r>
                 <w:rPr>
                   <w:rStyle w:val="Hyperlink"/>
@@ -22307,7 +22350,7 @@
         </w:tc>
         <w:tc>
           <w:tcPr>
-            <w:tcW w:w="594" w:type="pct"/>
+            <w:tcW w:w="812" w:type="pct"/>
             <w:shd w:val="clear" w:color="auto" w:fill="auto"/>
             <w:tcMar>
               <w:top w:w="0" w:type="dxa"/>
@@ -22351,7 +22394,7 @@
               <w:t>:</w:t>
             </w:r>
             <w:r>
-              <w:t>ID Rater3 (opt)</w:t>
+              <w:t>ID Rater3</w:t>
             </w:r>
           </w:p>
         </w:tc>
@@ -22386,7 +22429,7 @@
         </w:tc>
         <w:tc>
           <w:tcPr>
-            <w:tcW w:w="446" w:type="pct"/>
+            <w:tcW w:w="438" w:type="pct"/>
             <w:vAlign w:val="center"/>
           </w:tcPr>
           <w:p>
@@ -22400,7 +22443,7 @@
         </w:tc>
         <w:tc>
           <w:tcPr>
-            <w:tcW w:w="210" w:type="pct"/>
+            <w:tcW w:w="219" w:type="pct"/>
             <w:vAlign w:val="center"/>
           </w:tcPr>
           <w:p>
@@ -22414,7 +22457,7 @@
         </w:tc>
         <w:tc>
           <w:tcPr>
-            <w:tcW w:w="1219" w:type="pct"/>
+            <w:tcW w:w="1125" w:type="pct"/>
             <w:vAlign w:val="center"/>
           </w:tcPr>
           <w:p>
@@ -22428,7 +22471,7 @@
         </w:tc>
         <w:tc>
           <w:tcPr>
-            <w:tcW w:w="719" w:type="pct"/>
+            <w:tcW w:w="656" w:type="pct"/>
             <w:vAlign w:val="center"/>
           </w:tcPr>
           <w:p>
@@ -22442,7 +22485,7 @@
         </w:tc>
         <w:tc>
           <w:tcPr>
-            <w:tcW w:w="407" w:type="pct"/>
+            <w:tcW w:w="376" w:type="pct"/>
             <w:vAlign w:val="center"/>
           </w:tcPr>
           <w:p>
@@ -22456,7 +22499,7 @@
         </w:tc>
         <w:tc>
           <w:tcPr>
-            <w:tcW w:w="594" w:type="pct"/>
+            <w:tcW w:w="563" w:type="pct"/>
             <w:tcBorders>
               <w:right w:val="single" w:sz="24" w:space="0" w:color="auto"/>
             </w:tcBorders>
@@ -22470,7 +22513,7 @@
         </w:tc>
         <w:tc>
           <w:tcPr>
-            <w:tcW w:w="594" w:type="pct"/>
+            <w:tcW w:w="812" w:type="pct"/>
             <w:shd w:val="clear" w:color="auto" w:fill="auto"/>
             <w:tcMar>
               <w:top w:w="0" w:type="dxa"/>
@@ -22490,14 +22533,12 @@
       </w:tr>
     </w:tbl>
     <w:p/>
-    <w:p/>
     <w:p>
       <w:pPr>
         <w:pStyle w:val="Heading1"/>
         <w:pageBreakBefore/>
       </w:pPr>
       <w:r>
-        <w:lastRenderedPageBreak/>
         <w:t xml:space="preserve">Appendix A: Test Results Transmission Format </w:t>
       </w:r>
       <w:r>
@@ -23300,7 +23341,6 @@
         <w:pageBreakBefore/>
       </w:pPr>
       <w:r>
-        <w:lastRenderedPageBreak/>
         <w:t xml:space="preserve">Appendix B: </w:t>
       </w:r>
       <w:r>
@@ -23308,6 +23348,9 @@
       </w:r>
     </w:p>
     <w:p>
+      <w:pPr>
+        <w:spacing w:after="60"/>
+      </w:pPr>
       <w:r>
         <w:t>The following fields exist in the cross-referenced physical formats but have not been included in the data model. In many cases, the data is redundant with other fields. In other cases, they have been omitted because the fields have been inherited from previous projects but are not relevant to the Smarter Balanced test administration.</w:t>
       </w:r>
@@ -23315,6 +23358,7 @@
     <w:p>
       <w:pPr>
         <w:pStyle w:val="Heading2"/>
+        <w:spacing w:before="120"/>
         <w:rPr>
           <w:rFonts w:eastAsia="Times New Roman"/>
         </w:rPr>
@@ -23864,6 +23908,7 @@
     <w:p>
       <w:pPr>
         <w:pStyle w:val="Heading2"/>
+        <w:spacing w:before="120"/>
         <w:rPr>
           <w:rFonts w:eastAsia="Times New Roman"/>
         </w:rPr>
@@ -23990,6 +24035,7 @@
     <w:p>
       <w:pPr>
         <w:pStyle w:val="Heading2"/>
+        <w:spacing w:before="120"/>
         <w:rPr>
           <w:rFonts w:eastAsia="Times New Roman"/>
         </w:rPr>
@@ -24163,6 +24209,7 @@
     <w:p>
       <w:pPr>
         <w:pStyle w:val="Heading2"/>
+        <w:spacing w:before="120"/>
         <w:rPr>
           <w:rFonts w:eastAsia="Times New Roman"/>
         </w:rPr>
@@ -24751,7 +24798,7 @@
     </w:tbl>
     <w:p/>
     <w:sectPr>
-      <w:footerReference w:type="default" r:id="rId101"/>
+      <w:footerReference w:type="default" r:id="rId104"/>
       <w:endnotePr>
         <w:numFmt w:val="decimal"/>
       </w:endnotePr>
@@ -24780,6 +24827,13 @@
       </w:r>
     </w:p>
   </w:endnote>
+  <w:endnote w:type="continuationNotice" w:id="1">
+    <w:p>
+      <w:pPr>
+        <w:spacing w:after="0"/>
+      </w:pPr>
+    </w:p>
+  </w:endnote>
 </w:endnotes>
 </file>
 
@@ -24795,7 +24849,7 @@
       <w:spacing w:before="120" w:after="0"/>
     </w:pPr>
     <w:r>
-      <w:t xml:space="preserve">Test Results </w:t>
+      <w:t>Test Results Data Dictionary</w:t>
     </w:r>
     <w:r>
       <w:tab/>
@@ -24813,7 +24867,7 @@
       <w:rPr>
         <w:noProof/>
       </w:rPr>
-      <w:t>2</w:t>
+      <w:t>1</w:t>
     </w:r>
     <w:r>
       <w:fldChar w:fldCharType="end"/>
@@ -24838,7 +24892,14 @@
       </w:r>
     </w:p>
   </w:footnote>
-  <w:footnote w:id="1">
+  <w:footnote w:type="continuationNotice" w:id="1">
+    <w:p>
+      <w:pPr>
+        <w:spacing w:after="0"/>
+      </w:pPr>
+    </w:p>
+  </w:footnote>
+  <w:footnote w:id="2">
     <w:p>
       <w:pPr>
         <w:pStyle w:val="FootnoteText"/>
@@ -24854,33 +24915,6 @@
       </w:r>
     </w:p>
   </w:footnote>
-  <w:footnote w:id="2">
-    <w:p>
-      <w:pPr>
-        <w:pStyle w:val="FootnoteText"/>
-      </w:pPr>
-      <w:r>
-        <w:rPr>
-          <w:rStyle w:val="FootnoteReference"/>
-        </w:rPr>
-        <w:footnoteRef/>
-      </w:r>
-      <w:r>
-        <w:t xml:space="preserve"> Any method that generates a consistent alternate ID for each student is acceptable, Smarter Balanced recommends applying a keyed-hash algorithm like HMAC-SHA1 to the StudentIdentifier. The algorithm is described here: </w:t>
-      </w:r>
-      <w:hyperlink r:id="rId1" w:history="1">
-        <w:r>
-          <w:rPr>
-            <w:rStyle w:val="Hyperlink"/>
-          </w:rPr>
-          <w:t>https://tools.ietf.org/html/rfc2104</w:t>
-        </w:r>
-      </w:hyperlink>
-      <w:r>
-        <w:t>. When using a keyed-hash algorithm, the key should be kept private to the state and their service provider and not disclosed to Smarter Balanced. Possession of the key will allow the state to match the AlternateSSID to the state-issued StudentIdentifier. However, Smarter Balanced will not have that ability. There have been some security concerns raised relative to SHA1 and MD5 but they do not apply to this use pattern. Newer algorithms like HMAC-SHA256 are free of known issues but they generate codes that are too long for the reserved field length of 40 characters. Future updates will increase the maximum field length to allow longer values.</w:t>
-      </w:r>
-    </w:p>
-  </w:footnote>
   <w:footnote w:id="3">
     <w:p>
       <w:pPr>
@@ -24893,7 +24927,7 @@
         <w:footnoteRef/>
       </w:r>
       <w:r>
-        <w:t xml:space="preserve"> DistrictId, DistrictName, SchoolId, and SchoolName are optional in de-identified data. In certain areas, the school or district may be small enough that the school and/or district combined with gender, race, and ethnicity can identify the student. In those cases, the district and school information should be omitted to preserve student privacy. However, doing so prevents the generation of anonymous aggregate reports and the school and district level. Accordingly, states may choose their policy for inclusion according to local policy, population patterns, and requirements.</w:t>
+        <w:t xml:space="preserve"> If the form changes, the AssessmentId should also change. Therefore, the version number is not yet a required field.</w:t>
       </w:r>
     </w:p>
   </w:footnote>
@@ -24909,7 +24943,29 @@
         <w:footnoteRef/>
       </w:r>
       <w:r>
-        <w:t xml:space="preserve"> As of 2015 The DWSA format uses separate fields for each accessibility code family. The format will be updated in the future. The columns correspond to the families in table 5. Field names are AccommodationAmericanSignLanguage, AccommodationBraille, AccommodationClosedCaptioning, AccommodationTextToSpeech, AccommodationAbacus, AccommodationAlternateResponseOptions, AccommodationCalculatior, AccommodationMultiplicationTable, AccommodationPrintOnDemand, AccommodationPrintOnDemandItems, AccommodationReadAloud, AccommodationScribe, AccommodationSpeechToText, AccommodationStreamlineMode, AccommodationNoiseBuffer.</w:t>
+        <w:t xml:space="preserve"> For de-identified data, the State-Issued Student ID (SSID) MUST NOT be used. Any other method that generates a consistent ID for each student is acceptable. When de-identifying data, Smarter Balanced recommends applying a keyed-hash algorithm like HMAC-SHA1 to the SSID. For more information, see </w:t>
+      </w:r>
+      <w:hyperlink r:id="rId1" w:history="1">
+        <w:r>
+          <w:rPr>
+            <w:rStyle w:val="Hyperlink"/>
+          </w:rPr>
+          <w:t>http://www.smarterapp.org/deployment/HashStudentIdSample.html</w:t>
+        </w:r>
+      </w:hyperlink>
+      <w:r>
+        <w:t xml:space="preserve"> and </w:t>
+      </w:r>
+      <w:hyperlink r:id="rId2" w:history="1">
+        <w:r>
+          <w:rPr>
+            <w:rStyle w:val="Hyperlink"/>
+          </w:rPr>
+          <w:t>http://www.smarterapp.org/deployment/DeidentificationOfStudentIDs.html</w:t>
+        </w:r>
+      </w:hyperlink>
+      <w:r>
+        <w:t>,</w:t>
       </w:r>
     </w:p>
   </w:footnote>
@@ -24925,7 +24981,18 @@
         <w:footnoteRef/>
       </w:r>
       <w:r>
-        <w:t xml:space="preserve"> The TRT format uses the &lt;Score&gt; element for all scores and standard errors. See Appendix A for how to locate each particular score. </w:t>
+        <w:t xml:space="preserve"> All dates and times SHOULD follow the W3C recommended formats (</w:t>
+      </w:r>
+      <w:hyperlink r:id="rId3" w:history="1">
+        <w:r>
+          <w:rPr>
+            <w:rStyle w:val="Hyperlink"/>
+          </w:rPr>
+          <w:t>http://www.w3.org/TR/NOTE-datetime</w:t>
+        </w:r>
+      </w:hyperlink>
+      <w:r>
+        <w:t>) which are a profile of ISO 8601.</w:t>
       </w:r>
     </w:p>
   </w:footnote>
@@ -24941,7 +25008,13 @@
         <w:footnoteRef/>
       </w:r>
       <w:r>
-        <w:t xml:space="preserve"> In place of Standard Error, the DWSA format uses AssessmentSubtestMinimumValue and AssessmentSubtestMaximumValue which are the scale score minus and plus the standard error respectively. The same principle is applied to subscores which use AssessmentSubtestClaim1MinimumValue  and AssessmentSubtestClaim1MaximumValue (substituting the claim number for 1 in subsequent claims).</w:t>
+        <w:t xml:space="preserve"> Per the CEDS data dictionary, DemographicRaceTwoOrMoreRaces is to support inbound data from systems that cannot derive that value. “</w:t>
+      </w:r>
+      <w:r>
+        <w:t>i.e. systems that use a single race/ethnicity element rather than separate flags that can indicate one or more ethnicities.</w:t>
+      </w:r>
+      <w:r>
+        <w:t xml:space="preserve">” </w:t>
       </w:r>
     </w:p>
   </w:footnote>
@@ -24957,7 +25030,7 @@
         <w:footnoteRef/>
       </w:r>
       <w:r>
-        <w:t xml:space="preserve"> Claim scores are required if the associated test produces them. For example, the Smarter Balanced summative tests produce four claim scores for ELA and three for Mathematics. When a claim score is present, the associated standard error and achievement level are also required.</w:t>
+        <w:t xml:space="preserve"> DistrictId, DistrictName, SchoolId, and SchoolName are optional in de-identified data. In certain areas, the school or district may be small enough that the school and/or district combined with gender, race, and ethnicity can identify the student. In those cases, the district and school information should be omitted to preserve student privacy. However, doing so prevents the generation of anonymous aggregate reports at the school and district level. Accordingly, members should choose their policy for inclusion according to local policy, population patterns, and requirements.</w:t>
       </w:r>
     </w:p>
   </w:footnote>
@@ -24973,7 +25046,7 @@
         <w:footnoteRef/>
       </w:r>
       <w:r>
-        <w:t xml:space="preserve"> A common type of analysis is to take the sum of time spent on items to estimate the time spent taking a test. Therefore, allocation of time to items SHOULD be done in such a way that taking the sum of times produces a reasonably accurate estimate of aggregate time (e.g. time on test or time on segment). Many test delivery systems can only measure time spent on a page, not time spent on an item. When multiple items are on a single page then the page time SHOULD be divided among the items. When there is a reading passage associated with a set of items, the time spent reading the passage SHOULD be divided among the associated items.</w:t>
+        <w:t xml:space="preserve"> Some serialization formats, such as CSV, use separate tables for test level data and item level data. In those cases, the TestOpportunityId is the key used to connect data between the two tables.</w:t>
       </w:r>
     </w:p>
   </w:footnote>
@@ -24989,7 +25062,257 @@
         <w:footnoteRef/>
       </w:r>
       <w:r>
-        <w:t xml:space="preserve"> Rater IDs are required for validity studies; otherwise optional. In de-identified data, rater IDs must identify the actual person. For example, an email address would be inappropriate. A numeric ID would be acceptable. A keyed cryptographic hash like the one suggested for AlternateSSID could be used to obscure and ID that would otherwise be sensitive.</w:t>
+        <w:t xml:space="preserve"> See also Completeness.</w:t>
+      </w:r>
+    </w:p>
+  </w:footnote>
+  <w:footnote w:id="10">
+    <w:p>
+      <w:pPr>
+        <w:pStyle w:val="FootnoteText"/>
+      </w:pPr>
+      <w:r>
+        <w:rPr>
+          <w:rStyle w:val="FootnoteReference"/>
+        </w:rPr>
+        <w:footnoteRef/>
+      </w:r>
+      <w:r>
+        <w:t xml:space="preserve"> Status values of “completed”, “expired”, and “invalidated” should no longer be used. The Completeness field should be used to represent “completed” and “expired”. The AdministrationCondition field should be used to represent “invalidated”.</w:t>
+      </w:r>
+    </w:p>
+  </w:footnote>
+  <w:footnote w:id="11">
+    <w:p>
+      <w:pPr>
+        <w:pStyle w:val="FootnoteText"/>
+      </w:pPr>
+      <w:r>
+        <w:rPr>
+          <w:rStyle w:val="FootnoteReference"/>
+        </w:rPr>
+        <w:footnoteRef/>
+      </w:r>
+      <w:r>
+        <w:t xml:space="preserve"> ISAAP Accessibility Feature Codes: </w:t>
+      </w:r>
+      <w:hyperlink r:id="rId4" w:history="1">
+        <w:r>
+          <w:rPr>
+            <w:rStyle w:val="Hyperlink"/>
+          </w:rPr>
+          <w:t>http://www.smarterapp.org/specs/ISAAP-AccessibilityFeatureCodes.html</w:t>
+        </w:r>
+      </w:hyperlink>
+      <w:r>
+        <w:t>. The physical format of the list should be specified in the data serialization specification. Some formats are more convenient for compatibility while other facilitate analytics.</w:t>
+      </w:r>
+    </w:p>
+  </w:footnote>
+  <w:footnote w:id="12">
+    <w:p>
+      <w:pPr>
+        <w:pStyle w:val="FootnoteText"/>
+      </w:pPr>
+      <w:r>
+        <w:rPr>
+          <w:rStyle w:val="FootnoteReference"/>
+        </w:rPr>
+        <w:footnoteRef/>
+      </w:r>
+      <w:r>
+        <w:t xml:space="preserve"> As of 2015 The DWSA format uses separate fields for each accessibility code family.</w:t>
+      </w:r>
+    </w:p>
+  </w:footnote>
+  <w:footnote w:id="13">
+    <w:p>
+      <w:pPr>
+        <w:pStyle w:val="FootnoteText"/>
+      </w:pPr>
+      <w:r>
+        <w:rPr>
+          <w:rStyle w:val="FootnoteReference"/>
+        </w:rPr>
+        <w:footnoteRef/>
+      </w:r>
+      <w:r>
+        <w:t xml:space="preserve"> CEDS defines this as “</w:t>
+      </w:r>
+      <w:r>
+        <w:t>A space-delimited list of product tokens (keywords) with optional comments that identifies the client hardware and software with which the assessment was delivered to the student during the assessment session.</w:t>
+      </w:r>
+      <w:r>
+        <w:t xml:space="preserve">” That is the format in which User-Agent strings are delivered. See </w:t>
+      </w:r>
+      <w:hyperlink r:id="rId5" w:history="1">
+        <w:r>
+          <w:rPr>
+            <w:rStyle w:val="Hyperlink"/>
+          </w:rPr>
+          <w:t>http://useragentstring.com</w:t>
+        </w:r>
+      </w:hyperlink>
+      <w:r>
+        <w:t xml:space="preserve"> and </w:t>
+      </w:r>
+      <w:hyperlink r:id="rId6" w:anchor="sec14.43" w:history="1">
+        <w:r>
+          <w:rPr>
+            <w:rStyle w:val="Hyperlink"/>
+          </w:rPr>
+          <w:t>http://www.w3.org/Protocols/rfc2616/rfc2616-sec14.html#sec14.43</w:t>
+        </w:r>
+      </w:hyperlink>
+      <w:r>
+        <w:t>.</w:t>
+      </w:r>
+    </w:p>
+  </w:footnote>
+  <w:footnote w:id="14">
+    <w:p>
+      <w:pPr>
+        <w:pStyle w:val="FootnoteText"/>
+      </w:pPr>
+      <w:r>
+        <w:rPr>
+          <w:rStyle w:val="FootnoteReference"/>
+        </w:rPr>
+        <w:footnoteRef/>
+      </w:r>
+      <w:r>
+        <w:t xml:space="preserve"> The TRT format uses the &lt;Score&gt; element for all scores and standard errors. See Appendix A for how to identify each particular score. </w:t>
+      </w:r>
+    </w:p>
+  </w:footnote>
+  <w:footnote w:id="15">
+    <w:p>
+      <w:pPr>
+        <w:pStyle w:val="FootnoteText"/>
+      </w:pPr>
+      <w:r>
+        <w:rPr>
+          <w:rStyle w:val="FootnoteReference"/>
+        </w:rPr>
+        <w:footnoteRef/>
+      </w:r>
+      <w:r>
+        <w:t xml:space="preserve"> In place of Standard Error, the DWSA format uses AssessmentSubtestMinimumValue and AssessmentSubtestMaximumValue which are the scale score minus and plus the standard error respectively. The same principle is applied to subscores which use AssessmentSubtestClaim1MinimumValue and AssessmentSubtestClaim1MaximumValue (substituting the claim number for 1 in subsequent claims).</w:t>
+      </w:r>
+    </w:p>
+  </w:footnote>
+  <w:footnote w:id="16">
+    <w:p>
+      <w:pPr>
+        <w:pStyle w:val="FootnoteText"/>
+      </w:pPr>
+      <w:r>
+        <w:rPr>
+          <w:rStyle w:val="FootnoteReference"/>
+        </w:rPr>
+        <w:footnoteRef/>
+      </w:r>
+      <w:r>
+        <w:t xml:space="preserve"> Theta Score and Theta Standard Error</w:t>
+      </w:r>
+      <w:r>
+        <w:t xml:space="preserve"> are the values calculated before conversion to Scale Score and application of HOSS and LOSS values.</w:t>
+      </w:r>
+    </w:p>
+  </w:footnote>
+  <w:footnote w:id="17">
+    <w:p>
+      <w:pPr>
+        <w:pStyle w:val="FootnoteText"/>
+      </w:pPr>
+      <w:r>
+        <w:rPr>
+          <w:rStyle w:val="FootnoteReference"/>
+        </w:rPr>
+        <w:footnoteRef/>
+      </w:r>
+      <w:r>
+        <w:t xml:space="preserve"> Beginning in School Year 2015-2016 Theta scores are required for the overall score and for claim scores. In this year, members have been given multiple options for applying the Highest Operational Scale Score (HOSS) and Lowest Operational Scale Score (LOSS) when calculating the Scale Score from the Theta Score. When comparing scores from year to year, Scale Scores should be re-calculated from the Theta Score using consistent HOSS and LOSS values.</w:t>
+      </w:r>
+    </w:p>
+  </w:footnote>
+  <w:footnote w:id="18">
+    <w:p>
+      <w:pPr>
+        <w:pStyle w:val="FootnoteText"/>
+      </w:pPr>
+      <w:r>
+        <w:rPr>
+          <w:rStyle w:val="FootnoteReference"/>
+        </w:rPr>
+        <w:footnoteRef/>
+      </w:r>
+      <w:r>
+        <w:t xml:space="preserve"> Claim scores are required if the associated test produces them. For example, the Smarter Balanced summative tests produce four claim scores for ELA and three for Mathematics. When a claim score is present, the associated standard error and achievement level are also required. Interim Assessment Block (IAB) assessments do not generate claim scores.</w:t>
+      </w:r>
+    </w:p>
+  </w:footnote>
+  <w:footnote w:id="19">
+    <w:p>
+      <w:pPr>
+        <w:pStyle w:val="FootnoteText"/>
+      </w:pPr>
+      <w:r>
+        <w:rPr>
+          <w:rStyle w:val="FootnoteReference"/>
+        </w:rPr>
+        <w:footnoteRef/>
+      </w:r>
+      <w:r>
+        <w:t xml:space="preserve"> Original Smarter Balanced item IDs are in the form “&lt;bankKey&gt;-&lt;itemKey&gt;” e.g. “200-12345”. Future IDs may be in GUID or other forms.</w:t>
+      </w:r>
+    </w:p>
+  </w:footnote>
+  <w:footnote w:id="20">
+    <w:p>
+      <w:pPr>
+        <w:pStyle w:val="FootnoteText"/>
+      </w:pPr>
+      <w:r>
+        <w:rPr>
+          <w:rStyle w:val="FootnoteReference"/>
+        </w:rPr>
+        <w:footnoteRef/>
+      </w:r>
+      <w:r>
+        <w:t xml:space="preserve"> A common type of analysis is to take the sum of time spent on items to estimate the time spent taking a test. Therefore, allocation of time to items SHOULD be done in such a way that taking the sum of times produces an accurate estimate of aggregate time (e.g. time on test or time on segment). Many test delivery systems can only measure time spent on a page, not time spent on an item. When multiple items are on a single page then the page time SHOULD be divided among the items. When there is a reading passage associated with a set of items, the time spent reading the passage SHOULD be divided among the associated items.</w:t>
+      </w:r>
+    </w:p>
+  </w:footnote>
+  <w:footnote w:id="21">
+    <w:p>
+      <w:pPr>
+        <w:pStyle w:val="FootnoteText"/>
+      </w:pPr>
+      <w:r>
+        <w:rPr>
+          <w:rStyle w:val="FootnoteReference"/>
+        </w:rPr>
+        <w:footnoteRef/>
+      </w:r>
+      <w:r>
+        <w:t xml:space="preserve"> ResponseDuration is newly required as of SY 2015-2016.</w:t>
+      </w:r>
+    </w:p>
+  </w:footnote>
+  <w:footnote w:id="22">
+    <w:p>
+      <w:pPr>
+        <w:pStyle w:val="FootnoteText"/>
+      </w:pPr>
+      <w:r>
+        <w:rPr>
+          <w:rStyle w:val="FootnoteReference"/>
+        </w:rPr>
+        <w:footnoteRef/>
+      </w:r>
+      <w:r>
+        <w:t xml:space="preserve"> Rater IDs are required for validity studies; otherwise optional. In de-identified data, rater IDs must not identify the actual person. For example, an email address would be inappropriate. A numeric ID would be acceptable. A keyed cryptographic hash like the one suggested for StudentId MAY be used to convert an ID that would otherwise be sensitive.</w:t>
       </w:r>
     </w:p>
   </w:footnote>
@@ -27871,7 +28194,7 @@
     <w:basedOn w:val="DefaultParagraphFont"/>
     <w:link w:val="FootnoteText"/>
     <w:uiPriority w:val="99"/>
-    <w:rsid w:val="004908EB"/>
+    <w:rsid w:val="00F70378"/>
     <w:rPr>
       <w:sz w:val="20"/>
       <w:szCs w:val="20"/>
@@ -27884,9 +28207,9 @@
     <w:uiPriority w:val="99"/>
     <w:unhideWhenUsed/>
     <w:locked/>
-    <w:rsid w:val="004908EB"/>
+    <w:rsid w:val="00F70378"/>
     <w:pPr>
-      <w:spacing w:before="120" w:after="0"/>
+      <w:spacing w:after="80"/>
     </w:pPr>
     <w:rPr>
       <w:sz w:val="20"/>
@@ -29487,8 +29810,23 @@
 </file>
 
 <file path=customXml/item1.xml><?xml version="1.0" encoding="utf-8"?>
-<ct:contentTypeSchema xmlns:ct="http://schemas.microsoft.com/office/2006/metadata/contentType" xmlns:ma="http://schemas.microsoft.com/office/2006/metadata/properties/metaAttributes" ct:_="" ma:_="" ma:contentTypeName="Document" ma:contentTypeID="0x010100C8501DECAA63E745A35148E5EF32A3C1" ma:contentTypeVersion="2" ma:contentTypeDescription="Create a new document." ma:contentTypeScope="" ma:versionID="f3f746a88d7e4204512f920152fa5ac6">
-  <xsd:schema xmlns:xsd="http://www.w3.org/2001/XMLSchema" xmlns:xs="http://www.w3.org/2001/XMLSchema" xmlns:p="http://schemas.microsoft.com/office/2006/metadata/properties" xmlns:ns2="aea93939-a2d9-4769-ac93-e0fff9f1332b" targetNamespace="http://schemas.microsoft.com/office/2006/metadata/properties" ma:root="true" ma:fieldsID="1a9f3258059d7c27e261aacb38436254" ns2:_="">
+<p:properties xmlns:p="http://schemas.microsoft.com/office/2006/metadata/properties" xmlns:xsi="http://www.w3.org/2001/XMLSchema-instance" xmlns:pc="http://schemas.microsoft.com/office/infopath/2007/PartnerControls">
+  <documentManagement/>
+</p:properties>
+</file>
+
+<file path=customXml/item2.xml><?xml version="1.0" encoding="utf-8"?>
+<?mso-contentType ?>
+<FormTemplates xmlns="http://schemas.microsoft.com/sharepoint/v3/contenttype/forms">
+  <Display>DocumentLibraryForm</Display>
+  <Edit>DocumentLibraryForm</Edit>
+  <New>DocumentLibraryForm</New>
+</FormTemplates>
+</file>
+
+<file path=customXml/item3.xml><?xml version="1.0" encoding="utf-8"?>
+<ct:contentTypeSchema xmlns:ct="http://schemas.microsoft.com/office/2006/metadata/contentType" xmlns:ma="http://schemas.microsoft.com/office/2006/metadata/properties/metaAttributes" ct:_="" ma:_="" ma:contentTypeName="Document" ma:contentTypeID="0x010100C8501DECAA63E745A35148E5EF32A3C1" ma:contentTypeVersion="2" ma:contentTypeDescription="Create a new document." ma:contentTypeScope="" ma:versionID="8c8ef7df7f06b3ad1d9f6d2952aae59a">
+  <xsd:schema xmlns:xsd="http://www.w3.org/2001/XMLSchema" xmlns:xs="http://www.w3.org/2001/XMLSchema" xmlns:p="http://schemas.microsoft.com/office/2006/metadata/properties" xmlns:ns2="aea93939-a2d9-4769-ac93-e0fff9f1332b" targetNamespace="http://schemas.microsoft.com/office/2006/metadata/properties" ma:root="true" ma:fieldsID="d1d42299c5be8aa4cbdb680520607e3a" ns2:_="">
     <xsd:import namespace="aea93939-a2d9-4769-ac93-e0fff9f1332b"/>
     <xsd:element name="properties">
       <xsd:complexType>
@@ -29634,27 +29972,36 @@
 </ct:contentTypeSchema>
 </file>
 
-<file path=customXml/item2.xml><?xml version="1.0" encoding="utf-8"?>
-<?mso-contentType ?>
-<FormTemplates xmlns="http://schemas.microsoft.com/sharepoint/v3/contenttype/forms">
-  <Display>DocumentLibraryForm</Display>
-  <Edit>DocumentLibraryForm</Edit>
-  <New>DocumentLibraryForm</New>
-</FormTemplates>
-</file>
-
-<file path=customXml/item3.xml><?xml version="1.0" encoding="utf-8"?>
-<p:properties xmlns:p="http://schemas.microsoft.com/office/2006/metadata/properties" xmlns:xsi="http://www.w3.org/2001/XMLSchema-instance" xmlns:pc="http://schemas.microsoft.com/office/infopath/2007/PartnerControls">
-  <documentManagement/>
-</p:properties>
-</file>
-
 <file path=customXml/item4.xml><?xml version="1.0" encoding="utf-8"?>
 <b:Sources xmlns:b="http://schemas.openxmlformats.org/officeDocument/2006/bibliography" xmlns="http://schemas.openxmlformats.org/officeDocument/2006/bibliography" SelectedStyle="\APA.XSL" StyleName="APA"/>
 </file>
 
 <file path=customXml/itemProps1.xml><?xml version="1.0" encoding="utf-8"?>
-<ds:datastoreItem xmlns:ds="http://schemas.openxmlformats.org/officeDocument/2006/customXml" ds:itemID="{BA5F823A-6F47-4EA0-B0E5-846D6C931A29}">
+<ds:datastoreItem xmlns:ds="http://schemas.openxmlformats.org/officeDocument/2006/customXml" ds:itemID="{89826CF6-B119-46A7-801F-AAE0B696CDF0}">
+  <ds:schemaRefs>
+    <ds:schemaRef ds:uri="aea93939-a2d9-4769-ac93-e0fff9f1332b"/>
+    <ds:schemaRef ds:uri="http://purl.org/dc/terms/"/>
+    <ds:schemaRef ds:uri="http://schemas.openxmlformats.org/package/2006/metadata/core-properties"/>
+    <ds:schemaRef ds:uri="http://schemas.microsoft.com/office/2006/documentManagement/types"/>
+    <ds:schemaRef ds:uri="http://schemas.microsoft.com/office/infopath/2007/PartnerControls"/>
+    <ds:schemaRef ds:uri="http://purl.org/dc/elements/1.1/"/>
+    <ds:schemaRef ds:uri="http://schemas.microsoft.com/office/2006/metadata/properties"/>
+    <ds:schemaRef ds:uri="http://www.w3.org/XML/1998/namespace"/>
+    <ds:schemaRef ds:uri="http://purl.org/dc/dcmitype/"/>
+  </ds:schemaRefs>
+</ds:datastoreItem>
+</file>
+
+<file path=customXml/itemProps2.xml><?xml version="1.0" encoding="utf-8"?>
+<ds:datastoreItem xmlns:ds="http://schemas.openxmlformats.org/officeDocument/2006/customXml" ds:itemID="{F773FC1A-9838-4946-9B36-88AB6BB99308}">
+  <ds:schemaRefs>
+    <ds:schemaRef ds:uri="http://schemas.microsoft.com/sharepoint/v3/contenttype/forms"/>
+  </ds:schemaRefs>
+</ds:datastoreItem>
+</file>
+
+<file path=customXml/itemProps3.xml><?xml version="1.0" encoding="utf-8"?>
+<ds:datastoreItem xmlns:ds="http://schemas.openxmlformats.org/officeDocument/2006/customXml" ds:itemID="{5A29645F-B4EE-404A-B1DC-09F11267654F}">
   <ds:schemaRefs>
     <ds:schemaRef ds:uri="http://schemas.microsoft.com/office/2006/metadata/contentType"/>
     <ds:schemaRef ds:uri="http://schemas.microsoft.com/office/2006/metadata/properties/metaAttributes"/>
@@ -29671,25 +30018,8 @@
 </ds:datastoreItem>
 </file>
 
-<file path=customXml/itemProps2.xml><?xml version="1.0" encoding="utf-8"?>
-<ds:datastoreItem xmlns:ds="http://schemas.openxmlformats.org/officeDocument/2006/customXml" ds:itemID="{F773FC1A-9838-4946-9B36-88AB6BB99308}">
-  <ds:schemaRefs>
-    <ds:schemaRef ds:uri="http://schemas.microsoft.com/sharepoint/v3/contenttype/forms"/>
-  </ds:schemaRefs>
-</ds:datastoreItem>
-</file>
-
-<file path=customXml/itemProps3.xml><?xml version="1.0" encoding="utf-8"?>
-<ds:datastoreItem xmlns:ds="http://schemas.openxmlformats.org/officeDocument/2006/customXml" ds:itemID="{89826CF6-B119-46A7-801F-AAE0B696CDF0}">
-  <ds:schemaRefs>
-    <ds:schemaRef ds:uri="http://schemas.microsoft.com/office/2006/metadata/properties"/>
-    <ds:schemaRef ds:uri="http://schemas.microsoft.com/office/infopath/2007/PartnerControls"/>
-  </ds:schemaRefs>
-</ds:datastoreItem>
-</file>
-
 <file path=customXml/itemProps4.xml><?xml version="1.0" encoding="utf-8"?>
-<ds:datastoreItem xmlns:ds="http://schemas.openxmlformats.org/officeDocument/2006/customXml" ds:itemID="{74FB224D-1023-4BBC-9869-4B57020CF67C}">
+<ds:datastoreItem xmlns:ds="http://schemas.openxmlformats.org/officeDocument/2006/customXml" ds:itemID="{7EAA5F18-963B-4093-94E6-BD5308A136C5}">
   <ds:schemaRefs>
     <ds:schemaRef ds:uri="http://schemas.openxmlformats.org/officeDocument/2006/bibliography"/>
   </ds:schemaRefs>

</xml_diff>

<commit_message>
Updates to the TestResults-DataModel
Consult the change log in the document for details.
</commit_message>
<xml_diff>
--- a/_original_documents/TestResults-DataModel.docx
+++ b/_original_documents/TestResults-DataModel.docx
@@ -114,10 +114,8 @@
               <w:rPr>
                 <w:rStyle w:val="SubtitleChar"/>
               </w:rPr>
-              <w:t>2 April</w:t>
-            </w:r>
-            <w:bookmarkStart w:id="0" w:name="_GoBack"/>
-            <w:bookmarkEnd w:id="0"/>
+              <w:t>14 May</w:t>
+            </w:r>
             <w:r>
               <w:rPr>
                 <w:rStyle w:val="SubtitleChar"/>
@@ -270,6 +268,11 @@
       </w:r>
     </w:p>
     <w:p>
+      <w:pPr>
+        <w:rPr>
+          <w:i/>
+        </w:rPr>
+      </w:pPr>
       <w:r>
         <w:t xml:space="preserve">Nearly every test result format we have encountered includes additional information beyond the fields defined here. </w:t>
       </w:r>
@@ -283,7 +286,15 @@
         <w:t>s</w:t>
       </w:r>
       <w:r>
-        <w:t xml:space="preserve"> should not be constrained to just these fields. </w:t>
+        <w:t xml:space="preserve"> should not </w:t>
+      </w:r>
+      <w:proofErr w:type="gramStart"/>
+      <w:r>
+        <w:t>be</w:t>
+      </w:r>
+      <w:proofErr w:type="gramEnd"/>
+      <w:r>
+        <w:t xml:space="preserve"> constrained to just these fields. </w:t>
       </w:r>
       <w:r>
         <w:t xml:space="preserve">Certain </w:t>
@@ -301,6 +312,64 @@
         <w:t>Applications that receive data should tolerate and ignore fields that they don’t recognize.</w:t>
       </w:r>
     </w:p>
+    <w:p>
+      <w:pPr>
+        <w:pStyle w:val="Heading2"/>
+      </w:pPr>
+      <w:r>
+        <w:t>Change Log</w:t>
+      </w:r>
+    </w:p>
+    <w:p>
+      <w:pPr>
+        <w:pBdr>
+          <w:top w:val="single" w:sz="4" w:space="1" w:color="auto"/>
+          <w:left w:val="single" w:sz="4" w:space="4" w:color="auto"/>
+          <w:bottom w:val="single" w:sz="4" w:space="1" w:color="auto"/>
+          <w:right w:val="single" w:sz="4" w:space="4" w:color="auto"/>
+        </w:pBdr>
+        <w:ind w:left="1440" w:hanging="1440"/>
+      </w:pPr>
+      <w:r>
+        <w:t>14 May 2016</w:t>
+      </w:r>
+      <w:r>
+        <w:tab/>
+        <w:t>Clarify definitions of Rater Scores and Rater IDs</w:t>
+      </w:r>
+      <w:r>
+        <w:t>.</w:t>
+      </w:r>
+      <w:bookmarkStart w:id="0" w:name="_GoBack"/>
+      <w:bookmarkEnd w:id="0"/>
+    </w:p>
+    <w:p>
+      <w:pPr>
+        <w:pBdr>
+          <w:top w:val="single" w:sz="4" w:space="1" w:color="auto"/>
+          <w:left w:val="single" w:sz="4" w:space="4" w:color="auto"/>
+          <w:bottom w:val="single" w:sz="4" w:space="1" w:color="auto"/>
+          <w:right w:val="single" w:sz="4" w:space="4" w:color="auto"/>
+        </w:pBdr>
+        <w:ind w:left="1440" w:hanging="1440"/>
+      </w:pPr>
+      <w:r>
+        <w:t>2 April 2016</w:t>
+      </w:r>
+      <w:r>
+        <w:tab/>
+        <w:t xml:space="preserve">Add footnotes to </w:t>
+      </w:r>
+      <w:proofErr w:type="spellStart"/>
+      <w:r>
+        <w:t>AdministrationCondition</w:t>
+      </w:r>
+      <w:proofErr w:type="spellEnd"/>
+      <w:r>
+        <w:t xml:space="preserve"> and Completeness to include references to associated business rules.</w:t>
+      </w:r>
+    </w:p>
+    <w:p/>
     <w:p>
       <w:pPr>
         <w:pStyle w:val="Heading1"/>
@@ -22793,7 +22862,10 @@
               <w:pStyle w:val="SBACTableText"/>
             </w:pPr>
             <w:r>
-              <w:t>ID of the user who scored human-scored item</w:t>
+              <w:t xml:space="preserve">ID of </w:t>
+            </w:r>
+            <w:r>
+              <w:t>hand scoring rater 1</w:t>
             </w:r>
           </w:p>
         </w:tc>
@@ -22972,7 +23044,10 @@
               <w:pStyle w:val="SBACTableText"/>
             </w:pPr>
             <w:r>
-              <w:t>The score given by hand scoring rater 1</w:t>
+              <w:t xml:space="preserve">The score given by hand scoring rater </w:t>
+            </w:r>
+            <w:r>
+              <w:t>2</w:t>
             </w:r>
           </w:p>
         </w:tc>
@@ -23126,7 +23201,10 @@
               <w:pStyle w:val="SBACTableText"/>
             </w:pPr>
             <w:r>
-              <w:t>ID of the user who scored human-scored item</w:t>
+              <w:t xml:space="preserve">ID of </w:t>
+            </w:r>
+            <w:r>
+              <w:t>hand scoring rater 2</w:t>
             </w:r>
           </w:p>
         </w:tc>
@@ -23299,7 +23377,15 @@
               <w:pStyle w:val="SBACTableText"/>
             </w:pPr>
             <w:r>
-              <w:t>The score given by hand scoring rater 1</w:t>
+              <w:t>Possible reconciled score given by a hand scoring rater.</w:t>
+            </w:r>
+          </w:p>
+          <w:p>
+            <w:pPr>
+              <w:pStyle w:val="SBACTableText"/>
+            </w:pPr>
+            <w:r>
+              <w:t>If there is sufficient difference between the scores of rater 1 and rater 2, then a third rater will provide a reconciled rating that becomes the final score. In other cases, this field should be blank.</w:t>
             </w:r>
           </w:p>
         </w:tc>
@@ -23314,6 +23400,9 @@
             </w:pPr>
             <w:r>
               <w:t>Unsigned float</w:t>
+            </w:r>
+            <w:r>
+              <w:t xml:space="preserve"> or blank.</w:t>
             </w:r>
           </w:p>
         </w:tc>
@@ -23587,6 +23676,7 @@
             </w:pPr>
             <w:proofErr w:type="spellStart"/>
             <w:r>
+              <w:lastRenderedPageBreak/>
               <w:t>ScoreRationale</w:t>
             </w:r>
             <w:proofErr w:type="spellEnd"/>
@@ -26373,7 +26463,7 @@
       <w:rPr>
         <w:noProof/>
       </w:rPr>
-      <w:t>20</w:t>
+      <w:t>21</w:t>
     </w:r>
     <w:r>
       <w:fldChar w:fldCharType="end"/>
@@ -26693,7 +26783,7 @@
         <w:footnoteRef/>
       </w:r>
       <w:r>
-        <w:t xml:space="preserve"> For Smarter Balanced assessments, rules for establishing test validity are in the Test Administration Manual. Valid tests must also meet the requirements of the Smarter Balanced Usability, Accessibility, and Accommodations Guidelines (UAAG) which is available on </w:t>
+        <w:t xml:space="preserve"> For Smarter Balanced assessments, rules for establishing test validity are in the Test Administration Manual (TAM). Members may customize the TAM and so local criteria should be included. Valid tests SHOULD also meet the requirements of the Smarter Balanced Usability, Accessibility, and Accommodations Guidelines (UAAG) which is available on </w:t>
       </w:r>
       <w:hyperlink r:id="rId4" w:history="1">
         <w:r>
@@ -26720,10 +26810,7 @@
         <w:footnoteRef/>
       </w:r>
       <w:r>
-        <w:t xml:space="preserve"> Rules for determining completeness and for scoring incomplete tests are included in the Test Scoring Specifications sections 3.1.1 and 3.1.2. </w:t>
-      </w:r>
-      <w:r>
-        <w:t xml:space="preserve">See </w:t>
+        <w:t xml:space="preserve"> Rules for determining completeness and for scoring incomplete tests are included in the Test Scoring Specifications sections 3.1.1 and 3.1.2. See </w:t>
       </w:r>
       <w:hyperlink r:id="rId5" w:history="1">
         <w:r>
@@ -26734,7 +26821,7 @@
         </w:r>
       </w:hyperlink>
       <w:r>
-        <w:t xml:space="preserve">. </w:t>
+        <w:t>. As with Validity, completeness rules may vary among Smarter Balanced members.</w:t>
       </w:r>
     </w:p>
   </w:footnote>
@@ -27043,7 +27130,7 @@
         <w:footnoteRef/>
       </w:r>
       <w:r>
-        <w:t xml:space="preserve"> Rater IDs are required for validity studies; otherwise optional. In de-identified data, rater IDs must not identify the actual person. For example, an email address would be inappropriate. A numeric ID would be acceptable. A keyed cryptographic hash like the one suggested for </w:t>
+        <w:t xml:space="preserve"> Rater IDs are required for validity studies; otherwise optional. In de-identified data, rater IDs SHOULD not identify the actual person. For example, an email address would be inappropriate. A numeric ID would be acceptable. A keyed cryptographic hash like the one suggested for </w:t>
       </w:r>
       <w:proofErr w:type="spellStart"/>
       <w:r>
@@ -31549,6 +31636,15 @@
 </file>
 
 <file path=customXml/item1.xml><?xml version="1.0" encoding="utf-8"?>
+<?mso-contentType ?>
+<FormTemplates xmlns="http://schemas.microsoft.com/sharepoint/v3/contenttype/forms">
+  <Display>DocumentLibraryForm</Display>
+  <Edit>DocumentLibraryForm</Edit>
+  <New>DocumentLibraryForm</New>
+</FormTemplates>
+</file>
+
+<file path=customXml/item2.xml><?xml version="1.0" encoding="utf-8"?>
 <ct:contentTypeSchema xmlns:ct="http://schemas.microsoft.com/office/2006/metadata/contentType" xmlns:ma="http://schemas.microsoft.com/office/2006/metadata/properties/metaAttributes" ct:_="" ma:_="" ma:contentTypeName="Document" ma:contentTypeID="0x010100C8501DECAA63E745A35148E5EF32A3C1" ma:contentTypeVersion="2" ma:contentTypeDescription="Create a new document." ma:contentTypeScope="" ma:versionID="8c8ef7df7f06b3ad1d9f6d2952aae59a">
   <xsd:schema xmlns:xsd="http://www.w3.org/2001/XMLSchema" xmlns:xs="http://www.w3.org/2001/XMLSchema" xmlns:p="http://schemas.microsoft.com/office/2006/metadata/properties" xmlns:ns2="aea93939-a2d9-4769-ac93-e0fff9f1332b" targetNamespace="http://schemas.microsoft.com/office/2006/metadata/properties" ma:root="true" ma:fieldsID="d1d42299c5be8aa4cbdb680520607e3a" ns2:_="">
     <xsd:import namespace="aea93939-a2d9-4769-ac93-e0fff9f1332b"/>
@@ -31696,19 +31792,10 @@
 </ct:contentTypeSchema>
 </file>
 
-<file path=customXml/item2.xml><?xml version="1.0" encoding="utf-8"?>
+<file path=customXml/item3.xml><?xml version="1.0" encoding="utf-8"?>
 <p:properties xmlns:p="http://schemas.microsoft.com/office/2006/metadata/properties" xmlns:xsi="http://www.w3.org/2001/XMLSchema-instance" xmlns:pc="http://schemas.microsoft.com/office/infopath/2007/PartnerControls">
   <documentManagement/>
 </p:properties>
-</file>
-
-<file path=customXml/item3.xml><?xml version="1.0" encoding="utf-8"?>
-<?mso-contentType ?>
-<FormTemplates xmlns="http://schemas.microsoft.com/sharepoint/v3/contenttype/forms">
-  <Display>DocumentLibraryForm</Display>
-  <Edit>DocumentLibraryForm</Edit>
-  <New>DocumentLibraryForm</New>
-</FormTemplates>
 </file>
 
 <file path=customXml/item4.xml><?xml version="1.0" encoding="utf-8"?>
@@ -31716,6 +31803,14 @@
 </file>
 
 <file path=customXml/itemProps1.xml><?xml version="1.0" encoding="utf-8"?>
+<ds:datastoreItem xmlns:ds="http://schemas.openxmlformats.org/officeDocument/2006/customXml" ds:itemID="{F773FC1A-9838-4946-9B36-88AB6BB99308}">
+  <ds:schemaRefs>
+    <ds:schemaRef ds:uri="http://schemas.microsoft.com/sharepoint/v3/contenttype/forms"/>
+  </ds:schemaRefs>
+</ds:datastoreItem>
+</file>
+
+<file path=customXml/itemProps2.xml><?xml version="1.0" encoding="utf-8"?>
 <ds:datastoreItem xmlns:ds="http://schemas.openxmlformats.org/officeDocument/2006/customXml" ds:itemID="{5A29645F-B4EE-404A-B1DC-09F11267654F}">
   <ds:schemaRefs>
     <ds:schemaRef ds:uri="http://schemas.microsoft.com/office/2006/metadata/contentType"/>
@@ -31733,7 +31828,7 @@
 </ds:datastoreItem>
 </file>
 
-<file path=customXml/itemProps2.xml><?xml version="1.0" encoding="utf-8"?>
+<file path=customXml/itemProps3.xml><?xml version="1.0" encoding="utf-8"?>
 <ds:datastoreItem xmlns:ds="http://schemas.openxmlformats.org/officeDocument/2006/customXml" ds:itemID="{89826CF6-B119-46A7-801F-AAE0B696CDF0}">
   <ds:schemaRefs>
     <ds:schemaRef ds:uri="http://schemas.microsoft.com/office/2006/metadata/properties"/>
@@ -31742,16 +31837,8 @@
 </ds:datastoreItem>
 </file>
 
-<file path=customXml/itemProps3.xml><?xml version="1.0" encoding="utf-8"?>
-<ds:datastoreItem xmlns:ds="http://schemas.openxmlformats.org/officeDocument/2006/customXml" ds:itemID="{F773FC1A-9838-4946-9B36-88AB6BB99308}">
-  <ds:schemaRefs>
-    <ds:schemaRef ds:uri="http://schemas.microsoft.com/sharepoint/v3/contenttype/forms"/>
-  </ds:schemaRefs>
-</ds:datastoreItem>
-</file>
-
 <file path=customXml/itemProps4.xml><?xml version="1.0" encoding="utf-8"?>
-<ds:datastoreItem xmlns:ds="http://schemas.openxmlformats.org/officeDocument/2006/customXml" ds:itemID="{58F8D4D7-405C-45C2-84C8-C9F5C6E4F40E}">
+<ds:datastoreItem xmlns:ds="http://schemas.openxmlformats.org/officeDocument/2006/customXml" ds:itemID="{3C54CAFA-82B9-453B-A283-2EBE01AACF30}">
   <ds:schemaRefs>
     <ds:schemaRef ds:uri="http://schemas.openxmlformats.org/officeDocument/2006/bibliography"/>
   </ds:schemaRefs>

</xml_diff>

<commit_message>
Test Results Data Model updates
Update to corrects the AIR data element reference to the Claim2 and
Claim3 scores and SEM in the Test Information section, specifically for
ELA.
</commit_message>
<xml_diff>
--- a/_original_documents/TestResults-DataModel.docx
+++ b/_original_documents/TestResults-DataModel.docx
@@ -114,7 +114,13 @@
               <w:rPr>
                 <w:rStyle w:val="SubtitleChar"/>
               </w:rPr>
-              <w:t>14 May</w:t>
+              <w:t>25</w:t>
+            </w:r>
+            <w:r>
+              <w:rPr>
+                <w:rStyle w:val="SubtitleChar"/>
+              </w:rPr>
+              <w:t xml:space="preserve"> May</w:t>
             </w:r>
             <w:r>
               <w:rPr>
@@ -164,7 +170,15 @@
         </w:r>
       </w:hyperlink>
       <w:r>
-        <w:t xml:space="preserve"> offers context for how this specification relates to other SmarterApp specifications. The four layers are:</w:t>
+        <w:t xml:space="preserve"> offers context for how this specification relates to other </w:t>
+      </w:r>
+      <w:proofErr w:type="spellStart"/>
+      <w:r>
+        <w:t>SmarterApp</w:t>
+      </w:r>
+      <w:proofErr w:type="spellEnd"/>
+      <w:r>
+        <w:t xml:space="preserve"> specifications. The four layers are:</w:t>
       </w:r>
     </w:p>
     <w:p>
@@ -286,15 +300,7 @@
         <w:t>s</w:t>
       </w:r>
       <w:r>
-        <w:t xml:space="preserve"> should not </w:t>
-      </w:r>
-      <w:proofErr w:type="gramStart"/>
-      <w:r>
-        <w:t>be</w:t>
-      </w:r>
-      <w:proofErr w:type="gramEnd"/>
-      <w:r>
-        <w:t xml:space="preserve"> constrained to just these fields. </w:t>
+        <w:t xml:space="preserve"> should not be constrained to just these fields. </w:t>
       </w:r>
       <w:r>
         <w:t xml:space="preserve">Certain </w:t>
@@ -331,6 +337,73 @@
         <w:ind w:left="1440" w:hanging="1440"/>
       </w:pPr>
       <w:r>
+        <w:t>25 May 2016</w:t>
+      </w:r>
+      <w:r>
+        <w:tab/>
+        <w:t xml:space="preserve">Update field </w:t>
+      </w:r>
+      <w:r>
+        <w:t>cross-</w:t>
+      </w:r>
+      <w:r>
+        <w:t xml:space="preserve">references for Claim2 and Claim3 scores </w:t>
+      </w:r>
+      <w:r>
+        <w:t xml:space="preserve">and SEM </w:t>
+      </w:r>
+      <w:r>
+        <w:t xml:space="preserve">in the Test Score </w:t>
+      </w:r>
+      <w:r>
+        <w:t>I</w:t>
+      </w:r>
+      <w:r>
+        <w:t xml:space="preserve">nformation section, specifically for ELA.  AIR’s SRC2 is </w:t>
+      </w:r>
+      <w:proofErr w:type="spellStart"/>
+      <w:r>
+        <w:t>SmarterBalanced</w:t>
+      </w:r>
+      <w:proofErr w:type="spellEnd"/>
+      <w:r>
+        <w:t xml:space="preserve"> Claim3 listening</w:t>
+      </w:r>
+      <w:r>
+        <w:t xml:space="preserve"> and speaking</w:t>
+      </w:r>
+      <w:bookmarkStart w:id="0" w:name="_GoBack"/>
+      <w:bookmarkEnd w:id="0"/>
+      <w:r>
+        <w:t xml:space="preserve"> </w:t>
+      </w:r>
+      <w:proofErr w:type="spellStart"/>
+      <w:r>
+        <w:t>and</w:t>
+      </w:r>
+      <w:proofErr w:type="spellEnd"/>
+      <w:r>
+        <w:t xml:space="preserve"> AIR’s SRC3 is </w:t>
+      </w:r>
+      <w:proofErr w:type="spellStart"/>
+      <w:r>
+        <w:t>SmarterBalanced</w:t>
+      </w:r>
+      <w:proofErr w:type="spellEnd"/>
+      <w:r>
+        <w:t xml:space="preserve"> Claim2 writing.</w:t>
+      </w:r>
+    </w:p>
+    <w:p>
+      <w:pPr>
+        <w:pBdr>
+          <w:top w:val="single" w:sz="4" w:space="1" w:color="auto"/>
+          <w:left w:val="single" w:sz="4" w:space="4" w:color="auto"/>
+          <w:bottom w:val="single" w:sz="4" w:space="1" w:color="auto"/>
+          <w:right w:val="single" w:sz="4" w:space="4" w:color="auto"/>
+        </w:pBdr>
+      </w:pPr>
+      <w:r>
         <w:t>14 May 2016</w:t>
       </w:r>
       <w:r>
@@ -340,8 +413,6 @@
       <w:r>
         <w:t>.</w:t>
       </w:r>
-      <w:bookmarkStart w:id="0" w:name="_GoBack"/>
-      <w:bookmarkEnd w:id="0"/>
     </w:p>
     <w:p>
       <w:pPr>
@@ -558,7 +629,7 @@
                                     </pic:cNvPicPr>
                                   </pic:nvPicPr>
                                   <pic:blipFill rotWithShape="1">
-                                    <a:blip r:embed="rId15">
+                                    <a:blip r:embed="rId16">
                                       <a:extLst>
                                         <a:ext uri="{28A0092B-C50C-407E-A947-70E740481C1C}">
                                           <a14:useLocalDpi xmlns:a14="http://schemas.microsoft.com/office/drawing/2010/main" val="0"/>
@@ -800,7 +871,7 @@
       <w:r>
         <w:t xml:space="preserve"> The </w:t>
       </w:r>
-      <w:hyperlink r:id="rId16" w:history="1">
+      <w:hyperlink r:id="rId17" w:history="1">
         <w:r>
           <w:rPr>
             <w:rStyle w:val="Hyperlink"/>
@@ -814,7 +885,7 @@
         </w:rPr>
         <w:t xml:space="preserve"> (</w:t>
       </w:r>
-      <w:hyperlink r:id="rId17" w:history="1">
+      <w:hyperlink r:id="rId18" w:history="1">
         <w:r>
           <w:rPr>
             <w:rStyle w:val="Hyperlink"/>
@@ -849,7 +920,7 @@
       <w:r>
         <w:t xml:space="preserve"> The </w:t>
       </w:r>
-      <w:hyperlink r:id="rId18" w:history="1">
+      <w:hyperlink r:id="rId19" w:history="1">
         <w:r>
           <w:rPr>
             <w:rStyle w:val="Hyperlink"/>
@@ -863,7 +934,7 @@
         </w:rPr>
         <w:t xml:space="preserve"> (</w:t>
       </w:r>
-      <w:hyperlink r:id="rId19" w:history="1">
+      <w:hyperlink r:id="rId20" w:history="1">
         <w:r>
           <w:rPr>
             <w:rStyle w:val="Hyperlink"/>
@@ -892,7 +963,7 @@
         </w:rPr>
         <w:t xml:space="preserve">DWIL: </w:t>
       </w:r>
-      <w:hyperlink r:id="rId20" w:history="1">
+      <w:hyperlink r:id="rId21" w:history="1">
         <w:r>
           <w:rPr>
             <w:rStyle w:val="Hyperlink"/>
@@ -1573,7 +1644,7 @@
             <w:pPr>
               <w:pStyle w:val="SBACTableText"/>
             </w:pPr>
-            <w:hyperlink r:id="rId21" w:history="1">
+            <w:hyperlink r:id="rId22" w:history="1">
               <w:r>
                 <w:rPr>
                   <w:rStyle w:val="Hyperlink"/>
@@ -1764,7 +1835,7 @@
             <w:pPr>
               <w:pStyle w:val="SBACTableText"/>
             </w:pPr>
-            <w:hyperlink r:id="rId22" w:history="1">
+            <w:hyperlink r:id="rId23" w:history="1">
               <w:r>
                 <w:rPr>
                   <w:rStyle w:val="Hyperlink"/>
@@ -1941,7 +2012,7 @@
             <w:r>
               <w:t xml:space="preserve"> </w:t>
             </w:r>
-            <w:hyperlink r:id="rId23" w:history="1">
+            <w:hyperlink r:id="rId24" w:history="1">
               <w:r>
                 <w:rPr>
                   <w:rStyle w:val="Hyperlink"/>
@@ -2315,7 +2386,7 @@
             <w:pPr>
               <w:pStyle w:val="SBACTableText"/>
             </w:pPr>
-            <w:hyperlink r:id="rId24" w:history="1">
+            <w:hyperlink r:id="rId25" w:history="1">
               <w:r>
                 <w:rPr>
                   <w:rStyle w:val="Hyperlink"/>
@@ -2504,7 +2575,7 @@
             <w:pPr>
               <w:pStyle w:val="SBACTableText"/>
             </w:pPr>
-            <w:hyperlink r:id="rId25" w:history="1">
+            <w:hyperlink r:id="rId26" w:history="1">
               <w:r>
                 <w:rPr>
                   <w:rStyle w:val="Hyperlink"/>
@@ -2679,7 +2750,7 @@
             <w:pPr>
               <w:pStyle w:val="SBACTableText"/>
             </w:pPr>
-            <w:hyperlink r:id="rId26" w:history="1">
+            <w:hyperlink r:id="rId27" w:history="1">
               <w:r>
                 <w:rPr>
                   <w:rStyle w:val="Hyperlink"/>
@@ -2870,7 +2941,7 @@
             <w:pPr>
               <w:pStyle w:val="SBACTableText"/>
             </w:pPr>
-            <w:hyperlink r:id="rId27" w:history="1">
+            <w:hyperlink r:id="rId28" w:history="1">
               <w:r>
                 <w:rPr>
                   <w:rStyle w:val="Hyperlink"/>
@@ -3177,7 +3248,7 @@
             <w:pPr>
               <w:pStyle w:val="SBACTableText"/>
             </w:pPr>
-            <w:hyperlink r:id="rId28" w:history="1">
+            <w:hyperlink r:id="rId29" w:history="1">
               <w:r>
                 <w:rPr>
                   <w:rStyle w:val="Hyperlink"/>
@@ -3381,7 +3452,7 @@
             <w:pPr>
               <w:pStyle w:val="SBACTableText"/>
             </w:pPr>
-            <w:hyperlink r:id="rId29" w:history="1">
+            <w:hyperlink r:id="rId30" w:history="1">
               <w:r>
                 <w:rPr>
                   <w:rStyle w:val="Hyperlink"/>
@@ -3568,7 +3639,7 @@
             <w:pPr>
               <w:pStyle w:val="SBACTableText"/>
             </w:pPr>
-            <w:hyperlink r:id="rId30" w:history="1">
+            <w:hyperlink r:id="rId31" w:history="1">
               <w:r>
                 <w:rPr>
                   <w:rStyle w:val="Hyperlink"/>
@@ -3754,7 +3825,7 @@
             <w:pPr>
               <w:pStyle w:val="SBACTableText"/>
             </w:pPr>
-            <w:hyperlink r:id="rId31" w:history="1">
+            <w:hyperlink r:id="rId32" w:history="1">
               <w:r>
                 <w:rPr>
                   <w:rStyle w:val="Hyperlink"/>
@@ -3946,7 +4017,7 @@
             <w:pPr>
               <w:pStyle w:val="SBACTableText"/>
             </w:pPr>
-            <w:hyperlink r:id="rId32" w:history="1">
+            <w:hyperlink r:id="rId33" w:history="1">
               <w:r>
                 <w:rPr>
                   <w:rStyle w:val="Hyperlink"/>
@@ -4136,7 +4207,7 @@
             <w:pPr>
               <w:pStyle w:val="SBACTableText"/>
             </w:pPr>
-            <w:hyperlink r:id="rId33" w:history="1">
+            <w:hyperlink r:id="rId34" w:history="1">
               <w:r>
                 <w:rPr>
                   <w:rStyle w:val="Hyperlink"/>
@@ -4307,7 +4378,7 @@
             <w:pPr>
               <w:pStyle w:val="SBACTableText"/>
             </w:pPr>
-            <w:hyperlink r:id="rId34" w:history="1">
+            <w:hyperlink r:id="rId35" w:history="1">
               <w:r>
                 <w:rPr>
                   <w:rStyle w:val="Hyperlink"/>
@@ -4489,7 +4560,7 @@
             <w:pPr>
               <w:pStyle w:val="SBACTableText"/>
             </w:pPr>
-            <w:hyperlink r:id="rId35" w:history="1">
+            <w:hyperlink r:id="rId36" w:history="1">
               <w:r>
                 <w:rPr>
                   <w:rStyle w:val="Hyperlink"/>
@@ -4673,7 +4744,7 @@
             <w:pPr>
               <w:pStyle w:val="SBACTableText"/>
             </w:pPr>
-            <w:hyperlink r:id="rId36" w:history="1">
+            <w:hyperlink r:id="rId37" w:history="1">
               <w:r>
                 <w:rPr>
                   <w:rStyle w:val="Hyperlink"/>
@@ -4860,7 +4931,7 @@
             <w:pPr>
               <w:pStyle w:val="SBACTableText"/>
             </w:pPr>
-            <w:hyperlink r:id="rId37" w:history="1">
+            <w:hyperlink r:id="rId38" w:history="1">
               <w:r>
                 <w:rPr>
                   <w:rStyle w:val="Hyperlink"/>
@@ -5043,7 +5114,7 @@
             <w:pPr>
               <w:pStyle w:val="SBACTableText"/>
             </w:pPr>
-            <w:hyperlink r:id="rId38" w:history="1">
+            <w:hyperlink r:id="rId39" w:history="1">
               <w:r>
                 <w:rPr>
                   <w:rStyle w:val="Hyperlink"/>
@@ -5227,7 +5298,7 @@
             <w:pPr>
               <w:pStyle w:val="SBACTableText"/>
             </w:pPr>
-            <w:hyperlink r:id="rId39" w:history="1">
+            <w:hyperlink r:id="rId40" w:history="1">
               <w:r>
                 <w:rPr>
                   <w:rStyle w:val="Hyperlink"/>
@@ -5409,7 +5480,7 @@
             <w:pPr>
               <w:pStyle w:val="SBACTableText"/>
             </w:pPr>
-            <w:hyperlink r:id="rId40" w:history="1">
+            <w:hyperlink r:id="rId41" w:history="1">
               <w:r>
                 <w:rPr>
                   <w:rStyle w:val="Hyperlink"/>
@@ -5591,7 +5662,7 @@
             <w:pPr>
               <w:pStyle w:val="SBACTableText"/>
             </w:pPr>
-            <w:hyperlink r:id="rId41" w:history="1">
+            <w:hyperlink r:id="rId42" w:history="1">
               <w:r>
                 <w:rPr>
                   <w:rStyle w:val="Hyperlink"/>
@@ -5793,7 +5864,7 @@
             <w:pPr>
               <w:pStyle w:val="SBACTableText"/>
             </w:pPr>
-            <w:hyperlink r:id="rId42" w:history="1">
+            <w:hyperlink r:id="rId43" w:history="1">
               <w:r>
                 <w:rPr>
                   <w:rStyle w:val="Hyperlink"/>
@@ -5980,7 +6051,7 @@
             <w:pPr>
               <w:pStyle w:val="SBACTableText"/>
             </w:pPr>
-            <w:hyperlink r:id="rId43" w:history="1">
+            <w:hyperlink r:id="rId44" w:history="1">
               <w:r>
                 <w:rPr>
                   <w:rStyle w:val="Hyperlink"/>
@@ -6171,7 +6242,7 @@
             <w:pPr>
               <w:pStyle w:val="SBACTableText"/>
             </w:pPr>
-            <w:hyperlink r:id="rId44" w:history="1">
+            <w:hyperlink r:id="rId45" w:history="1">
               <w:r>
                 <w:rPr>
                   <w:rStyle w:val="Hyperlink"/>
@@ -6352,7 +6423,7 @@
             <w:pPr>
               <w:pStyle w:val="SBACTableText"/>
             </w:pPr>
-            <w:hyperlink r:id="rId45" w:history="1">
+            <w:hyperlink r:id="rId46" w:history="1">
               <w:r>
                 <w:rPr>
                   <w:rStyle w:val="Hyperlink"/>
@@ -6530,7 +6601,7 @@
             <w:pPr>
               <w:pStyle w:val="SBACTableText"/>
             </w:pPr>
-            <w:hyperlink r:id="rId46" w:history="1">
+            <w:hyperlink r:id="rId47" w:history="1">
               <w:r>
                 <w:rPr>
                   <w:rStyle w:val="Hyperlink"/>
@@ -6686,7 +6757,7 @@
             <w:r>
               <w:t xml:space="preserve">See </w:t>
             </w:r>
-            <w:hyperlink r:id="rId47" w:history="1">
+            <w:hyperlink r:id="rId48" w:history="1">
               <w:r>
                 <w:rPr>
                   <w:rStyle w:val="Hyperlink"/>
@@ -6724,7 +6795,7 @@
             <w:pPr>
               <w:pStyle w:val="SBACTableText"/>
             </w:pPr>
-            <w:hyperlink r:id="rId48" w:history="1">
+            <w:hyperlink r:id="rId49" w:history="1">
               <w:r>
                 <w:rPr>
                   <w:rStyle w:val="Hyperlink"/>
@@ -6881,7 +6952,7 @@
             <w:r>
               <w:t xml:space="preserve">Related to </w:t>
             </w:r>
-            <w:hyperlink r:id="rId49" w:history="1">
+            <w:hyperlink r:id="rId50" w:history="1">
               <w:r>
                 <w:rPr>
                   <w:rStyle w:val="Hyperlink"/>
@@ -7046,7 +7117,7 @@
             <w:pPr>
               <w:pStyle w:val="SBACTableText"/>
             </w:pPr>
-            <w:hyperlink r:id="rId50" w:history="1">
+            <w:hyperlink r:id="rId51" w:history="1">
               <w:r>
                 <w:rPr>
                   <w:rStyle w:val="Hyperlink"/>
@@ -7220,7 +7291,7 @@
             <w:pPr>
               <w:pStyle w:val="SBACTableText"/>
             </w:pPr>
-            <w:hyperlink r:id="rId51" w:history="1">
+            <w:hyperlink r:id="rId52" w:history="1">
               <w:r>
                 <w:rPr>
                   <w:rStyle w:val="Hyperlink"/>
@@ -7400,7 +7471,7 @@
             <w:pPr>
               <w:pStyle w:val="SBACTableText"/>
             </w:pPr>
-            <w:hyperlink r:id="rId52" w:history="1">
+            <w:hyperlink r:id="rId53" w:history="1">
               <w:r>
                 <w:rPr>
                   <w:rStyle w:val="Hyperlink"/>
@@ -7568,7 +7639,7 @@
             <w:pPr>
               <w:pStyle w:val="SBACTableText"/>
             </w:pPr>
-            <w:hyperlink r:id="rId53" w:history="1">
+            <w:hyperlink r:id="rId54" w:history="1">
               <w:r>
                 <w:rPr>
                   <w:rStyle w:val="Hyperlink"/>
@@ -7733,7 +7804,7 @@
             <w:pPr>
               <w:pStyle w:val="SBACTableText"/>
             </w:pPr>
-            <w:hyperlink r:id="rId54" w:history="1">
+            <w:hyperlink r:id="rId55" w:history="1">
               <w:r>
                 <w:rPr>
                   <w:rStyle w:val="Hyperlink"/>
@@ -7909,7 +7980,7 @@
             <w:pPr>
               <w:pStyle w:val="SBACTableText"/>
             </w:pPr>
-            <w:hyperlink r:id="rId55" w:history="1">
+            <w:hyperlink r:id="rId56" w:history="1">
               <w:r>
                 <w:rPr>
                   <w:rStyle w:val="Hyperlink"/>
@@ -8205,7 +8276,7 @@
             <w:pPr>
               <w:pStyle w:val="SBACTableText"/>
             </w:pPr>
-            <w:hyperlink r:id="rId56" w:history="1">
+            <w:hyperlink r:id="rId57" w:history="1">
               <w:r>
                 <w:rPr>
                   <w:rStyle w:val="Hyperlink"/>
@@ -8406,7 +8477,7 @@
             <w:pPr>
               <w:pStyle w:val="SBACTableText"/>
             </w:pPr>
-            <w:hyperlink r:id="rId57" w:history="1">
+            <w:hyperlink r:id="rId58" w:history="1">
               <w:r>
                 <w:rPr>
                   <w:rStyle w:val="Hyperlink"/>
@@ -8596,7 +8667,7 @@
             <w:pPr>
               <w:pStyle w:val="SBACTableText"/>
             </w:pPr>
-            <w:hyperlink r:id="rId58" w:history="1">
+            <w:hyperlink r:id="rId59" w:history="1">
               <w:r>
                 <w:rPr>
                   <w:rStyle w:val="Hyperlink"/>
@@ -8782,7 +8853,7 @@
             <w:pPr>
               <w:pStyle w:val="SBACTableText"/>
             </w:pPr>
-            <w:hyperlink r:id="rId59" w:history="1">
+            <w:hyperlink r:id="rId60" w:history="1">
               <w:r>
                 <w:rPr>
                   <w:rStyle w:val="Hyperlink"/>
@@ -8963,7 +9034,7 @@
             <w:pPr>
               <w:pStyle w:val="SBACTableText"/>
             </w:pPr>
-            <w:hyperlink r:id="rId60" w:history="1">
+            <w:hyperlink r:id="rId61" w:history="1">
               <w:r>
                 <w:rPr>
                   <w:rStyle w:val="Hyperlink"/>
@@ -9445,7 +9516,7 @@
             <w:pPr>
               <w:pStyle w:val="SBACTableText"/>
             </w:pPr>
-            <w:hyperlink r:id="rId61" w:history="1">
+            <w:hyperlink r:id="rId62" w:history="1">
               <w:r>
                 <w:rPr>
                   <w:rStyle w:val="Hyperlink"/>
@@ -9623,7 +9694,7 @@
             <w:pPr>
               <w:pStyle w:val="SBACTableText"/>
             </w:pPr>
-            <w:hyperlink r:id="rId62" w:history="1">
+            <w:hyperlink r:id="rId63" w:history="1">
               <w:r>
                 <w:rPr>
                   <w:rStyle w:val="Hyperlink"/>
@@ -9773,7 +9844,7 @@
             <w:pPr>
               <w:pStyle w:val="SBACTableText"/>
             </w:pPr>
-            <w:hyperlink r:id="rId63" w:history="1">
+            <w:hyperlink r:id="rId64" w:history="1">
               <w:r>
                 <w:rPr>
                   <w:rStyle w:val="Hyperlink"/>
@@ -9945,7 +10016,7 @@
             <w:pPr>
               <w:pStyle w:val="SBACTableText"/>
             </w:pPr>
-            <w:hyperlink r:id="rId64" w:history="1">
+            <w:hyperlink r:id="rId65" w:history="1">
               <w:r>
                 <w:rPr>
                   <w:rStyle w:val="Hyperlink"/>
@@ -11213,7 +11284,7 @@
             <w:r>
               <w:t xml:space="preserve">See: </w:t>
             </w:r>
-            <w:hyperlink r:id="rId65" w:history="1">
+            <w:hyperlink r:id="rId66" w:history="1">
               <w:r>
                 <w:rPr>
                   <w:rStyle w:val="Hyperlink"/>
@@ -11440,7 +11511,7 @@
             <w:pPr>
               <w:pStyle w:val="SBACTableText"/>
             </w:pPr>
-            <w:hyperlink r:id="rId66" w:history="1">
+            <w:hyperlink r:id="rId67" w:history="1">
               <w:r>
                 <w:rPr>
                   <w:rStyle w:val="Hyperlink"/>
@@ -12798,7 +12869,7 @@
             <w:pPr>
               <w:pStyle w:val="SBACTableText"/>
             </w:pPr>
-            <w:hyperlink r:id="rId67" w:history="1">
+            <w:hyperlink r:id="rId68" w:history="1">
               <w:r>
                 <w:rPr>
                   <w:rStyle w:val="Hyperlink"/>
@@ -12973,7 +13044,7 @@
             <w:pPr>
               <w:pStyle w:val="SBACTableText"/>
             </w:pPr>
-            <w:hyperlink r:id="rId68" w:history="1">
+            <w:hyperlink r:id="rId69" w:history="1">
               <w:r>
                 <w:rPr>
                   <w:rStyle w:val="Hyperlink"/>
@@ -13132,7 +13203,7 @@
             <w:pPr>
               <w:pStyle w:val="SBACTableText"/>
             </w:pPr>
-            <w:hyperlink r:id="rId69" w:history="1">
+            <w:hyperlink r:id="rId70" w:history="1">
               <w:r>
                 <w:rPr>
                   <w:rStyle w:val="Hyperlink"/>
@@ -13437,7 +13508,7 @@
             <w:pPr>
               <w:pStyle w:val="SBACTableText"/>
             </w:pPr>
-            <w:hyperlink r:id="rId70" w:history="1">
+            <w:hyperlink r:id="rId71" w:history="1">
               <w:r>
                 <w:rPr>
                   <w:rStyle w:val="Hyperlink"/>
@@ -13880,7 +13951,7 @@
             <w:pPr>
               <w:pStyle w:val="SBACTableText"/>
             </w:pPr>
-            <w:hyperlink r:id="rId71" w:history="1">
+            <w:hyperlink r:id="rId72" w:history="1">
               <w:r>
                 <w:rPr>
                   <w:rStyle w:val="Hyperlink"/>
@@ -14073,7 +14144,7 @@
             <w:pPr>
               <w:pStyle w:val="SBACTableText"/>
             </w:pPr>
-            <w:hyperlink r:id="rId72" w:history="1">
+            <w:hyperlink r:id="rId73" w:history="1">
               <w:r>
                 <w:rPr>
                   <w:rStyle w:val="Hyperlink"/>
@@ -14266,7 +14337,7 @@
             <w:pPr>
               <w:pStyle w:val="SBACTableText"/>
             </w:pPr>
-            <w:hyperlink r:id="rId73" w:history="1">
+            <w:hyperlink r:id="rId74" w:history="1">
               <w:r>
                 <w:rPr>
                   <w:rStyle w:val="Hyperlink"/>
@@ -14777,7 +14848,7 @@
             <w:pPr>
               <w:pStyle w:val="SBACTableText"/>
             </w:pPr>
-            <w:hyperlink r:id="rId74" w:history="1">
+            <w:hyperlink r:id="rId75" w:history="1">
               <w:r>
                 <w:rPr>
                   <w:rStyle w:val="Hyperlink"/>
@@ -14959,7 +15030,7 @@
             <w:pPr>
               <w:pStyle w:val="SBACTableText"/>
             </w:pPr>
-            <w:hyperlink r:id="rId75" w:history="1">
+            <w:hyperlink r:id="rId76" w:history="1">
               <w:r>
                 <w:rPr>
                   <w:rStyle w:val="Hyperlink"/>
@@ -15146,7 +15217,7 @@
             <w:pPr>
               <w:pStyle w:val="SBACTableText"/>
             </w:pPr>
-            <w:hyperlink r:id="rId76" w:history="1">
+            <w:hyperlink r:id="rId77" w:history="1">
               <w:r>
                 <w:rPr>
                   <w:rStyle w:val="Hyperlink"/>
@@ -15638,7 +15709,7 @@
             <w:pPr>
               <w:pStyle w:val="SBACTableText"/>
             </w:pPr>
-            <w:hyperlink r:id="rId77" w:history="1">
+            <w:hyperlink r:id="rId78" w:history="1">
               <w:r>
                 <w:rPr>
                   <w:rStyle w:val="Hyperlink"/>
@@ -15700,7 +15771,10 @@
               <w:t>AIR:</w:t>
             </w:r>
             <w:r>
-              <w:t>SS_SRC2</w:t>
+              <w:t>SS_SRC</w:t>
+            </w:r>
+            <w:r>
+              <w:t>3</w:t>
             </w:r>
           </w:p>
         </w:tc>
@@ -15838,7 +15912,7 @@
             <w:pPr>
               <w:pStyle w:val="SBACTableText"/>
             </w:pPr>
-            <w:hyperlink r:id="rId78" w:history="1">
+            <w:hyperlink r:id="rId79" w:history="1">
               <w:r>
                 <w:rPr>
                   <w:rStyle w:val="Hyperlink"/>
@@ -15905,7 +15979,10 @@
               <w:t>AIR:</w:t>
             </w:r>
             <w:r>
-              <w:t>SEM_SRC2</w:t>
+              <w:t>SEM_SRC</w:t>
+            </w:r>
+            <w:r>
+              <w:t>3</w:t>
             </w:r>
           </w:p>
         </w:tc>
@@ -16027,7 +16104,7 @@
             <w:pPr>
               <w:pStyle w:val="SBACTableText"/>
             </w:pPr>
-            <w:hyperlink r:id="rId79" w:history="1">
+            <w:hyperlink r:id="rId80" w:history="1">
               <w:r>
                 <w:rPr>
                   <w:rStyle w:val="Hyperlink"/>
@@ -16089,7 +16166,10 @@
               <w:t>AIR:</w:t>
             </w:r>
             <w:r>
-              <w:t>PL_SRC2</w:t>
+              <w:t>PL_SRC</w:t>
+            </w:r>
+            <w:r>
+              <w:t>3</w:t>
             </w:r>
           </w:p>
         </w:tc>
@@ -16162,7 +16242,10 @@
               <w:pStyle w:val="SBACTableText"/>
             </w:pPr>
             <w:r>
-              <w:t>The theta value for claim #1</w:t>
+              <w:t>The theta value for claim #</w:t>
+            </w:r>
+            <w:r>
+              <w:t>2</w:t>
             </w:r>
           </w:p>
         </w:tc>
@@ -16227,7 +16310,10 @@
               <w:t>AIR:</w:t>
             </w:r>
             <w:r>
-              <w:t>THETA_SRC1</w:t>
+              <w:t>THETA_SRC</w:t>
+            </w:r>
+            <w:r>
+              <w:t>3</w:t>
             </w:r>
           </w:p>
         </w:tc>
@@ -16299,7 +16385,13 @@
               <w:pStyle w:val="SBACTableText"/>
             </w:pPr>
             <w:r>
-              <w:t>Standard error for the claim 1 theta</w:t>
+              <w:t xml:space="preserve">Standard error for the claim </w:t>
+            </w:r>
+            <w:r>
+              <w:t>2</w:t>
+            </w:r>
+            <w:r>
+              <w:t xml:space="preserve"> theta</w:t>
             </w:r>
           </w:p>
         </w:tc>
@@ -16364,7 +16456,10 @@
               <w:t>AIR:</w:t>
             </w:r>
             <w:r>
-              <w:t>SEM_THETA_SRC1</w:t>
+              <w:t>SEM_THETA_SRC</w:t>
+            </w:r>
+            <w:r>
+              <w:t>3</w:t>
             </w:r>
           </w:p>
         </w:tc>
@@ -16513,7 +16608,7 @@
             <w:pPr>
               <w:pStyle w:val="SBACTableText"/>
             </w:pPr>
-            <w:hyperlink r:id="rId80" w:history="1">
+            <w:hyperlink r:id="rId81" w:history="1">
               <w:r>
                 <w:rPr>
                   <w:rStyle w:val="Hyperlink"/>
@@ -16575,7 +16670,10 @@
               <w:t>AIR:</w:t>
             </w:r>
             <w:r>
-              <w:t>SS_SRC3</w:t>
+              <w:t>SS_SRC</w:t>
+            </w:r>
+            <w:r>
+              <w:t>2</w:t>
             </w:r>
           </w:p>
         </w:tc>
@@ -16697,7 +16795,7 @@
             <w:pPr>
               <w:pStyle w:val="SBACTableText"/>
             </w:pPr>
-            <w:hyperlink r:id="rId81" w:history="1">
+            <w:hyperlink r:id="rId82" w:history="1">
               <w:r>
                 <w:rPr>
                   <w:rStyle w:val="Hyperlink"/>
@@ -16767,7 +16865,10 @@
               <w:t>AIR:</w:t>
             </w:r>
             <w:r>
-              <w:t>SEM_SRC3</w:t>
+              <w:t>SEM_SRC</w:t>
+            </w:r>
+            <w:r>
+              <w:t>2</w:t>
             </w:r>
           </w:p>
         </w:tc>
@@ -16889,7 +16990,7 @@
             <w:pPr>
               <w:pStyle w:val="SBACTableText"/>
             </w:pPr>
-            <w:hyperlink r:id="rId82" w:history="1">
+            <w:hyperlink r:id="rId83" w:history="1">
               <w:r>
                 <w:rPr>
                   <w:rStyle w:val="Hyperlink"/>
@@ -16951,7 +17052,10 @@
               <w:t>AIR:</w:t>
             </w:r>
             <w:r>
-              <w:t>PL_SRC3</w:t>
+              <w:t>PL_SRC</w:t>
+            </w:r>
+            <w:r>
+              <w:t>2</w:t>
             </w:r>
           </w:p>
         </w:tc>
@@ -17023,7 +17127,10 @@
               <w:pStyle w:val="SBACTableText"/>
             </w:pPr>
             <w:r>
-              <w:t>The theta value for claim #1</w:t>
+              <w:t>The theta value for claim #</w:t>
+            </w:r>
+            <w:r>
+              <w:t>3</w:t>
             </w:r>
           </w:p>
         </w:tc>
@@ -17088,7 +17195,10 @@
               <w:t>AIR:</w:t>
             </w:r>
             <w:r>
-              <w:t>THETA_SRC3</w:t>
+              <w:t>THETA_SRC</w:t>
+            </w:r>
+            <w:r>
+              <w:t>2</w:t>
             </w:r>
           </w:p>
         </w:tc>
@@ -17160,7 +17270,13 @@
               <w:pStyle w:val="SBACTableText"/>
             </w:pPr>
             <w:r>
-              <w:t>Standard error for the claim 1 theta</w:t>
+              <w:t xml:space="preserve">Standard error for the claim </w:t>
+            </w:r>
+            <w:r>
+              <w:t>3</w:t>
+            </w:r>
+            <w:r>
+              <w:t xml:space="preserve"> theta</w:t>
             </w:r>
           </w:p>
         </w:tc>
@@ -17225,7 +17341,10 @@
               <w:t>AIR:</w:t>
             </w:r>
             <w:r>
-              <w:t>SEM_THETA_SRC3</w:t>
+              <w:t>SEM_THETA_SRC</w:t>
+            </w:r>
+            <w:r>
+              <w:t>2</w:t>
             </w:r>
           </w:p>
         </w:tc>
@@ -17378,7 +17497,7 @@
             <w:pPr>
               <w:pStyle w:val="SBACTableText"/>
             </w:pPr>
-            <w:hyperlink r:id="rId83" w:history="1">
+            <w:hyperlink r:id="rId84" w:history="1">
               <w:r>
                 <w:rPr>
                   <w:rStyle w:val="Hyperlink"/>
@@ -17565,7 +17684,7 @@
             <w:pPr>
               <w:pStyle w:val="SBACTableText"/>
             </w:pPr>
-            <w:hyperlink r:id="rId84" w:history="1">
+            <w:hyperlink r:id="rId85" w:history="1">
               <w:r>
                 <w:rPr>
                   <w:rStyle w:val="Hyperlink"/>
@@ -17757,7 +17876,7 @@
             <w:pPr>
               <w:pStyle w:val="SBACTableText"/>
             </w:pPr>
-            <w:hyperlink r:id="rId85" w:history="1">
+            <w:hyperlink r:id="rId86" w:history="1">
               <w:r>
                 <w:rPr>
                   <w:rStyle w:val="Hyperlink"/>
@@ -18534,7 +18653,7 @@
             <w:pPr>
               <w:pStyle w:val="SBACTableText"/>
             </w:pPr>
-            <w:hyperlink r:id="rId86" w:history="1">
+            <w:hyperlink r:id="rId87" w:history="1">
               <w:r>
                 <w:rPr>
                   <w:rStyle w:val="Hyperlink"/>
@@ -19695,7 +19814,7 @@
             <w:pPr>
               <w:pStyle w:val="SBACTableText"/>
             </w:pPr>
-            <w:hyperlink r:id="rId87" w:history="1">
+            <w:hyperlink r:id="rId88" w:history="1">
               <w:r>
                 <w:rPr>
                   <w:rStyle w:val="Hyperlink"/>
@@ -20083,7 +20202,7 @@
             <w:pPr>
               <w:pStyle w:val="SBACTableText"/>
             </w:pPr>
-            <w:hyperlink r:id="rId88" w:history="1">
+            <w:hyperlink r:id="rId89" w:history="1">
               <w:r>
                 <w:rPr>
                   <w:rStyle w:val="Hyperlink"/>
@@ -20495,7 +20614,7 @@
             <w:pPr>
               <w:pStyle w:val="SBACTableText"/>
             </w:pPr>
-            <w:hyperlink r:id="rId89" w:history="1">
+            <w:hyperlink r:id="rId90" w:history="1">
               <w:r>
                 <w:rPr>
                   <w:rStyle w:val="Hyperlink"/>
@@ -20801,7 +20920,7 @@
             <w:pPr>
               <w:pStyle w:val="SBACTableText"/>
             </w:pPr>
-            <w:hyperlink r:id="rId90" w:history="1">
+            <w:hyperlink r:id="rId91" w:history="1">
               <w:r>
                 <w:rPr>
                   <w:rStyle w:val="Hyperlink"/>
@@ -20812,7 +20931,7 @@
             <w:r>
               <w:t xml:space="preserve"> </w:t>
             </w:r>
-            <w:hyperlink r:id="rId91" w:history="1">
+            <w:hyperlink r:id="rId92" w:history="1">
               <w:r>
                 <w:rPr>
                   <w:rStyle w:val="Hyperlink"/>
@@ -21153,7 +21272,7 @@
             <w:pPr>
               <w:pStyle w:val="SBACTableText"/>
             </w:pPr>
-            <w:hyperlink r:id="rId92" w:history="1">
+            <w:hyperlink r:id="rId93" w:history="1">
               <w:r>
                 <w:rPr>
                   <w:rStyle w:val="Hyperlink"/>
@@ -21164,7 +21283,7 @@
             <w:r>
               <w:t xml:space="preserve"> </w:t>
             </w:r>
-            <w:hyperlink r:id="rId93" w:history="1">
+            <w:hyperlink r:id="rId94" w:history="1">
               <w:r>
                 <w:rPr>
                   <w:rStyle w:val="Hyperlink"/>
@@ -21542,7 +21661,7 @@
             <w:pPr>
               <w:pStyle w:val="SBACTableText"/>
             </w:pPr>
-            <w:hyperlink r:id="rId94" w:history="1">
+            <w:hyperlink r:id="rId95" w:history="1">
               <w:r>
                 <w:rPr>
                   <w:rStyle w:val="Hyperlink"/>
@@ -21875,7 +21994,7 @@
             <w:pPr>
               <w:pStyle w:val="SBACTableText"/>
             </w:pPr>
-            <w:hyperlink r:id="rId95" w:history="1">
+            <w:hyperlink r:id="rId96" w:history="1">
               <w:r>
                 <w:rPr>
                   <w:rStyle w:val="Hyperlink"/>
@@ -22383,7 +22502,7 @@
             <w:pPr>
               <w:pStyle w:val="SBACTableText"/>
             </w:pPr>
-            <w:hyperlink r:id="rId96" w:history="1">
+            <w:hyperlink r:id="rId97" w:history="1">
               <w:r>
                 <w:rPr>
                   <w:rStyle w:val="Hyperlink"/>
@@ -22754,7 +22873,7 @@
             <w:pPr>
               <w:pStyle w:val="SBACTableText"/>
             </w:pPr>
-            <w:hyperlink r:id="rId97" w:history="1">
+            <w:hyperlink r:id="rId98" w:history="1">
               <w:r>
                 <w:rPr>
                   <w:rStyle w:val="Hyperlink"/>
@@ -22914,7 +23033,7 @@
             <w:pPr>
               <w:pStyle w:val="SBACTableText"/>
             </w:pPr>
-            <w:hyperlink r:id="rId98" w:history="1">
+            <w:hyperlink r:id="rId99" w:history="1">
               <w:r>
                 <w:rPr>
                   <w:rStyle w:val="Hyperlink"/>
@@ -23090,7 +23209,7 @@
             <w:pPr>
               <w:pStyle w:val="SBACTableText"/>
             </w:pPr>
-            <w:hyperlink r:id="rId99" w:history="1">
+            <w:hyperlink r:id="rId100" w:history="1">
               <w:r>
                 <w:rPr>
                   <w:rStyle w:val="Hyperlink"/>
@@ -23247,7 +23366,7 @@
             <w:pPr>
               <w:pStyle w:val="SBACTableText"/>
             </w:pPr>
-            <w:hyperlink r:id="rId100" w:history="1">
+            <w:hyperlink r:id="rId101" w:history="1">
               <w:r>
                 <w:rPr>
                   <w:rStyle w:val="Hyperlink"/>
@@ -23431,7 +23550,7 @@
             <w:pPr>
               <w:pStyle w:val="SBACTableText"/>
             </w:pPr>
-            <w:hyperlink r:id="rId101" w:history="1">
+            <w:hyperlink r:id="rId102" w:history="1">
               <w:r>
                 <w:rPr>
                   <w:rStyle w:val="Hyperlink"/>
@@ -23588,7 +23707,7 @@
             <w:pPr>
               <w:pStyle w:val="SBACTableText"/>
             </w:pPr>
-            <w:hyperlink r:id="rId102" w:history="1">
+            <w:hyperlink r:id="rId103" w:history="1">
               <w:r>
                 <w:rPr>
                   <w:rStyle w:val="Hyperlink"/>
@@ -26394,7 +26513,7 @@
     </w:tbl>
     <w:p/>
     <w:sectPr>
-      <w:footerReference w:type="default" r:id="rId103"/>
+      <w:footerReference w:type="default" r:id="rId104"/>
       <w:endnotePr>
         <w:numFmt w:val="decimal"/>
       </w:endnotePr>
@@ -31838,7 +31957,7 @@
 </file>
 
 <file path=customXml/itemProps4.xml><?xml version="1.0" encoding="utf-8"?>
-<ds:datastoreItem xmlns:ds="http://schemas.openxmlformats.org/officeDocument/2006/customXml" ds:itemID="{3C54CAFA-82B9-453B-A283-2EBE01AACF30}">
+<ds:datastoreItem xmlns:ds="http://schemas.openxmlformats.org/officeDocument/2006/customXml" ds:itemID="{1C8C5EA2-B59D-43DB-9F8A-873DBD17D4F4}">
   <ds:schemaRefs>
     <ds:schemaRef ds:uri="http://schemas.openxmlformats.org/officeDocument/2006/bibliography"/>
   </ds:schemaRefs>

</xml_diff>

<commit_message>
Update to the TRDD
</commit_message>
<xml_diff>
--- a/_original_documents/TestResults-DataModel.docx
+++ b/_original_documents/TestResults-DataModel.docx
@@ -146,8 +146,6 @@
               </w:rPr>
               <w:t>9</w:t>
             </w:r>
-            <w:bookmarkStart w:id="0" w:name="_GoBack"/>
-            <w:bookmarkEnd w:id="0"/>
           </w:p>
         </w:tc>
       </w:tr>
@@ -590,6 +588,29 @@
         <w:t>For StudentRelativeResidualScore, StandardmetRelativeResidualScore, ItemCount, ItemCountScored, RawScore, adjusted required to "Conditional"</w:t>
       </w:r>
     </w:p>
+    <w:p>
+      <w:pPr>
+        <w:pBdr>
+          <w:top w:val="single" w:sz="4" w:space="1" w:color="auto"/>
+          <w:left w:val="single" w:sz="4" w:space="4" w:color="auto"/>
+          <w:bottom w:val="single" w:sz="4" w:space="1" w:color="auto"/>
+          <w:right w:val="single" w:sz="4" w:space="4" w:color="auto"/>
+        </w:pBdr>
+        <w:ind w:left="1440" w:hanging="1440"/>
+      </w:pPr>
+      <w:r>
+        <w:t xml:space="preserve"> </w:t>
+      </w:r>
+      <w:r>
+        <w:tab/>
+        <w:t>Updated the Sex category name to Gender. Added Non-B</w:t>
+      </w:r>
+      <w:bookmarkStart w:id="0" w:name="_GoBack"/>
+      <w:bookmarkEnd w:id="0"/>
+      <w:r>
+        <w:t>inary, Neutral, and NotSelected to Gender.</w:t>
+      </w:r>
+    </w:p>
     <w:p/>
     <w:p>
       <w:pPr>
@@ -779,7 +800,7 @@
                                     </pic:cNvPicPr>
                                   </pic:nvPicPr>
                                   <pic:blipFill rotWithShape="1">
-                                    <a:blip r:embed="rId15">
+                                    <a:blip r:embed="rId16">
                                       <a:extLst>
                                         <a:ext uri="{28A0092B-C50C-407E-A947-70E740481C1C}">
                                           <a14:useLocalDpi xmlns:a14="http://schemas.microsoft.com/office/drawing/2010/main" val="0"/>
@@ -1013,7 +1034,7 @@
       <w:r>
         <w:t xml:space="preserve"> The </w:t>
       </w:r>
-      <w:hyperlink r:id="rId16" w:history="1">
+      <w:hyperlink r:id="rId17" w:history="1">
         <w:r>
           <w:rPr>
             <w:rStyle w:val="Hyperlink"/>
@@ -1027,7 +1048,7 @@
         </w:rPr>
         <w:t xml:space="preserve"> (</w:t>
       </w:r>
-      <w:hyperlink r:id="rId17" w:history="1">
+      <w:hyperlink r:id="rId18" w:history="1">
         <w:r>
           <w:rPr>
             <w:rStyle w:val="Hyperlink"/>
@@ -1062,7 +1083,7 @@
       <w:r>
         <w:t xml:space="preserve"> The </w:t>
       </w:r>
-      <w:hyperlink r:id="rId18" w:history="1">
+      <w:hyperlink r:id="rId19" w:history="1">
         <w:r>
           <w:rPr>
             <w:rStyle w:val="Hyperlink"/>
@@ -1076,7 +1097,7 @@
         </w:rPr>
         <w:t xml:space="preserve"> (</w:t>
       </w:r>
-      <w:hyperlink r:id="rId19" w:history="1">
+      <w:hyperlink r:id="rId20" w:history="1">
         <w:r>
           <w:rPr>
             <w:rStyle w:val="Hyperlink"/>
@@ -1105,7 +1126,7 @@
         </w:rPr>
         <w:t xml:space="preserve">DWIL: </w:t>
       </w:r>
-      <w:hyperlink r:id="rId20" w:history="1">
+      <w:hyperlink r:id="rId21" w:history="1">
         <w:r>
           <w:rPr>
             <w:rStyle w:val="Hyperlink"/>
@@ -1774,7 +1795,7 @@
             <w:pPr>
               <w:pStyle w:val="SBACTableText"/>
             </w:pPr>
-            <w:hyperlink r:id="rId21" w:history="1">
+            <w:hyperlink r:id="rId22" w:history="1">
               <w:r>
                 <w:rPr>
                   <w:rStyle w:val="Hyperlink"/>
@@ -1955,7 +1976,7 @@
             <w:pPr>
               <w:pStyle w:val="SBACTableText"/>
             </w:pPr>
-            <w:hyperlink r:id="rId22" w:history="1">
+            <w:hyperlink r:id="rId23" w:history="1">
               <w:r>
                 <w:rPr>
                   <w:rStyle w:val="Hyperlink"/>
@@ -2126,7 +2147,7 @@
             <w:r>
               <w:t xml:space="preserve"> </w:t>
             </w:r>
-            <w:hyperlink r:id="rId23" w:history="1">
+            <w:hyperlink r:id="rId24" w:history="1">
               <w:r>
                 <w:rPr>
                   <w:rStyle w:val="Hyperlink"/>
@@ -2482,7 +2503,7 @@
             <w:pPr>
               <w:pStyle w:val="SBACTableText"/>
             </w:pPr>
-            <w:hyperlink r:id="rId24" w:history="1">
+            <w:hyperlink r:id="rId25" w:history="1">
               <w:r>
                 <w:rPr>
                   <w:rStyle w:val="Hyperlink"/>
@@ -2661,7 +2682,7 @@
             <w:pPr>
               <w:pStyle w:val="SBACTableText"/>
             </w:pPr>
-            <w:hyperlink r:id="rId25" w:history="1">
+            <w:hyperlink r:id="rId26" w:history="1">
               <w:r>
                 <w:rPr>
                   <w:rStyle w:val="Hyperlink"/>
@@ -2828,7 +2849,7 @@
             <w:pPr>
               <w:pStyle w:val="SBACTableText"/>
             </w:pPr>
-            <w:hyperlink r:id="rId26" w:history="1">
+            <w:hyperlink r:id="rId27" w:history="1">
               <w:r>
                 <w:rPr>
                   <w:rStyle w:val="Hyperlink"/>
@@ -3009,7 +3030,7 @@
             <w:pPr>
               <w:pStyle w:val="SBACTableText"/>
             </w:pPr>
-            <w:hyperlink r:id="rId27" w:history="1">
+            <w:hyperlink r:id="rId28" w:history="1">
               <w:r>
                 <w:rPr>
                   <w:rStyle w:val="Hyperlink"/>
@@ -3310,7 +3331,7 @@
             <w:pPr>
               <w:pStyle w:val="SBACTableText"/>
             </w:pPr>
-            <w:hyperlink r:id="rId28" w:history="1">
+            <w:hyperlink r:id="rId29" w:history="1">
               <w:r>
                 <w:rPr>
                   <w:rStyle w:val="Hyperlink"/>
@@ -3504,7 +3525,7 @@
             <w:pPr>
               <w:pStyle w:val="SBACTableText"/>
             </w:pPr>
-            <w:hyperlink r:id="rId29" w:history="1">
+            <w:hyperlink r:id="rId30" w:history="1">
               <w:r>
                 <w:rPr>
                   <w:rStyle w:val="Hyperlink"/>
@@ -3673,7 +3694,7 @@
             <w:pPr>
               <w:pStyle w:val="SBACTableText"/>
             </w:pPr>
-            <w:hyperlink r:id="rId30" w:history="1">
+            <w:hyperlink r:id="rId31" w:history="1">
               <w:r>
                 <w:rPr>
                   <w:rStyle w:val="Hyperlink"/>
@@ -3841,7 +3862,7 @@
             <w:pPr>
               <w:pStyle w:val="SBACTableText"/>
             </w:pPr>
-            <w:hyperlink r:id="rId31" w:history="1">
+            <w:hyperlink r:id="rId32" w:history="1">
               <w:r>
                 <w:rPr>
                   <w:rStyle w:val="Hyperlink"/>
@@ -4015,7 +4036,7 @@
             <w:pPr>
               <w:pStyle w:val="SBACTableText"/>
             </w:pPr>
-            <w:hyperlink r:id="rId32" w:history="1">
+            <w:hyperlink r:id="rId33" w:history="1">
               <w:r>
                 <w:rPr>
                   <w:rStyle w:val="Hyperlink"/>
@@ -4189,7 +4210,7 @@
             <w:pPr>
               <w:pStyle w:val="SBACTableText"/>
             </w:pPr>
-            <w:hyperlink r:id="rId33" w:history="1">
+            <w:hyperlink r:id="rId34" w:history="1">
               <w:r>
                 <w:rPr>
                   <w:rStyle w:val="Hyperlink"/>
@@ -4352,7 +4373,7 @@
             <w:pPr>
               <w:pStyle w:val="SBACTableText"/>
             </w:pPr>
-            <w:hyperlink r:id="rId34" w:history="1">
+            <w:hyperlink r:id="rId35" w:history="1">
               <w:r>
                 <w:rPr>
                   <w:rStyle w:val="Hyperlink"/>
@@ -4440,7 +4461,7 @@
               <w:pStyle w:val="SBACTableText"/>
             </w:pPr>
             <w:r>
-              <w:t>Sex</w:t>
+              <w:t>Gender</w:t>
             </w:r>
           </w:p>
         </w:tc>
@@ -4499,7 +4520,10 @@
               <w:t>Male, Female</w:t>
             </w:r>
             <w:r>
-              <w:t>, Other</w:t>
+              <w:t xml:space="preserve">, </w:t>
+            </w:r>
+            <w:r>
+              <w:t>Non-Binary, Neutral, NotSelected</w:t>
             </w:r>
           </w:p>
         </w:tc>
@@ -4529,7 +4553,7 @@
             <w:pPr>
               <w:pStyle w:val="SBACTableText"/>
             </w:pPr>
-            <w:hyperlink r:id="rId35" w:history="1">
+            <w:hyperlink r:id="rId36" w:history="1">
               <w:r>
                 <w:rPr>
                   <w:rStyle w:val="Hyperlink"/>
@@ -4703,7 +4727,7 @@
             <w:pPr>
               <w:pStyle w:val="SBACTableText"/>
             </w:pPr>
-            <w:hyperlink r:id="rId36" w:history="1">
+            <w:hyperlink r:id="rId37" w:history="1">
               <w:r>
                 <w:rPr>
                   <w:rStyle w:val="Hyperlink"/>
@@ -4880,7 +4904,7 @@
             <w:pPr>
               <w:pStyle w:val="SBACTableText"/>
             </w:pPr>
-            <w:hyperlink r:id="rId37" w:history="1">
+            <w:hyperlink r:id="rId38" w:history="1">
               <w:r>
                 <w:rPr>
                   <w:rStyle w:val="Hyperlink"/>
@@ -5055,7 +5079,7 @@
             <w:pPr>
               <w:pStyle w:val="SBACTableText"/>
             </w:pPr>
-            <w:hyperlink r:id="rId38" w:history="1">
+            <w:hyperlink r:id="rId39" w:history="1">
               <w:r>
                 <w:rPr>
                   <w:rStyle w:val="Hyperlink"/>
@@ -5229,7 +5253,7 @@
             <w:pPr>
               <w:pStyle w:val="SBACTableText"/>
             </w:pPr>
-            <w:hyperlink r:id="rId39" w:history="1">
+            <w:hyperlink r:id="rId40" w:history="1">
               <w:r>
                 <w:rPr>
                   <w:rStyle w:val="Hyperlink"/>
@@ -5403,7 +5427,7 @@
             <w:pPr>
               <w:pStyle w:val="SBACTableText"/>
             </w:pPr>
-            <w:hyperlink r:id="rId40" w:history="1">
+            <w:hyperlink r:id="rId41" w:history="1">
               <w:r>
                 <w:rPr>
                   <w:rStyle w:val="Hyperlink"/>
@@ -5575,7 +5599,7 @@
             <w:pPr>
               <w:pStyle w:val="SBACTableText"/>
             </w:pPr>
-            <w:hyperlink r:id="rId41" w:history="1">
+            <w:hyperlink r:id="rId42" w:history="1">
               <w:r>
                 <w:rPr>
                   <w:rStyle w:val="Hyperlink"/>
@@ -5764,7 +5788,7 @@
             <w:pPr>
               <w:pStyle w:val="SBACTableText"/>
             </w:pPr>
-            <w:hyperlink r:id="rId42" w:history="1">
+            <w:hyperlink r:id="rId43" w:history="1">
               <w:r>
                 <w:rPr>
                   <w:rStyle w:val="Hyperlink"/>
@@ -6085,7 +6109,7 @@
             <w:pPr>
               <w:pStyle w:val="SBACTableText"/>
             </w:pPr>
-            <w:hyperlink r:id="rId43" w:history="1">
+            <w:hyperlink r:id="rId44" w:history="1">
               <w:r>
                 <w:rPr>
                   <w:rStyle w:val="Hyperlink"/>
@@ -6266,7 +6290,7 @@
             <w:pPr>
               <w:pStyle w:val="SBACTableText"/>
             </w:pPr>
-            <w:hyperlink r:id="rId44" w:history="1">
+            <w:hyperlink r:id="rId45" w:history="1">
               <w:r>
                 <w:rPr>
                   <w:rStyle w:val="Hyperlink"/>
@@ -6437,7 +6461,7 @@
             <w:pPr>
               <w:pStyle w:val="SBACTableText"/>
             </w:pPr>
-            <w:hyperlink r:id="rId45" w:history="1">
+            <w:hyperlink r:id="rId46" w:history="1">
               <w:r>
                 <w:rPr>
                   <w:rStyle w:val="Hyperlink"/>
@@ -6608,7 +6632,7 @@
             <w:pPr>
               <w:pStyle w:val="SBACTableText"/>
             </w:pPr>
-            <w:hyperlink r:id="rId46" w:history="1">
+            <w:hyperlink r:id="rId47" w:history="1">
               <w:r>
                 <w:rPr>
                   <w:rStyle w:val="Hyperlink"/>
@@ -6751,7 +6775,7 @@
             <w:r>
               <w:t xml:space="preserve">See </w:t>
             </w:r>
-            <w:hyperlink r:id="rId47" w:history="1">
+            <w:hyperlink r:id="rId48" w:history="1">
               <w:r>
                 <w:rPr>
                   <w:rStyle w:val="Hyperlink"/>
@@ -6789,7 +6813,7 @@
             <w:pPr>
               <w:pStyle w:val="SBACTableText"/>
             </w:pPr>
-            <w:hyperlink r:id="rId48" w:history="1">
+            <w:hyperlink r:id="rId49" w:history="1">
               <w:r>
                 <w:rPr>
                   <w:rStyle w:val="Hyperlink"/>
@@ -6940,7 +6964,7 @@
             <w:r>
               <w:t xml:space="preserve">Related to </w:t>
             </w:r>
-            <w:hyperlink r:id="rId49" w:history="1">
+            <w:hyperlink r:id="rId50" w:history="1">
               <w:r>
                 <w:rPr>
                   <w:rStyle w:val="Hyperlink"/>
@@ -7097,7 +7121,7 @@
             <w:pPr>
               <w:pStyle w:val="SBACTableText"/>
             </w:pPr>
-            <w:hyperlink r:id="rId50" w:history="1">
+            <w:hyperlink r:id="rId51" w:history="1">
               <w:r>
                 <w:rPr>
                   <w:rStyle w:val="Hyperlink"/>
@@ -7263,7 +7287,7 @@
             <w:pPr>
               <w:pStyle w:val="SBACTableText"/>
             </w:pPr>
-            <w:hyperlink r:id="rId51" w:history="1">
+            <w:hyperlink r:id="rId52" w:history="1">
               <w:r>
                 <w:rPr>
                   <w:rStyle w:val="Hyperlink"/>
@@ -7435,7 +7459,7 @@
             <w:pPr>
               <w:pStyle w:val="SBACTableText"/>
             </w:pPr>
-            <w:hyperlink r:id="rId52" w:history="1">
+            <w:hyperlink r:id="rId53" w:history="1">
               <w:r>
                 <w:rPr>
                   <w:rStyle w:val="Hyperlink"/>
@@ -7595,7 +7619,7 @@
             <w:pPr>
               <w:pStyle w:val="SBACTableText"/>
             </w:pPr>
-            <w:hyperlink r:id="rId53" w:history="1">
+            <w:hyperlink r:id="rId54" w:history="1">
               <w:r>
                 <w:rPr>
                   <w:rStyle w:val="Hyperlink"/>
@@ -7771,7 +7795,7 @@
                 <w:rStyle w:val="Hyperlink"/>
               </w:rPr>
             </w:pPr>
-            <w:hyperlink r:id="rId54" w:history="1">
+            <w:hyperlink r:id="rId55" w:history="1">
               <w:r>
                 <w:rPr>
                   <w:rStyle w:val="Hyperlink"/>
@@ -7922,7 +7946,7 @@
             <w:pPr>
               <w:pStyle w:val="SBACTableText"/>
             </w:pPr>
-            <w:hyperlink r:id="rId55" w:history="1">
+            <w:hyperlink r:id="rId56" w:history="1">
               <w:r>
                 <w:rPr>
                   <w:rStyle w:val="Hyperlink"/>
@@ -8089,7 +8113,7 @@
             <w:pPr>
               <w:pStyle w:val="SBACTableText"/>
             </w:pPr>
-            <w:hyperlink r:id="rId56" w:history="1">
+            <w:hyperlink r:id="rId57" w:history="1">
               <w:r>
                 <w:rPr>
                   <w:rStyle w:val="Hyperlink"/>
@@ -8377,7 +8401,7 @@
             <w:pPr>
               <w:pStyle w:val="SBACTableText"/>
             </w:pPr>
-            <w:hyperlink r:id="rId57" w:history="1">
+            <w:hyperlink r:id="rId58" w:history="1">
               <w:r>
                 <w:rPr>
                   <w:rStyle w:val="Hyperlink"/>
@@ -8560,7 +8584,7 @@
             <w:pPr>
               <w:pStyle w:val="SBACTableText"/>
             </w:pPr>
-            <w:hyperlink r:id="rId58" w:history="1">
+            <w:hyperlink r:id="rId59" w:history="1">
               <w:r>
                 <w:rPr>
                   <w:rStyle w:val="Hyperlink"/>
@@ -8740,7 +8764,7 @@
             <w:pPr>
               <w:pStyle w:val="SBACTableText"/>
             </w:pPr>
-            <w:hyperlink r:id="rId59" w:history="1">
+            <w:hyperlink r:id="rId60" w:history="1">
               <w:r>
                 <w:rPr>
                   <w:rStyle w:val="Hyperlink"/>
@@ -8908,7 +8932,7 @@
             <w:pPr>
               <w:pStyle w:val="SBACTableText"/>
             </w:pPr>
-            <w:hyperlink r:id="rId60" w:history="1">
+            <w:hyperlink r:id="rId61" w:history="1">
               <w:r>
                 <w:rPr>
                   <w:rStyle w:val="Hyperlink"/>
@@ -9080,7 +9104,7 @@
             <w:pPr>
               <w:pStyle w:val="SBACTableText"/>
             </w:pPr>
-            <w:hyperlink r:id="rId61" w:history="1">
+            <w:hyperlink r:id="rId62" w:history="1">
               <w:r>
                 <w:rPr>
                   <w:rStyle w:val="Hyperlink"/>
@@ -9547,7 +9571,7 @@
             <w:pPr>
               <w:pStyle w:val="SBACTableText"/>
             </w:pPr>
-            <w:hyperlink r:id="rId62" w:history="1">
+            <w:hyperlink r:id="rId63" w:history="1">
               <w:r>
                 <w:rPr>
                   <w:rStyle w:val="Hyperlink"/>
@@ -9712,7 +9736,7 @@
             <w:pPr>
               <w:pStyle w:val="SBACTableText"/>
             </w:pPr>
-            <w:hyperlink r:id="rId63" w:history="1">
+            <w:hyperlink r:id="rId64" w:history="1">
               <w:r>
                 <w:rPr>
                   <w:rStyle w:val="Hyperlink"/>
@@ -9856,7 +9880,7 @@
             <w:pPr>
               <w:pStyle w:val="SBACTableText"/>
             </w:pPr>
-            <w:hyperlink r:id="rId64" w:history="1">
+            <w:hyperlink r:id="rId65" w:history="1">
               <w:r>
                 <w:rPr>
                   <w:rStyle w:val="Hyperlink"/>
@@ -10020,7 +10044,7 @@
             <w:pPr>
               <w:pStyle w:val="SBACTableText"/>
             </w:pPr>
-            <w:hyperlink r:id="rId65" w:history="1">
+            <w:hyperlink r:id="rId66" w:history="1">
               <w:r>
                 <w:rPr>
                   <w:rStyle w:val="Hyperlink"/>
@@ -11240,7 +11264,7 @@
             <w:r>
               <w:t xml:space="preserve">See: </w:t>
             </w:r>
-            <w:hyperlink r:id="rId66" w:history="1">
+            <w:hyperlink r:id="rId67" w:history="1">
               <w:r>
                 <w:rPr>
                   <w:rStyle w:val="Hyperlink"/>
@@ -11453,7 +11477,7 @@
             <w:pPr>
               <w:pStyle w:val="SBACTableText"/>
             </w:pPr>
-            <w:hyperlink r:id="rId67" w:history="1">
+            <w:hyperlink r:id="rId68" w:history="1">
               <w:r>
                 <w:rPr>
                   <w:rStyle w:val="Hyperlink"/>
@@ -12759,7 +12783,7 @@
             <w:pPr>
               <w:pStyle w:val="SBACTableText"/>
             </w:pPr>
-            <w:hyperlink r:id="rId68" w:history="1">
+            <w:hyperlink r:id="rId69" w:history="1">
               <w:r>
                 <w:rPr>
                   <w:rStyle w:val="Hyperlink"/>
@@ -12929,7 +12953,7 @@
             <w:pPr>
               <w:pStyle w:val="SBACTableText"/>
             </w:pPr>
-            <w:hyperlink r:id="rId69" w:history="1">
+            <w:hyperlink r:id="rId70" w:history="1">
               <w:r>
                 <w:rPr>
                   <w:rStyle w:val="Hyperlink"/>
@@ -13082,7 +13106,7 @@
             <w:pPr>
               <w:pStyle w:val="SBACTableText"/>
             </w:pPr>
-            <w:hyperlink r:id="rId70" w:history="1">
+            <w:hyperlink r:id="rId71" w:history="1">
               <w:r>
                 <w:rPr>
                   <w:rStyle w:val="Hyperlink"/>
@@ -13374,7 +13398,7 @@
             <w:pPr>
               <w:pStyle w:val="SBACTableText"/>
             </w:pPr>
-            <w:hyperlink r:id="rId71" w:history="1">
+            <w:hyperlink r:id="rId72" w:history="1">
               <w:r>
                 <w:rPr>
                   <w:rStyle w:val="Hyperlink"/>
@@ -13805,7 +13829,7 @@
             <w:pPr>
               <w:pStyle w:val="SBACTableText"/>
             </w:pPr>
-            <w:hyperlink r:id="rId72" w:history="1">
+            <w:hyperlink r:id="rId73" w:history="1">
               <w:r>
                 <w:rPr>
                   <w:rStyle w:val="Hyperlink"/>
@@ -13982,7 +14006,7 @@
             <w:pPr>
               <w:pStyle w:val="SBACTableText"/>
             </w:pPr>
-            <w:hyperlink r:id="rId73" w:history="1">
+            <w:hyperlink r:id="rId74" w:history="1">
               <w:r>
                 <w:rPr>
                   <w:rStyle w:val="Hyperlink"/>
@@ -14173,7 +14197,7 @@
             <w:pPr>
               <w:pStyle w:val="SBACTableText"/>
             </w:pPr>
-            <w:hyperlink r:id="rId74" w:history="1">
+            <w:hyperlink r:id="rId75" w:history="1">
               <w:r>
                 <w:rPr>
                   <w:rStyle w:val="Hyperlink"/>
@@ -14667,7 +14691,7 @@
             <w:pPr>
               <w:pStyle w:val="SBACTableText"/>
             </w:pPr>
-            <w:hyperlink r:id="rId75" w:history="1">
+            <w:hyperlink r:id="rId76" w:history="1">
               <w:r>
                 <w:rPr>
                   <w:rStyle w:val="Hyperlink"/>
@@ -14847,7 +14871,7 @@
             <w:pPr>
               <w:pStyle w:val="SBACTableText"/>
             </w:pPr>
-            <w:hyperlink r:id="rId76" w:history="1">
+            <w:hyperlink r:id="rId77" w:history="1">
               <w:r>
                 <w:rPr>
                   <w:rStyle w:val="Hyperlink"/>
@@ -15027,7 +15051,7 @@
             <w:pPr>
               <w:pStyle w:val="SBACTableText"/>
             </w:pPr>
-            <w:hyperlink r:id="rId77" w:history="1">
+            <w:hyperlink r:id="rId78" w:history="1">
               <w:r>
                 <w:rPr>
                   <w:rStyle w:val="Hyperlink"/>
@@ -15505,7 +15529,7 @@
             <w:pPr>
               <w:pStyle w:val="SBACTableText"/>
             </w:pPr>
-            <w:hyperlink r:id="rId78" w:history="1">
+            <w:hyperlink r:id="rId79" w:history="1">
               <w:r>
                 <w:rPr>
                   <w:rStyle w:val="Hyperlink"/>
@@ -15694,7 +15718,7 @@
             <w:pPr>
               <w:pStyle w:val="SBACTableText"/>
             </w:pPr>
-            <w:hyperlink r:id="rId79" w:history="1">
+            <w:hyperlink r:id="rId80" w:history="1">
               <w:r>
                 <w:rPr>
                   <w:rStyle w:val="Hyperlink"/>
@@ -15874,7 +15898,7 @@
             <w:pPr>
               <w:pStyle w:val="SBACTableText"/>
             </w:pPr>
-            <w:hyperlink r:id="rId80" w:history="1">
+            <w:hyperlink r:id="rId81" w:history="1">
               <w:r>
                 <w:rPr>
                   <w:rStyle w:val="Hyperlink"/>
@@ -16366,7 +16390,7 @@
             <w:pPr>
               <w:pStyle w:val="SBACTableText"/>
             </w:pPr>
-            <w:hyperlink r:id="rId81" w:history="1">
+            <w:hyperlink r:id="rId82" w:history="1">
               <w:r>
                 <w:rPr>
                   <w:rStyle w:val="Hyperlink"/>
@@ -16546,7 +16570,7 @@
             <w:pPr>
               <w:pStyle w:val="SBACTableText"/>
             </w:pPr>
-            <w:hyperlink r:id="rId82" w:history="1">
+            <w:hyperlink r:id="rId83" w:history="1">
               <w:r>
                 <w:rPr>
                   <w:rStyle w:val="Hyperlink"/>
@@ -16729,7 +16753,7 @@
             <w:pPr>
               <w:pStyle w:val="SBACTableText"/>
             </w:pPr>
-            <w:hyperlink r:id="rId83" w:history="1">
+            <w:hyperlink r:id="rId84" w:history="1">
               <w:r>
                 <w:rPr>
                   <w:rStyle w:val="Hyperlink"/>
@@ -17225,7 +17249,7 @@
             <w:pPr>
               <w:pStyle w:val="SBACTableText"/>
             </w:pPr>
-            <w:hyperlink r:id="rId84" w:history="1">
+            <w:hyperlink r:id="rId85" w:history="1">
               <w:r>
                 <w:rPr>
                   <w:rStyle w:val="Hyperlink"/>
@@ -17406,7 +17430,7 @@
             <w:pPr>
               <w:pStyle w:val="SBACTableText"/>
             </w:pPr>
-            <w:hyperlink r:id="rId85" w:history="1">
+            <w:hyperlink r:id="rId86" w:history="1">
               <w:r>
                 <w:rPr>
                   <w:rStyle w:val="Hyperlink"/>
@@ -17586,7 +17610,7 @@
             <w:pPr>
               <w:pStyle w:val="SBACTableText"/>
             </w:pPr>
-            <w:hyperlink r:id="rId86" w:history="1">
+            <w:hyperlink r:id="rId87" w:history="1">
               <w:r>
                 <w:rPr>
                   <w:rStyle w:val="Hyperlink"/>
@@ -18109,7 +18133,7 @@
             <w:pPr>
               <w:pStyle w:val="SBACTableText"/>
             </w:pPr>
-            <w:hyperlink r:id="rId89" w:history="1">
+            <w:hyperlink r:id="rId90" w:history="1">
               <w:r>
                 <w:rPr>
                   <w:rStyle w:val="Hyperlink"/>
@@ -18331,7 +18355,7 @@
             <w:pPr>
               <w:pStyle w:val="SBACTableText"/>
             </w:pPr>
-            <w:hyperlink r:id="rId90" w:history="1">
+            <w:hyperlink r:id="rId91" w:history="1">
               <w:r>
                 <w:rPr>
                   <w:rStyle w:val="Hyperlink"/>
@@ -18515,610 +18539,6 @@
             </w:pPr>
             <w:r>
               <w:t>For Smarter Balanced, claim achievement levels are 1 to 3.</w:t>
-            </w:r>
-          </w:p>
-        </w:tc>
-        <w:tc>
-          <w:tcPr>
-            <w:tcW w:w="375" w:type="pct"/>
-            <w:tcBorders>
-              <w:top w:val="single" w:sz="4" w:space="0" w:color="auto"/>
-              <w:left w:val="single" w:sz="4" w:space="0" w:color="auto"/>
-              <w:bottom w:val="single" w:sz="4" w:space="0" w:color="auto"/>
-              <w:right w:val="single" w:sz="4" w:space="0" w:color="auto"/>
-            </w:tcBorders>
-            <w:vAlign w:val="center"/>
-          </w:tcPr>
-          <w:p>
-            <w:pPr>
-              <w:pStyle w:val="SBACTableText"/>
-            </w:pPr>
-            <w:r>
-              <w:t>Conditional</w:t>
-            </w:r>
-          </w:p>
-        </w:tc>
-        <w:tc>
-          <w:tcPr>
-            <w:tcW w:w="563" w:type="pct"/>
-            <w:tcBorders>
-              <w:top w:val="single" w:sz="4" w:space="0" w:color="auto"/>
-              <w:left w:val="single" w:sz="4" w:space="0" w:color="auto"/>
-              <w:bottom w:val="single" w:sz="4" w:space="0" w:color="auto"/>
-              <w:right w:val="single" w:sz="24" w:space="0" w:color="auto"/>
-            </w:tcBorders>
-            <w:vAlign w:val="center"/>
-          </w:tcPr>
-          <w:p>
-            <w:pPr>
-              <w:pStyle w:val="SBACTableText"/>
-            </w:pPr>
-            <w:hyperlink r:id="rId91" w:history="1">
-              <w:r>
-                <w:rPr>
-                  <w:rStyle w:val="Hyperlink"/>
-                </w:rPr>
-                <w:t>https://ceds.ed.gov/element/000245</w:t>
-              </w:r>
-            </w:hyperlink>
-          </w:p>
-        </w:tc>
-        <w:tc>
-          <w:tcPr>
-            <w:tcW w:w="811" w:type="pct"/>
-            <w:tcBorders>
-              <w:top w:val="single" w:sz="4" w:space="0" w:color="auto"/>
-              <w:left w:val="single" w:sz="24" w:space="0" w:color="auto"/>
-              <w:bottom w:val="single" w:sz="4" w:space="0" w:color="auto"/>
-              <w:right w:val="single" w:sz="4" w:space="0" w:color="auto"/>
-            </w:tcBorders>
-            <w:vAlign w:val="center"/>
-          </w:tcPr>
-          <w:p>
-            <w:pPr>
-              <w:pStyle w:val="SBACTableText"/>
-              <w:rPr>
-                <w:b/>
-              </w:rPr>
-            </w:pPr>
-            <w:r>
-              <w:rPr>
-                <w:b/>
-              </w:rPr>
-              <w:t>TRT:</w:t>
-            </w:r>
-            <w:r>
-              <w:t>Score/value</w:t>
-            </w:r>
-          </w:p>
-          <w:p>
-            <w:pPr>
-              <w:pStyle w:val="SBACTableText"/>
-              <w:rPr>
-                <w:b/>
-              </w:rPr>
-            </w:pPr>
-            <w:r>
-              <w:rPr>
-                <w:b/>
-              </w:rPr>
-              <w:t>DWSA:</w:t>
-            </w:r>
-            <w:r>
-              <w:t>AssessmentClaim5PerformanceLevelIdentifier</w:t>
-            </w:r>
-            <w:r>
-              <w:rPr>
-                <w:b/>
-              </w:rPr>
-              <w:t xml:space="preserve"> </w:t>
-            </w:r>
-          </w:p>
-          <w:p>
-            <w:pPr>
-              <w:pStyle w:val="SBACTableText"/>
-              <w:rPr>
-                <w:b/>
-              </w:rPr>
-            </w:pPr>
-            <w:r>
-              <w:rPr>
-                <w:b/>
-              </w:rPr>
-              <w:t>AIR:</w:t>
-            </w:r>
-            <w:r>
-              <w:t>PL_SRC5</w:t>
-            </w:r>
-          </w:p>
-        </w:tc>
-      </w:tr>
-      <w:tr>
-        <w:trPr>
-          <w:cantSplit/>
-          <w:trHeight w:val="240"/>
-          <w:jc w:val="center"/>
-        </w:trPr>
-        <w:tc>
-          <w:tcPr>
-            <w:tcW w:w="811" w:type="pct"/>
-            <w:tcBorders>
-              <w:top w:val="single" w:sz="4" w:space="0" w:color="auto"/>
-              <w:left w:val="single" w:sz="4" w:space="0" w:color="auto"/>
-              <w:bottom w:val="single" w:sz="4" w:space="0" w:color="auto"/>
-              <w:right w:val="single" w:sz="4" w:space="0" w:color="auto"/>
-            </w:tcBorders>
-            <w:shd w:val="clear" w:color="auto" w:fill="auto"/>
-            <w:tcMar>
-              <w:top w:w="0" w:type="dxa"/>
-              <w:left w:w="45" w:type="dxa"/>
-              <w:bottom w:w="0" w:type="dxa"/>
-              <w:right w:w="45" w:type="dxa"/>
-            </w:tcMar>
-            <w:vAlign w:val="center"/>
-          </w:tcPr>
-          <w:p>
-            <w:pPr>
-              <w:pStyle w:val="SBACTableText"/>
-            </w:pPr>
-            <w:r>
-              <w:t>Claim5Theta</w:t>
-            </w:r>
-          </w:p>
-        </w:tc>
-        <w:tc>
-          <w:tcPr>
-            <w:tcW w:w="446" w:type="pct"/>
-            <w:tcBorders>
-              <w:top w:val="single" w:sz="4" w:space="0" w:color="auto"/>
-              <w:left w:val="single" w:sz="4" w:space="0" w:color="auto"/>
-              <w:bottom w:val="single" w:sz="4" w:space="0" w:color="auto"/>
-              <w:right w:val="single" w:sz="4" w:space="0" w:color="auto"/>
-            </w:tcBorders>
-            <w:vAlign w:val="center"/>
-          </w:tcPr>
-          <w:p>
-            <w:pPr>
-              <w:pStyle w:val="SBACTableText"/>
-            </w:pPr>
-            <w:r>
-              <w:t>xsd:float</w:t>
-            </w:r>
-          </w:p>
-        </w:tc>
-        <w:tc>
-          <w:tcPr>
-            <w:tcW w:w="210" w:type="pct"/>
-            <w:tcBorders>
-              <w:top w:val="single" w:sz="4" w:space="0" w:color="auto"/>
-              <w:left w:val="single" w:sz="4" w:space="0" w:color="auto"/>
-              <w:bottom w:val="single" w:sz="4" w:space="0" w:color="auto"/>
-              <w:right w:val="single" w:sz="4" w:space="0" w:color="auto"/>
-            </w:tcBorders>
-            <w:vAlign w:val="center"/>
-          </w:tcPr>
-          <w:p>
-            <w:pPr>
-              <w:pStyle w:val="SBACTableText"/>
-            </w:pPr>
-            <w:r>
-              <w:t>8</w:t>
-            </w:r>
-          </w:p>
-        </w:tc>
-        <w:tc>
-          <w:tcPr>
-            <w:tcW w:w="1127" w:type="pct"/>
-            <w:tcBorders>
-              <w:top w:val="single" w:sz="4" w:space="0" w:color="auto"/>
-              <w:left w:val="single" w:sz="4" w:space="0" w:color="auto"/>
-              <w:bottom w:val="single" w:sz="4" w:space="0" w:color="auto"/>
-              <w:right w:val="single" w:sz="4" w:space="0" w:color="auto"/>
-            </w:tcBorders>
-            <w:vAlign w:val="center"/>
-          </w:tcPr>
-          <w:p>
-            <w:pPr>
-              <w:pStyle w:val="SBACTableText"/>
-            </w:pPr>
-            <w:r>
-              <w:t>The theta value for claim #5</w:t>
-            </w:r>
-          </w:p>
-        </w:tc>
-        <w:tc>
-          <w:tcPr>
-            <w:tcW w:w="657" w:type="pct"/>
-            <w:tcBorders>
-              <w:top w:val="single" w:sz="4" w:space="0" w:color="auto"/>
-              <w:left w:val="single" w:sz="4" w:space="0" w:color="auto"/>
-              <w:bottom w:val="single" w:sz="4" w:space="0" w:color="auto"/>
-              <w:right w:val="single" w:sz="4" w:space="0" w:color="auto"/>
-            </w:tcBorders>
-            <w:vAlign w:val="center"/>
-          </w:tcPr>
-          <w:p>
-            <w:pPr>
-              <w:pStyle w:val="SBACTableText"/>
-            </w:pPr>
-            <w:r>
-              <w:t>Floating point number</w:t>
-            </w:r>
-          </w:p>
-        </w:tc>
-        <w:tc>
-          <w:tcPr>
-            <w:tcW w:w="375" w:type="pct"/>
-            <w:tcBorders>
-              <w:top w:val="single" w:sz="4" w:space="0" w:color="auto"/>
-              <w:left w:val="single" w:sz="4" w:space="0" w:color="auto"/>
-              <w:bottom w:val="single" w:sz="4" w:space="0" w:color="auto"/>
-              <w:right w:val="single" w:sz="4" w:space="0" w:color="auto"/>
-            </w:tcBorders>
-            <w:vAlign w:val="center"/>
-          </w:tcPr>
-          <w:p>
-            <w:pPr>
-              <w:pStyle w:val="SBACTableText"/>
-            </w:pPr>
-            <w:r>
-              <w:t>Conditional</w:t>
-            </w:r>
-          </w:p>
-        </w:tc>
-        <w:tc>
-          <w:tcPr>
-            <w:tcW w:w="563" w:type="pct"/>
-            <w:tcBorders>
-              <w:top w:val="single" w:sz="4" w:space="0" w:color="auto"/>
-              <w:left w:val="single" w:sz="4" w:space="0" w:color="auto"/>
-              <w:bottom w:val="single" w:sz="4" w:space="0" w:color="auto"/>
-              <w:right w:val="single" w:sz="24" w:space="0" w:color="auto"/>
-            </w:tcBorders>
-            <w:vAlign w:val="center"/>
-          </w:tcPr>
-          <w:p>
-            <w:pPr>
-              <w:pStyle w:val="SBACTableText"/>
-            </w:pPr>
-          </w:p>
-        </w:tc>
-        <w:tc>
-          <w:tcPr>
-            <w:tcW w:w="811" w:type="pct"/>
-            <w:tcBorders>
-              <w:top w:val="single" w:sz="4" w:space="0" w:color="auto"/>
-              <w:left w:val="single" w:sz="24" w:space="0" w:color="auto"/>
-              <w:bottom w:val="single" w:sz="4" w:space="0" w:color="auto"/>
-              <w:right w:val="single" w:sz="4" w:space="0" w:color="auto"/>
-            </w:tcBorders>
-            <w:vAlign w:val="center"/>
-          </w:tcPr>
-          <w:p>
-            <w:pPr>
-              <w:pStyle w:val="SBACTableText"/>
-              <w:rPr>
-                <w:b/>
-              </w:rPr>
-            </w:pPr>
-            <w:r>
-              <w:rPr>
-                <w:b/>
-              </w:rPr>
-              <w:t>AIR:</w:t>
-            </w:r>
-            <w:r>
-              <w:t>THETA_SRC5</w:t>
-            </w:r>
-          </w:p>
-        </w:tc>
-      </w:tr>
-      <w:tr>
-        <w:trPr>
-          <w:cantSplit/>
-          <w:trHeight w:val="240"/>
-          <w:jc w:val="center"/>
-        </w:trPr>
-        <w:tc>
-          <w:tcPr>
-            <w:tcW w:w="811" w:type="pct"/>
-            <w:tcBorders>
-              <w:top w:val="single" w:sz="4" w:space="0" w:color="auto"/>
-              <w:left w:val="single" w:sz="4" w:space="0" w:color="auto"/>
-              <w:bottom w:val="single" w:sz="4" w:space="0" w:color="auto"/>
-              <w:right w:val="single" w:sz="4" w:space="0" w:color="auto"/>
-            </w:tcBorders>
-            <w:shd w:val="clear" w:color="auto" w:fill="auto"/>
-            <w:tcMar>
-              <w:top w:w="0" w:type="dxa"/>
-              <w:left w:w="45" w:type="dxa"/>
-              <w:bottom w:w="0" w:type="dxa"/>
-              <w:right w:w="45" w:type="dxa"/>
-            </w:tcMar>
-            <w:vAlign w:val="center"/>
-          </w:tcPr>
-          <w:p>
-            <w:pPr>
-              <w:pStyle w:val="SBACTableText"/>
-            </w:pPr>
-            <w:r>
-              <w:t>Claim5ThetaStandardError</w:t>
-            </w:r>
-          </w:p>
-        </w:tc>
-        <w:tc>
-          <w:tcPr>
-            <w:tcW w:w="446" w:type="pct"/>
-            <w:tcBorders>
-              <w:top w:val="single" w:sz="4" w:space="0" w:color="auto"/>
-              <w:left w:val="single" w:sz="4" w:space="0" w:color="auto"/>
-              <w:bottom w:val="single" w:sz="4" w:space="0" w:color="auto"/>
-              <w:right w:val="single" w:sz="4" w:space="0" w:color="auto"/>
-            </w:tcBorders>
-            <w:vAlign w:val="center"/>
-          </w:tcPr>
-          <w:p>
-            <w:pPr>
-              <w:pStyle w:val="SBACTableText"/>
-            </w:pPr>
-            <w:r>
-              <w:t>xsd:float</w:t>
-            </w:r>
-          </w:p>
-        </w:tc>
-        <w:tc>
-          <w:tcPr>
-            <w:tcW w:w="210" w:type="pct"/>
-            <w:tcBorders>
-              <w:top w:val="single" w:sz="4" w:space="0" w:color="auto"/>
-              <w:left w:val="single" w:sz="4" w:space="0" w:color="auto"/>
-              <w:bottom w:val="single" w:sz="4" w:space="0" w:color="auto"/>
-              <w:right w:val="single" w:sz="4" w:space="0" w:color="auto"/>
-            </w:tcBorders>
-            <w:vAlign w:val="center"/>
-          </w:tcPr>
-          <w:p>
-            <w:pPr>
-              <w:pStyle w:val="SBACTableText"/>
-            </w:pPr>
-            <w:r>
-              <w:t>8</w:t>
-            </w:r>
-          </w:p>
-        </w:tc>
-        <w:tc>
-          <w:tcPr>
-            <w:tcW w:w="1127" w:type="pct"/>
-            <w:tcBorders>
-              <w:top w:val="single" w:sz="4" w:space="0" w:color="auto"/>
-              <w:left w:val="single" w:sz="4" w:space="0" w:color="auto"/>
-              <w:bottom w:val="single" w:sz="4" w:space="0" w:color="auto"/>
-              <w:right w:val="single" w:sz="4" w:space="0" w:color="auto"/>
-            </w:tcBorders>
-            <w:vAlign w:val="center"/>
-          </w:tcPr>
-          <w:p>
-            <w:pPr>
-              <w:pStyle w:val="SBACTableText"/>
-            </w:pPr>
-            <w:r>
-              <w:t>Standard error for the claim 5 theta</w:t>
-            </w:r>
-          </w:p>
-        </w:tc>
-        <w:tc>
-          <w:tcPr>
-            <w:tcW w:w="657" w:type="pct"/>
-            <w:tcBorders>
-              <w:top w:val="single" w:sz="4" w:space="0" w:color="auto"/>
-              <w:left w:val="single" w:sz="4" w:space="0" w:color="auto"/>
-              <w:bottom w:val="single" w:sz="4" w:space="0" w:color="auto"/>
-              <w:right w:val="single" w:sz="4" w:space="0" w:color="auto"/>
-            </w:tcBorders>
-            <w:vAlign w:val="center"/>
-          </w:tcPr>
-          <w:p>
-            <w:pPr>
-              <w:pStyle w:val="SBACTableText"/>
-            </w:pPr>
-            <w:r>
-              <w:t>Floating point number</w:t>
-            </w:r>
-          </w:p>
-        </w:tc>
-        <w:tc>
-          <w:tcPr>
-            <w:tcW w:w="375" w:type="pct"/>
-            <w:tcBorders>
-              <w:top w:val="single" w:sz="4" w:space="0" w:color="auto"/>
-              <w:left w:val="single" w:sz="4" w:space="0" w:color="auto"/>
-              <w:bottom w:val="single" w:sz="4" w:space="0" w:color="auto"/>
-              <w:right w:val="single" w:sz="4" w:space="0" w:color="auto"/>
-            </w:tcBorders>
-            <w:vAlign w:val="center"/>
-          </w:tcPr>
-          <w:p>
-            <w:pPr>
-              <w:pStyle w:val="SBACTableText"/>
-            </w:pPr>
-            <w:r>
-              <w:t>Conditional</w:t>
-            </w:r>
-          </w:p>
-        </w:tc>
-        <w:tc>
-          <w:tcPr>
-            <w:tcW w:w="563" w:type="pct"/>
-            <w:tcBorders>
-              <w:top w:val="single" w:sz="4" w:space="0" w:color="auto"/>
-              <w:left w:val="single" w:sz="4" w:space="0" w:color="auto"/>
-              <w:bottom w:val="single" w:sz="4" w:space="0" w:color="auto"/>
-              <w:right w:val="single" w:sz="24" w:space="0" w:color="auto"/>
-            </w:tcBorders>
-            <w:vAlign w:val="center"/>
-          </w:tcPr>
-          <w:p>
-            <w:pPr>
-              <w:pStyle w:val="SBACTableText"/>
-            </w:pPr>
-          </w:p>
-        </w:tc>
-        <w:tc>
-          <w:tcPr>
-            <w:tcW w:w="811" w:type="pct"/>
-            <w:tcBorders>
-              <w:top w:val="single" w:sz="4" w:space="0" w:color="auto"/>
-              <w:left w:val="single" w:sz="24" w:space="0" w:color="auto"/>
-              <w:bottom w:val="single" w:sz="4" w:space="0" w:color="auto"/>
-              <w:right w:val="single" w:sz="4" w:space="0" w:color="auto"/>
-            </w:tcBorders>
-            <w:vAlign w:val="center"/>
-          </w:tcPr>
-          <w:p>
-            <w:pPr>
-              <w:pStyle w:val="SBACTableText"/>
-              <w:rPr>
-                <w:b/>
-              </w:rPr>
-            </w:pPr>
-            <w:r>
-              <w:rPr>
-                <w:b/>
-              </w:rPr>
-              <w:t>AIR:</w:t>
-            </w:r>
-            <w:r>
-              <w:t>SEM_THETA_SRC5</w:t>
-            </w:r>
-          </w:p>
-        </w:tc>
-      </w:tr>
-      <w:tr>
-        <w:trPr>
-          <w:cantSplit/>
-          <w:trHeight w:val="240"/>
-          <w:jc w:val="center"/>
-        </w:trPr>
-        <w:tc>
-          <w:tcPr>
-            <w:tcW w:w="811" w:type="pct"/>
-            <w:tcBorders>
-              <w:top w:val="single" w:sz="4" w:space="0" w:color="auto"/>
-              <w:left w:val="single" w:sz="4" w:space="0" w:color="auto"/>
-              <w:bottom w:val="single" w:sz="4" w:space="0" w:color="auto"/>
-              <w:right w:val="single" w:sz="4" w:space="0" w:color="auto"/>
-            </w:tcBorders>
-            <w:shd w:val="clear" w:color="auto" w:fill="auto"/>
-            <w:tcMar>
-              <w:top w:w="0" w:type="dxa"/>
-              <w:left w:w="45" w:type="dxa"/>
-              <w:bottom w:w="0" w:type="dxa"/>
-              <w:right w:w="45" w:type="dxa"/>
-            </w:tcMar>
-            <w:vAlign w:val="center"/>
-          </w:tcPr>
-          <w:p>
-            <w:pPr>
-              <w:pStyle w:val="SBACTableText"/>
-            </w:pPr>
-            <w:r>
-              <w:t>Claim6Score</w:t>
-            </w:r>
-          </w:p>
-        </w:tc>
-        <w:tc>
-          <w:tcPr>
-            <w:tcW w:w="446" w:type="pct"/>
-            <w:tcBorders>
-              <w:top w:val="single" w:sz="4" w:space="0" w:color="auto"/>
-              <w:left w:val="single" w:sz="4" w:space="0" w:color="auto"/>
-              <w:bottom w:val="single" w:sz="4" w:space="0" w:color="auto"/>
-              <w:right w:val="single" w:sz="4" w:space="0" w:color="auto"/>
-            </w:tcBorders>
-            <w:vAlign w:val="center"/>
-          </w:tcPr>
-          <w:p>
-            <w:pPr>
-              <w:pStyle w:val="SBACTableText"/>
-            </w:pPr>
-            <w:r>
-              <w:t>xsd:float</w:t>
-            </w:r>
-          </w:p>
-        </w:tc>
-        <w:tc>
-          <w:tcPr>
-            <w:tcW w:w="210" w:type="pct"/>
-            <w:tcBorders>
-              <w:top w:val="single" w:sz="4" w:space="0" w:color="auto"/>
-              <w:left w:val="single" w:sz="4" w:space="0" w:color="auto"/>
-              <w:bottom w:val="single" w:sz="4" w:space="0" w:color="auto"/>
-              <w:right w:val="single" w:sz="4" w:space="0" w:color="auto"/>
-            </w:tcBorders>
-            <w:vAlign w:val="center"/>
-          </w:tcPr>
-          <w:p>
-            <w:pPr>
-              <w:pStyle w:val="SBACTableText"/>
-            </w:pPr>
-            <w:r>
-              <w:t>8</w:t>
-            </w:r>
-          </w:p>
-        </w:tc>
-        <w:tc>
-          <w:tcPr>
-            <w:tcW w:w="1127" w:type="pct"/>
-            <w:tcBorders>
-              <w:top w:val="single" w:sz="4" w:space="0" w:color="auto"/>
-              <w:left w:val="single" w:sz="4" w:space="0" w:color="auto"/>
-              <w:bottom w:val="single" w:sz="4" w:space="0" w:color="auto"/>
-              <w:right w:val="single" w:sz="4" w:space="0" w:color="auto"/>
-            </w:tcBorders>
-            <w:vAlign w:val="center"/>
-          </w:tcPr>
-          <w:p>
-            <w:pPr>
-              <w:pStyle w:val="SBACTableText"/>
-            </w:pPr>
-            <w:r>
-              <w:t>Score for claim #6</w:t>
-            </w:r>
-          </w:p>
-          <w:p>
-            <w:pPr>
-              <w:pStyle w:val="SBACTableText"/>
-            </w:pPr>
-            <w:r>
-              <w:t>For Smarter Balanced:</w:t>
-            </w:r>
-          </w:p>
-          <w:p>
-            <w:pPr>
-              <w:pStyle w:val="TableBullet0"/>
-            </w:pPr>
-            <w:r>
-              <w:t xml:space="preserve">ELA Claim 4 is </w:t>
-            </w:r>
-          </w:p>
-        </w:tc>
-        <w:tc>
-          <w:tcPr>
-            <w:tcW w:w="657" w:type="pct"/>
-            <w:tcBorders>
-              <w:top w:val="single" w:sz="4" w:space="0" w:color="auto"/>
-              <w:left w:val="single" w:sz="4" w:space="0" w:color="auto"/>
-              <w:bottom w:val="single" w:sz="4" w:space="0" w:color="auto"/>
-              <w:right w:val="single" w:sz="4" w:space="0" w:color="auto"/>
-            </w:tcBorders>
-            <w:vAlign w:val="center"/>
-          </w:tcPr>
-          <w:p>
-            <w:pPr>
-              <w:pStyle w:val="SBACTableText"/>
-            </w:pPr>
-            <w:r>
-              <w:t>A positive number, typically an integer.</w:t>
             </w:r>
           </w:p>
         </w:tc>
@@ -19209,7 +18629,13 @@
               <w:t>DWSA:</w:t>
             </w:r>
             <w:r>
-              <w:t>AssessmentSubtestREsultScoreClaim6Value</w:t>
+              <w:t>AssessmentClaim5PerformanceLevelIdentifier</w:t>
+            </w:r>
+            <w:r>
+              <w:rPr>
+                <w:b/>
+              </w:rPr>
+              <w:t xml:space="preserve"> </w:t>
             </w:r>
           </w:p>
           <w:p>
@@ -19226,7 +18652,7 @@
               <w:t>AIR:</w:t>
             </w:r>
             <w:r>
-              <w:t>SS_SRC6</w:t>
+              <w:t>PL_SRC5</w:t>
             </w:r>
           </w:p>
         </w:tc>
@@ -19260,7 +18686,7 @@
               <w:pStyle w:val="SBACTableText"/>
             </w:pPr>
             <w:r>
-              <w:t>Claim6ScoreStandardError</w:t>
+              <w:t>Claim5Theta</w:t>
             </w:r>
           </w:p>
         </w:tc>
@@ -19320,7 +18746,7 @@
               <w:pStyle w:val="SBACTableText"/>
             </w:pPr>
             <w:r>
-              <w:t>Standard error for claim #6</w:t>
+              <w:t>The theta value for claim #5</w:t>
             </w:r>
           </w:p>
         </w:tc>
@@ -19379,7 +18805,605 @@
             <w:pPr>
               <w:pStyle w:val="SBACTableText"/>
             </w:pPr>
+          </w:p>
+        </w:tc>
+        <w:tc>
+          <w:tcPr>
+            <w:tcW w:w="811" w:type="pct"/>
+            <w:tcBorders>
+              <w:top w:val="single" w:sz="4" w:space="0" w:color="auto"/>
+              <w:left w:val="single" w:sz="24" w:space="0" w:color="auto"/>
+              <w:bottom w:val="single" w:sz="4" w:space="0" w:color="auto"/>
+              <w:right w:val="single" w:sz="4" w:space="0" w:color="auto"/>
+            </w:tcBorders>
+            <w:vAlign w:val="center"/>
+          </w:tcPr>
+          <w:p>
+            <w:pPr>
+              <w:pStyle w:val="SBACTableText"/>
+              <w:rPr>
+                <w:b/>
+              </w:rPr>
+            </w:pPr>
+            <w:r>
+              <w:rPr>
+                <w:b/>
+              </w:rPr>
+              <w:t>AIR:</w:t>
+            </w:r>
+            <w:r>
+              <w:t>THETA_SRC5</w:t>
+            </w:r>
+          </w:p>
+        </w:tc>
+      </w:tr>
+      <w:tr>
+        <w:trPr>
+          <w:cantSplit/>
+          <w:trHeight w:val="240"/>
+          <w:jc w:val="center"/>
+        </w:trPr>
+        <w:tc>
+          <w:tcPr>
+            <w:tcW w:w="811" w:type="pct"/>
+            <w:tcBorders>
+              <w:top w:val="single" w:sz="4" w:space="0" w:color="auto"/>
+              <w:left w:val="single" w:sz="4" w:space="0" w:color="auto"/>
+              <w:bottom w:val="single" w:sz="4" w:space="0" w:color="auto"/>
+              <w:right w:val="single" w:sz="4" w:space="0" w:color="auto"/>
+            </w:tcBorders>
+            <w:shd w:val="clear" w:color="auto" w:fill="auto"/>
+            <w:tcMar>
+              <w:top w:w="0" w:type="dxa"/>
+              <w:left w:w="45" w:type="dxa"/>
+              <w:bottom w:w="0" w:type="dxa"/>
+              <w:right w:w="45" w:type="dxa"/>
+            </w:tcMar>
+            <w:vAlign w:val="center"/>
+          </w:tcPr>
+          <w:p>
+            <w:pPr>
+              <w:pStyle w:val="SBACTableText"/>
+            </w:pPr>
+            <w:r>
+              <w:t>Claim5ThetaStandardError</w:t>
+            </w:r>
+          </w:p>
+        </w:tc>
+        <w:tc>
+          <w:tcPr>
+            <w:tcW w:w="446" w:type="pct"/>
+            <w:tcBorders>
+              <w:top w:val="single" w:sz="4" w:space="0" w:color="auto"/>
+              <w:left w:val="single" w:sz="4" w:space="0" w:color="auto"/>
+              <w:bottom w:val="single" w:sz="4" w:space="0" w:color="auto"/>
+              <w:right w:val="single" w:sz="4" w:space="0" w:color="auto"/>
+            </w:tcBorders>
+            <w:vAlign w:val="center"/>
+          </w:tcPr>
+          <w:p>
+            <w:pPr>
+              <w:pStyle w:val="SBACTableText"/>
+            </w:pPr>
+            <w:r>
+              <w:t>xsd:float</w:t>
+            </w:r>
+          </w:p>
+        </w:tc>
+        <w:tc>
+          <w:tcPr>
+            <w:tcW w:w="210" w:type="pct"/>
+            <w:tcBorders>
+              <w:top w:val="single" w:sz="4" w:space="0" w:color="auto"/>
+              <w:left w:val="single" w:sz="4" w:space="0" w:color="auto"/>
+              <w:bottom w:val="single" w:sz="4" w:space="0" w:color="auto"/>
+              <w:right w:val="single" w:sz="4" w:space="0" w:color="auto"/>
+            </w:tcBorders>
+            <w:vAlign w:val="center"/>
+          </w:tcPr>
+          <w:p>
+            <w:pPr>
+              <w:pStyle w:val="SBACTableText"/>
+            </w:pPr>
+            <w:r>
+              <w:t>8</w:t>
+            </w:r>
+          </w:p>
+        </w:tc>
+        <w:tc>
+          <w:tcPr>
+            <w:tcW w:w="1127" w:type="pct"/>
+            <w:tcBorders>
+              <w:top w:val="single" w:sz="4" w:space="0" w:color="auto"/>
+              <w:left w:val="single" w:sz="4" w:space="0" w:color="auto"/>
+              <w:bottom w:val="single" w:sz="4" w:space="0" w:color="auto"/>
+              <w:right w:val="single" w:sz="4" w:space="0" w:color="auto"/>
+            </w:tcBorders>
+            <w:vAlign w:val="center"/>
+          </w:tcPr>
+          <w:p>
+            <w:pPr>
+              <w:pStyle w:val="SBACTableText"/>
+            </w:pPr>
+            <w:r>
+              <w:t>Standard error for the claim 5 theta</w:t>
+            </w:r>
+          </w:p>
+        </w:tc>
+        <w:tc>
+          <w:tcPr>
+            <w:tcW w:w="657" w:type="pct"/>
+            <w:tcBorders>
+              <w:top w:val="single" w:sz="4" w:space="0" w:color="auto"/>
+              <w:left w:val="single" w:sz="4" w:space="0" w:color="auto"/>
+              <w:bottom w:val="single" w:sz="4" w:space="0" w:color="auto"/>
+              <w:right w:val="single" w:sz="4" w:space="0" w:color="auto"/>
+            </w:tcBorders>
+            <w:vAlign w:val="center"/>
+          </w:tcPr>
+          <w:p>
+            <w:pPr>
+              <w:pStyle w:val="SBACTableText"/>
+            </w:pPr>
+            <w:r>
+              <w:t>Floating point number</w:t>
+            </w:r>
+          </w:p>
+        </w:tc>
+        <w:tc>
+          <w:tcPr>
+            <w:tcW w:w="375" w:type="pct"/>
+            <w:tcBorders>
+              <w:top w:val="single" w:sz="4" w:space="0" w:color="auto"/>
+              <w:left w:val="single" w:sz="4" w:space="0" w:color="auto"/>
+              <w:bottom w:val="single" w:sz="4" w:space="0" w:color="auto"/>
+              <w:right w:val="single" w:sz="4" w:space="0" w:color="auto"/>
+            </w:tcBorders>
+            <w:vAlign w:val="center"/>
+          </w:tcPr>
+          <w:p>
+            <w:pPr>
+              <w:pStyle w:val="SBACTableText"/>
+            </w:pPr>
+            <w:r>
+              <w:t>Conditional</w:t>
+            </w:r>
+          </w:p>
+        </w:tc>
+        <w:tc>
+          <w:tcPr>
+            <w:tcW w:w="563" w:type="pct"/>
+            <w:tcBorders>
+              <w:top w:val="single" w:sz="4" w:space="0" w:color="auto"/>
+              <w:left w:val="single" w:sz="4" w:space="0" w:color="auto"/>
+              <w:bottom w:val="single" w:sz="4" w:space="0" w:color="auto"/>
+              <w:right w:val="single" w:sz="24" w:space="0" w:color="auto"/>
+            </w:tcBorders>
+            <w:vAlign w:val="center"/>
+          </w:tcPr>
+          <w:p>
+            <w:pPr>
+              <w:pStyle w:val="SBACTableText"/>
+            </w:pPr>
+          </w:p>
+        </w:tc>
+        <w:tc>
+          <w:tcPr>
+            <w:tcW w:w="811" w:type="pct"/>
+            <w:tcBorders>
+              <w:top w:val="single" w:sz="4" w:space="0" w:color="auto"/>
+              <w:left w:val="single" w:sz="24" w:space="0" w:color="auto"/>
+              <w:bottom w:val="single" w:sz="4" w:space="0" w:color="auto"/>
+              <w:right w:val="single" w:sz="4" w:space="0" w:color="auto"/>
+            </w:tcBorders>
+            <w:vAlign w:val="center"/>
+          </w:tcPr>
+          <w:p>
+            <w:pPr>
+              <w:pStyle w:val="SBACTableText"/>
+              <w:rPr>
+                <w:b/>
+              </w:rPr>
+            </w:pPr>
+            <w:r>
+              <w:rPr>
+                <w:b/>
+              </w:rPr>
+              <w:t>AIR:</w:t>
+            </w:r>
+            <w:r>
+              <w:t>SEM_THETA_SRC5</w:t>
+            </w:r>
+          </w:p>
+        </w:tc>
+      </w:tr>
+      <w:tr>
+        <w:trPr>
+          <w:cantSplit/>
+          <w:trHeight w:val="240"/>
+          <w:jc w:val="center"/>
+        </w:trPr>
+        <w:tc>
+          <w:tcPr>
+            <w:tcW w:w="811" w:type="pct"/>
+            <w:tcBorders>
+              <w:top w:val="single" w:sz="4" w:space="0" w:color="auto"/>
+              <w:left w:val="single" w:sz="4" w:space="0" w:color="auto"/>
+              <w:bottom w:val="single" w:sz="4" w:space="0" w:color="auto"/>
+              <w:right w:val="single" w:sz="4" w:space="0" w:color="auto"/>
+            </w:tcBorders>
+            <w:shd w:val="clear" w:color="auto" w:fill="auto"/>
+            <w:tcMar>
+              <w:top w:w="0" w:type="dxa"/>
+              <w:left w:w="45" w:type="dxa"/>
+              <w:bottom w:w="0" w:type="dxa"/>
+              <w:right w:w="45" w:type="dxa"/>
+            </w:tcMar>
+            <w:vAlign w:val="center"/>
+          </w:tcPr>
+          <w:p>
+            <w:pPr>
+              <w:pStyle w:val="SBACTableText"/>
+            </w:pPr>
+            <w:r>
+              <w:t>Claim6Score</w:t>
+            </w:r>
+          </w:p>
+        </w:tc>
+        <w:tc>
+          <w:tcPr>
+            <w:tcW w:w="446" w:type="pct"/>
+            <w:tcBorders>
+              <w:top w:val="single" w:sz="4" w:space="0" w:color="auto"/>
+              <w:left w:val="single" w:sz="4" w:space="0" w:color="auto"/>
+              <w:bottom w:val="single" w:sz="4" w:space="0" w:color="auto"/>
+              <w:right w:val="single" w:sz="4" w:space="0" w:color="auto"/>
+            </w:tcBorders>
+            <w:vAlign w:val="center"/>
+          </w:tcPr>
+          <w:p>
+            <w:pPr>
+              <w:pStyle w:val="SBACTableText"/>
+            </w:pPr>
+            <w:r>
+              <w:t>xsd:float</w:t>
+            </w:r>
+          </w:p>
+        </w:tc>
+        <w:tc>
+          <w:tcPr>
+            <w:tcW w:w="210" w:type="pct"/>
+            <w:tcBorders>
+              <w:top w:val="single" w:sz="4" w:space="0" w:color="auto"/>
+              <w:left w:val="single" w:sz="4" w:space="0" w:color="auto"/>
+              <w:bottom w:val="single" w:sz="4" w:space="0" w:color="auto"/>
+              <w:right w:val="single" w:sz="4" w:space="0" w:color="auto"/>
+            </w:tcBorders>
+            <w:vAlign w:val="center"/>
+          </w:tcPr>
+          <w:p>
+            <w:pPr>
+              <w:pStyle w:val="SBACTableText"/>
+            </w:pPr>
+            <w:r>
+              <w:t>8</w:t>
+            </w:r>
+          </w:p>
+        </w:tc>
+        <w:tc>
+          <w:tcPr>
+            <w:tcW w:w="1127" w:type="pct"/>
+            <w:tcBorders>
+              <w:top w:val="single" w:sz="4" w:space="0" w:color="auto"/>
+              <w:left w:val="single" w:sz="4" w:space="0" w:color="auto"/>
+              <w:bottom w:val="single" w:sz="4" w:space="0" w:color="auto"/>
+              <w:right w:val="single" w:sz="4" w:space="0" w:color="auto"/>
+            </w:tcBorders>
+            <w:vAlign w:val="center"/>
+          </w:tcPr>
+          <w:p>
+            <w:pPr>
+              <w:pStyle w:val="SBACTableText"/>
+            </w:pPr>
+            <w:r>
+              <w:t>Score for claim #6</w:t>
+            </w:r>
+          </w:p>
+          <w:p>
+            <w:pPr>
+              <w:pStyle w:val="SBACTableText"/>
+            </w:pPr>
+            <w:r>
+              <w:t>For Smarter Balanced:</w:t>
+            </w:r>
+          </w:p>
+          <w:p>
+            <w:pPr>
+              <w:pStyle w:val="TableBullet0"/>
+            </w:pPr>
+            <w:r>
+              <w:t xml:space="preserve">ELA Claim 4 is </w:t>
+            </w:r>
+          </w:p>
+        </w:tc>
+        <w:tc>
+          <w:tcPr>
+            <w:tcW w:w="657" w:type="pct"/>
+            <w:tcBorders>
+              <w:top w:val="single" w:sz="4" w:space="0" w:color="auto"/>
+              <w:left w:val="single" w:sz="4" w:space="0" w:color="auto"/>
+              <w:bottom w:val="single" w:sz="4" w:space="0" w:color="auto"/>
+              <w:right w:val="single" w:sz="4" w:space="0" w:color="auto"/>
+            </w:tcBorders>
+            <w:vAlign w:val="center"/>
+          </w:tcPr>
+          <w:p>
+            <w:pPr>
+              <w:pStyle w:val="SBACTableText"/>
+            </w:pPr>
+            <w:r>
+              <w:t>A positive number, typically an integer.</w:t>
+            </w:r>
+          </w:p>
+        </w:tc>
+        <w:tc>
+          <w:tcPr>
+            <w:tcW w:w="375" w:type="pct"/>
+            <w:tcBorders>
+              <w:top w:val="single" w:sz="4" w:space="0" w:color="auto"/>
+              <w:left w:val="single" w:sz="4" w:space="0" w:color="auto"/>
+              <w:bottom w:val="single" w:sz="4" w:space="0" w:color="auto"/>
+              <w:right w:val="single" w:sz="4" w:space="0" w:color="auto"/>
+            </w:tcBorders>
+            <w:vAlign w:val="center"/>
+          </w:tcPr>
+          <w:p>
+            <w:pPr>
+              <w:pStyle w:val="SBACTableText"/>
+            </w:pPr>
+            <w:r>
+              <w:t>Conditional</w:t>
+            </w:r>
+          </w:p>
+        </w:tc>
+        <w:tc>
+          <w:tcPr>
+            <w:tcW w:w="563" w:type="pct"/>
+            <w:tcBorders>
+              <w:top w:val="single" w:sz="4" w:space="0" w:color="auto"/>
+              <w:left w:val="single" w:sz="4" w:space="0" w:color="auto"/>
+              <w:bottom w:val="single" w:sz="4" w:space="0" w:color="auto"/>
+              <w:right w:val="single" w:sz="24" w:space="0" w:color="auto"/>
+            </w:tcBorders>
+            <w:vAlign w:val="center"/>
+          </w:tcPr>
+          <w:p>
+            <w:pPr>
+              <w:pStyle w:val="SBACTableText"/>
+            </w:pPr>
             <w:hyperlink r:id="rId93" w:history="1">
+              <w:r>
+                <w:rPr>
+                  <w:rStyle w:val="Hyperlink"/>
+                </w:rPr>
+                <w:t>https://ceds.ed.gov/element/000245</w:t>
+              </w:r>
+            </w:hyperlink>
+          </w:p>
+        </w:tc>
+        <w:tc>
+          <w:tcPr>
+            <w:tcW w:w="811" w:type="pct"/>
+            <w:tcBorders>
+              <w:top w:val="single" w:sz="4" w:space="0" w:color="auto"/>
+              <w:left w:val="single" w:sz="24" w:space="0" w:color="auto"/>
+              <w:bottom w:val="single" w:sz="4" w:space="0" w:color="auto"/>
+              <w:right w:val="single" w:sz="4" w:space="0" w:color="auto"/>
+            </w:tcBorders>
+            <w:vAlign w:val="center"/>
+          </w:tcPr>
+          <w:p>
+            <w:pPr>
+              <w:pStyle w:val="SBACTableText"/>
+              <w:rPr>
+                <w:b/>
+              </w:rPr>
+            </w:pPr>
+            <w:r>
+              <w:rPr>
+                <w:b/>
+              </w:rPr>
+              <w:t>TRT:</w:t>
+            </w:r>
+            <w:r>
+              <w:t>Score/value</w:t>
+            </w:r>
+          </w:p>
+          <w:p>
+            <w:pPr>
+              <w:pStyle w:val="SBACTableText"/>
+              <w:rPr>
+                <w:b/>
+              </w:rPr>
+            </w:pPr>
+            <w:r>
+              <w:rPr>
+                <w:b/>
+              </w:rPr>
+              <w:t>DWSA:</w:t>
+            </w:r>
+            <w:r>
+              <w:t>AssessmentSubtestREsultScoreClaim6Value</w:t>
+            </w:r>
+          </w:p>
+          <w:p>
+            <w:pPr>
+              <w:pStyle w:val="SBACTableText"/>
+              <w:rPr>
+                <w:b/>
+              </w:rPr>
+            </w:pPr>
+            <w:r>
+              <w:rPr>
+                <w:b/>
+              </w:rPr>
+              <w:t>AIR:</w:t>
+            </w:r>
+            <w:r>
+              <w:t>SS_SRC6</w:t>
+            </w:r>
+          </w:p>
+        </w:tc>
+      </w:tr>
+      <w:tr>
+        <w:trPr>
+          <w:cantSplit/>
+          <w:trHeight w:val="240"/>
+          <w:jc w:val="center"/>
+        </w:trPr>
+        <w:tc>
+          <w:tcPr>
+            <w:tcW w:w="811" w:type="pct"/>
+            <w:tcBorders>
+              <w:top w:val="single" w:sz="4" w:space="0" w:color="auto"/>
+              <w:left w:val="single" w:sz="4" w:space="0" w:color="auto"/>
+              <w:bottom w:val="single" w:sz="4" w:space="0" w:color="auto"/>
+              <w:right w:val="single" w:sz="4" w:space="0" w:color="auto"/>
+            </w:tcBorders>
+            <w:shd w:val="clear" w:color="auto" w:fill="auto"/>
+            <w:tcMar>
+              <w:top w:w="0" w:type="dxa"/>
+              <w:left w:w="45" w:type="dxa"/>
+              <w:bottom w:w="0" w:type="dxa"/>
+              <w:right w:w="45" w:type="dxa"/>
+            </w:tcMar>
+            <w:vAlign w:val="center"/>
+          </w:tcPr>
+          <w:p>
+            <w:pPr>
+              <w:pStyle w:val="SBACTableText"/>
+            </w:pPr>
+            <w:r>
+              <w:t>Claim6ScoreStandardError</w:t>
+            </w:r>
+          </w:p>
+        </w:tc>
+        <w:tc>
+          <w:tcPr>
+            <w:tcW w:w="446" w:type="pct"/>
+            <w:tcBorders>
+              <w:top w:val="single" w:sz="4" w:space="0" w:color="auto"/>
+              <w:left w:val="single" w:sz="4" w:space="0" w:color="auto"/>
+              <w:bottom w:val="single" w:sz="4" w:space="0" w:color="auto"/>
+              <w:right w:val="single" w:sz="4" w:space="0" w:color="auto"/>
+            </w:tcBorders>
+            <w:vAlign w:val="center"/>
+          </w:tcPr>
+          <w:p>
+            <w:pPr>
+              <w:pStyle w:val="SBACTableText"/>
+            </w:pPr>
+            <w:r>
+              <w:t>xsd:float</w:t>
+            </w:r>
+          </w:p>
+        </w:tc>
+        <w:tc>
+          <w:tcPr>
+            <w:tcW w:w="210" w:type="pct"/>
+            <w:tcBorders>
+              <w:top w:val="single" w:sz="4" w:space="0" w:color="auto"/>
+              <w:left w:val="single" w:sz="4" w:space="0" w:color="auto"/>
+              <w:bottom w:val="single" w:sz="4" w:space="0" w:color="auto"/>
+              <w:right w:val="single" w:sz="4" w:space="0" w:color="auto"/>
+            </w:tcBorders>
+            <w:vAlign w:val="center"/>
+          </w:tcPr>
+          <w:p>
+            <w:pPr>
+              <w:pStyle w:val="SBACTableText"/>
+            </w:pPr>
+            <w:r>
+              <w:t>8</w:t>
+            </w:r>
+          </w:p>
+        </w:tc>
+        <w:tc>
+          <w:tcPr>
+            <w:tcW w:w="1127" w:type="pct"/>
+            <w:tcBorders>
+              <w:top w:val="single" w:sz="4" w:space="0" w:color="auto"/>
+              <w:left w:val="single" w:sz="4" w:space="0" w:color="auto"/>
+              <w:bottom w:val="single" w:sz="4" w:space="0" w:color="auto"/>
+              <w:right w:val="single" w:sz="4" w:space="0" w:color="auto"/>
+            </w:tcBorders>
+            <w:vAlign w:val="center"/>
+          </w:tcPr>
+          <w:p>
+            <w:pPr>
+              <w:pStyle w:val="SBACTableText"/>
+            </w:pPr>
+            <w:r>
+              <w:t>Standard error for claim #6</w:t>
+            </w:r>
+          </w:p>
+        </w:tc>
+        <w:tc>
+          <w:tcPr>
+            <w:tcW w:w="657" w:type="pct"/>
+            <w:tcBorders>
+              <w:top w:val="single" w:sz="4" w:space="0" w:color="auto"/>
+              <w:left w:val="single" w:sz="4" w:space="0" w:color="auto"/>
+              <w:bottom w:val="single" w:sz="4" w:space="0" w:color="auto"/>
+              <w:right w:val="single" w:sz="4" w:space="0" w:color="auto"/>
+            </w:tcBorders>
+            <w:vAlign w:val="center"/>
+          </w:tcPr>
+          <w:p>
+            <w:pPr>
+              <w:pStyle w:val="SBACTableText"/>
+            </w:pPr>
+            <w:r>
+              <w:t>Floating point number</w:t>
+            </w:r>
+          </w:p>
+        </w:tc>
+        <w:tc>
+          <w:tcPr>
+            <w:tcW w:w="375" w:type="pct"/>
+            <w:tcBorders>
+              <w:top w:val="single" w:sz="4" w:space="0" w:color="auto"/>
+              <w:left w:val="single" w:sz="4" w:space="0" w:color="auto"/>
+              <w:bottom w:val="single" w:sz="4" w:space="0" w:color="auto"/>
+              <w:right w:val="single" w:sz="4" w:space="0" w:color="auto"/>
+            </w:tcBorders>
+            <w:vAlign w:val="center"/>
+          </w:tcPr>
+          <w:p>
+            <w:pPr>
+              <w:pStyle w:val="SBACTableText"/>
+            </w:pPr>
+            <w:r>
+              <w:t>Conditional</w:t>
+            </w:r>
+          </w:p>
+        </w:tc>
+        <w:tc>
+          <w:tcPr>
+            <w:tcW w:w="563" w:type="pct"/>
+            <w:tcBorders>
+              <w:top w:val="single" w:sz="4" w:space="0" w:color="auto"/>
+              <w:left w:val="single" w:sz="4" w:space="0" w:color="auto"/>
+              <w:bottom w:val="single" w:sz="4" w:space="0" w:color="auto"/>
+              <w:right w:val="single" w:sz="24" w:space="0" w:color="auto"/>
+            </w:tcBorders>
+            <w:vAlign w:val="center"/>
+          </w:tcPr>
+          <w:p>
+            <w:pPr>
+              <w:pStyle w:val="SBACTableText"/>
+            </w:pPr>
+            <w:hyperlink r:id="rId94" w:history="1">
               <w:r>
                 <w:rPr>
                   <w:rStyle w:val="Hyperlink"/>
@@ -19602,7 +19626,7 @@
             <w:pPr>
               <w:pStyle w:val="SBACTableText"/>
             </w:pPr>
-            <w:hyperlink r:id="rId94" w:history="1">
+            <w:hyperlink r:id="rId95" w:history="1">
               <w:r>
                 <w:rPr>
                   <w:rStyle w:val="Hyperlink"/>
@@ -21311,7 +21335,7 @@
             <w:pPr>
               <w:pStyle w:val="SBACTableText"/>
             </w:pPr>
-            <w:hyperlink r:id="rId95" w:history="1">
+            <w:hyperlink r:id="rId96" w:history="1">
               <w:r>
                 <w:rPr>
                   <w:rStyle w:val="Hyperlink"/>
@@ -22414,7 +22438,7 @@
             <w:pPr>
               <w:pStyle w:val="SBACTableText"/>
             </w:pPr>
-            <w:hyperlink r:id="rId96" w:history="1">
+            <w:hyperlink r:id="rId97" w:history="1">
               <w:r>
                 <w:rPr>
                   <w:rStyle w:val="Hyperlink"/>
@@ -22771,7 +22795,7 @@
             <w:pPr>
               <w:pStyle w:val="SBACTableText"/>
             </w:pPr>
-            <w:hyperlink r:id="rId97" w:history="1">
+            <w:hyperlink r:id="rId98" w:history="1">
               <w:r>
                 <w:rPr>
                   <w:rStyle w:val="Hyperlink"/>
@@ -23156,7 +23180,7 @@
             <w:pPr>
               <w:pStyle w:val="SBACTableText"/>
             </w:pPr>
-            <w:hyperlink r:id="rId98" w:history="1">
+            <w:hyperlink r:id="rId99" w:history="1">
               <w:r>
                 <w:rPr>
                   <w:rStyle w:val="Hyperlink"/>
@@ -23450,7 +23474,7 @@
             <w:pPr>
               <w:pStyle w:val="SBACTableText"/>
             </w:pPr>
-            <w:hyperlink r:id="rId99" w:history="1">
+            <w:hyperlink r:id="rId100" w:history="1">
               <w:r>
                 <w:rPr>
                   <w:rStyle w:val="Hyperlink"/>
@@ -23461,7 +23485,7 @@
             <w:r>
               <w:t xml:space="preserve"> </w:t>
             </w:r>
-            <w:hyperlink r:id="rId100" w:history="1">
+            <w:hyperlink r:id="rId101" w:history="1">
               <w:r>
                 <w:rPr>
                   <w:rStyle w:val="Hyperlink"/>
@@ -23771,7 +23795,7 @@
             <w:pPr>
               <w:pStyle w:val="SBACTableText"/>
             </w:pPr>
-            <w:hyperlink r:id="rId101" w:history="1">
+            <w:hyperlink r:id="rId102" w:history="1">
               <w:r>
                 <w:rPr>
                   <w:rStyle w:val="Hyperlink"/>
@@ -23782,7 +23806,7 @@
             <w:r>
               <w:t xml:space="preserve"> </w:t>
             </w:r>
-            <w:hyperlink r:id="rId102" w:history="1">
+            <w:hyperlink r:id="rId103" w:history="1">
               <w:r>
                 <w:rPr>
                   <w:rStyle w:val="Hyperlink"/>
@@ -24139,7 +24163,7 @@
             <w:pPr>
               <w:pStyle w:val="SBACTableText"/>
             </w:pPr>
-            <w:hyperlink r:id="rId103" w:history="1">
+            <w:hyperlink r:id="rId104" w:history="1">
               <w:r>
                 <w:rPr>
                   <w:rStyle w:val="Hyperlink"/>
@@ -24442,7 +24466,7 @@
             <w:pPr>
               <w:pStyle w:val="SBACTableText"/>
             </w:pPr>
-            <w:hyperlink r:id="rId104" w:history="1">
+            <w:hyperlink r:id="rId105" w:history="1">
               <w:r>
                 <w:rPr>
                   <w:rStyle w:val="Hyperlink"/>
@@ -24903,7 +24927,7 @@
             <w:pPr>
               <w:pStyle w:val="SBACTableText"/>
             </w:pPr>
-            <w:hyperlink r:id="rId105" w:history="1">
+            <w:hyperlink r:id="rId106" w:history="1">
               <w:r>
                 <w:rPr>
                   <w:rStyle w:val="Hyperlink"/>
@@ -25239,7 +25263,7 @@
             <w:pPr>
               <w:pStyle w:val="SBACTableText"/>
             </w:pPr>
-            <w:hyperlink r:id="rId106" w:history="1">
+            <w:hyperlink r:id="rId107" w:history="1">
               <w:r>
                 <w:rPr>
                   <w:rStyle w:val="Hyperlink"/>
@@ -25397,7 +25421,7 @@
             <w:pPr>
               <w:pStyle w:val="SBACTableText"/>
             </w:pPr>
-            <w:hyperlink r:id="rId107" w:history="1">
+            <w:hyperlink r:id="rId108" w:history="1">
               <w:r>
                 <w:rPr>
                   <w:rStyle w:val="Hyperlink"/>
@@ -25569,7 +25593,7 @@
             <w:pPr>
               <w:pStyle w:val="SBACTableText"/>
             </w:pPr>
-            <w:hyperlink r:id="rId108" w:history="1">
+            <w:hyperlink r:id="rId109" w:history="1">
               <w:r>
                 <w:rPr>
                   <w:rStyle w:val="Hyperlink"/>
@@ -25724,7 +25748,7 @@
             <w:pPr>
               <w:pStyle w:val="SBACTableText"/>
             </w:pPr>
-            <w:hyperlink r:id="rId109" w:history="1">
+            <w:hyperlink r:id="rId110" w:history="1">
               <w:r>
                 <w:rPr>
                   <w:rStyle w:val="Hyperlink"/>
@@ -25904,7 +25928,7 @@
             <w:pPr>
               <w:pStyle w:val="SBACTableText"/>
             </w:pPr>
-            <w:hyperlink r:id="rId110" w:history="1">
+            <w:hyperlink r:id="rId111" w:history="1">
               <w:r>
                 <w:rPr>
                   <w:rStyle w:val="Hyperlink"/>
@@ -26059,7 +26083,7 @@
             <w:pPr>
               <w:pStyle w:val="SBACTableText"/>
             </w:pPr>
-            <w:hyperlink r:id="rId111" w:history="1">
+            <w:hyperlink r:id="rId112" w:history="1">
               <w:r>
                 <w:rPr>
                   <w:rStyle w:val="Hyperlink"/>
@@ -28900,7 +28924,7 @@
     </w:tbl>
     <w:p/>
     <w:sectPr>
-      <w:footerReference w:type="default" r:id="rId112"/>
+      <w:footerReference w:type="default" r:id="rId113"/>
       <w:endnotePr>
         <w:numFmt w:val="decimal"/>
       </w:endnotePr>
@@ -28996,7 +29020,7 @@
       <w:rPr>
         <w:noProof/>
       </w:rPr>
-      <w:t>2</w:t>
+      <w:t>22</w:t>
     </w:r>
     <w:r>
       <w:fldChar w:fldCharType="end"/>
@@ -34316,7 +34340,7 @@
 </file>
 
 <file path=customXml/itemProps4.xml><?xml version="1.0" encoding="utf-8"?>
-<ds:datastoreItem xmlns:ds="http://schemas.openxmlformats.org/officeDocument/2006/customXml" ds:itemID="{94AF3A89-65AA-4BF2-B8F8-E225D62ED1CE}">
+<ds:datastoreItem xmlns:ds="http://schemas.openxmlformats.org/officeDocument/2006/customXml" ds:itemID="{886FFBFE-E038-4834-8A35-D32B63DAB1B7}">
   <ds:schemaRefs>
     <ds:schemaRef ds:uri="http://schemas.openxmlformats.org/officeDocument/2006/bibliography"/>
   </ds:schemaRefs>

</xml_diff>